<commit_message>
Add Story and End Scence
Now the story of each level are already loaded. just press F to check the laptop in level can read the story. Any way, i added the End Game titel.
</commit_message>
<xml_diff>
--- a/story.docx
+++ b/story.docx
@@ -329,21 +329,19 @@
           <w:caps w:val="0"/>
           <w:color w:val="101214"/>
           <w:spacing w:val="0"/>
-          <w:bdr w:val="none" w:color="auto" w:sz="0" w:space="0"/>
-          <w:shd w:val="clear" w:fill="FFFFFF"/>
-        </w:rPr>
-      </w:pPr>
-      <w:r>
-        <w:rPr>
-          <w:rFonts w:hint="default" w:ascii="Segoe UI" w:hAnsi="Segoe UI" w:eastAsia="Segoe UI" w:cs="Segoe UI"/>
-          <w:b/>
-          <w:bCs/>
-          <w:i w:val="0"/>
-          <w:iCs w:val="0"/>
-          <w:caps w:val="0"/>
-          <w:color w:val="101214"/>
-          <w:spacing w:val="0"/>
-          <w:bdr w:val="none" w:color="auto" w:sz="0" w:space="0"/>
+          <w:shd w:val="clear" w:fill="FFFFFF"/>
+        </w:rPr>
+      </w:pPr>
+      <w:r>
+        <w:rPr>
+          <w:rFonts w:hint="default" w:ascii="Segoe UI" w:hAnsi="Segoe UI" w:eastAsia="Segoe UI" w:cs="Segoe UI"/>
+          <w:b/>
+          <w:bCs/>
+          <w:i w:val="0"/>
+          <w:iCs w:val="0"/>
+          <w:caps w:val="0"/>
+          <w:color w:val="101214"/>
+          <w:spacing w:val="0"/>
           <w:shd w:val="clear" w:fill="FFFFFF"/>
           <w:lang w:val="en-US"/>
         </w:rPr>
@@ -357,7 +355,6 @@
           <w:caps w:val="0"/>
           <w:color w:val="101214"/>
           <w:spacing w:val="0"/>
-          <w:bdr w:val="none" w:color="auto" w:sz="0" w:space="0"/>
           <w:shd w:val="clear" w:fill="FFFFFF"/>
         </w:rPr>
         <w:t xml:space="preserve">: </w:t>
@@ -370,7 +367,6 @@
           <w:caps w:val="0"/>
           <w:color w:val="101214"/>
           <w:spacing w:val="0"/>
-          <w:bdr w:val="none" w:color="auto" w:sz="0" w:space="0"/>
           <w:shd w:val="clear" w:fill="FFFFFF"/>
           <w:lang w:val="en-US"/>
         </w:rPr>
@@ -384,7 +380,6 @@
           <w:caps w:val="0"/>
           <w:color w:val="101214"/>
           <w:spacing w:val="0"/>
-          <w:bdr w:val="none" w:color="auto" w:sz="0" w:space="0"/>
           <w:shd w:val="clear" w:fill="FFFFFF"/>
         </w:rPr>
         <w:t xml:space="preserve">Can you imagine? An artificial intelligence that can travel freely in cyberspace! In the future, humans will be able to connect with each other through it! </w:t>
@@ -413,21 +408,46 @@
           <w:caps w:val="0"/>
           <w:color w:val="101214"/>
           <w:spacing w:val="0"/>
-          <w:bdr w:val="none" w:color="auto" w:sz="0" w:space="0"/>
-          <w:shd w:val="clear" w:fill="FFFFFF"/>
-        </w:rPr>
-      </w:pPr>
-      <w:r>
-        <w:rPr>
-          <w:rFonts w:hint="default" w:ascii="Segoe UI" w:hAnsi="Segoe UI" w:eastAsia="Segoe UI" w:cs="Segoe UI"/>
-          <w:b/>
-          <w:bCs/>
-          <w:i w:val="0"/>
-          <w:iCs w:val="0"/>
-          <w:caps w:val="0"/>
-          <w:color w:val="101214"/>
-          <w:spacing w:val="0"/>
-          <w:bdr w:val="none" w:color="auto" w:sz="0" w:space="0"/>
+          <w:shd w:val="clear" w:fill="FFFFFF"/>
+        </w:rPr>
+      </w:pPr>
+    </w:p>
+    <w:p>
+      <w:pPr>
+        <w:pStyle w:val="5"/>
+        <w:keepNext w:val="0"/>
+        <w:keepLines w:val="0"/>
+        <w:widowControl/>
+        <w:suppressLineNumbers w:val="0"/>
+        <w:pBdr>
+          <w:top w:val="none" w:color="auto" w:sz="0" w:space="0"/>
+          <w:left w:val="none" w:color="auto" w:sz="0" w:space="0"/>
+          <w:bottom w:val="none" w:color="auto" w:sz="0" w:space="0"/>
+          <w:right w:val="none" w:color="auto" w:sz="0" w:space="0"/>
+        </w:pBdr>
+        <w:shd w:val="clear" w:fill="FFFFFF"/>
+        <w:spacing w:before="0" w:beforeAutospacing="0" w:after="0" w:afterAutospacing="0" w:line="252" w:lineRule="atLeast"/>
+        <w:ind w:left="0" w:right="0" w:firstLine="0"/>
+        <w:rPr>
+          <w:rFonts w:hint="default" w:ascii="Segoe UI" w:hAnsi="Segoe UI" w:eastAsia="Segoe UI" w:cs="Segoe UI"/>
+          <w:i/>
+          <w:iCs/>
+          <w:caps w:val="0"/>
+          <w:color w:val="101214"/>
+          <w:spacing w:val="0"/>
+          <w:shd w:val="clear" w:fill="FFFFFF"/>
+        </w:rPr>
+      </w:pPr>
+      <w:r>
+        <w:rPr>
+          <w:rFonts w:hint="default" w:ascii="Segoe UI" w:hAnsi="Segoe UI" w:eastAsia="Segoe UI" w:cs="Segoe UI"/>
+          <w:b/>
+          <w:bCs/>
+          <w:i w:val="0"/>
+          <w:iCs w:val="0"/>
+          <w:caps w:val="0"/>
+          <w:color w:val="101214"/>
+          <w:spacing w:val="0"/>
           <w:shd w:val="clear" w:fill="FFFFFF"/>
         </w:rPr>
         <w:t>"</w:t>
@@ -442,7 +462,6 @@
           <w:caps w:val="0"/>
           <w:color w:val="101214"/>
           <w:spacing w:val="0"/>
-          <w:bdr w:val="none" w:color="auto" w:sz="0" w:space="0"/>
           <w:shd w:val="clear" w:fill="FFFFFF"/>
           <w:lang w:val="en-US"/>
         </w:rPr>
@@ -458,7 +477,6 @@
           <w:caps w:val="0"/>
           <w:color w:val="101214"/>
           <w:spacing w:val="0"/>
-          <w:bdr w:val="none" w:color="auto" w:sz="0" w:space="0"/>
           <w:shd w:val="clear" w:fill="FFFFFF"/>
         </w:rPr>
         <w:t>"</w:t>
@@ -471,7 +489,6 @@
           <w:caps w:val="0"/>
           <w:color w:val="101214"/>
           <w:spacing w:val="0"/>
-          <w:bdr w:val="none" w:color="auto" w:sz="0" w:space="0"/>
           <w:shd w:val="clear" w:fill="FFFFFF"/>
         </w:rPr>
         <w:t xml:space="preserve"> : What we need is a tool to run the company efficiently, Doc. I think it should be clear to you that the company is allocating money to you in the hope that you can use it to achieve the corresponding value.</w:t>
@@ -500,21 +517,46 @@
           <w:caps w:val="0"/>
           <w:color w:val="101214"/>
           <w:spacing w:val="0"/>
-          <w:bdr w:val="none" w:color="auto" w:sz="0" w:space="0"/>
-          <w:shd w:val="clear" w:fill="FFFFFF"/>
-        </w:rPr>
-      </w:pPr>
-      <w:r>
-        <w:rPr>
-          <w:rFonts w:hint="default" w:ascii="Segoe UI" w:hAnsi="Segoe UI" w:eastAsia="Segoe UI" w:cs="Segoe UI"/>
-          <w:b/>
-          <w:bCs/>
-          <w:i w:val="0"/>
-          <w:iCs w:val="0"/>
-          <w:caps w:val="0"/>
-          <w:color w:val="101214"/>
-          <w:spacing w:val="0"/>
-          <w:bdr w:val="none" w:color="auto" w:sz="0" w:space="0"/>
+          <w:shd w:val="clear" w:fill="FFFFFF"/>
+        </w:rPr>
+      </w:pPr>
+    </w:p>
+    <w:p>
+      <w:pPr>
+        <w:pStyle w:val="5"/>
+        <w:keepNext w:val="0"/>
+        <w:keepLines w:val="0"/>
+        <w:widowControl/>
+        <w:suppressLineNumbers w:val="0"/>
+        <w:pBdr>
+          <w:top w:val="none" w:color="auto" w:sz="0" w:space="0"/>
+          <w:left w:val="none" w:color="auto" w:sz="0" w:space="0"/>
+          <w:bottom w:val="none" w:color="auto" w:sz="0" w:space="0"/>
+          <w:right w:val="none" w:color="auto" w:sz="0" w:space="0"/>
+        </w:pBdr>
+        <w:shd w:val="clear" w:fill="FFFFFF"/>
+        <w:spacing w:before="0" w:beforeAutospacing="0" w:after="0" w:afterAutospacing="0" w:line="252" w:lineRule="atLeast"/>
+        <w:ind w:left="0" w:right="0" w:firstLine="0"/>
+        <w:rPr>
+          <w:rFonts w:hint="default" w:ascii="Segoe UI" w:hAnsi="Segoe UI" w:eastAsia="Segoe UI" w:cs="Segoe UI"/>
+          <w:i/>
+          <w:iCs/>
+          <w:caps w:val="0"/>
+          <w:color w:val="101214"/>
+          <w:spacing w:val="0"/>
+          <w:shd w:val="clear" w:fill="FFFFFF"/>
+        </w:rPr>
+      </w:pPr>
+      <w:r>
+        <w:rPr>
+          <w:rFonts w:hint="default" w:ascii="Segoe UI" w:hAnsi="Segoe UI" w:eastAsia="Segoe UI" w:cs="Segoe UI"/>
+          <w:b/>
+          <w:bCs/>
+          <w:i w:val="0"/>
+          <w:iCs w:val="0"/>
+          <w:caps w:val="0"/>
+          <w:color w:val="101214"/>
+          <w:spacing w:val="0"/>
           <w:shd w:val="clear" w:fill="FFFFFF"/>
           <w:lang w:val="en-US"/>
         </w:rPr>
@@ -530,7 +572,6 @@
           <w:caps w:val="0"/>
           <w:color w:val="101214"/>
           <w:spacing w:val="0"/>
-          <w:bdr w:val="none" w:color="auto" w:sz="0" w:space="0"/>
           <w:shd w:val="clear" w:fill="FFFFFF"/>
         </w:rPr>
         <w:t>:</w:t>
@@ -543,7 +584,6 @@
           <w:caps w:val="0"/>
           <w:color w:val="101214"/>
           <w:spacing w:val="0"/>
-          <w:bdr w:val="none" w:color="auto" w:sz="0" w:space="0"/>
           <w:shd w:val="clear" w:fill="FFFFFF"/>
         </w:rPr>
         <w:t xml:space="preserve"> Of course. It's just that I think there are more and more meaningful things that this AI can do.</w:t>
@@ -572,21 +612,46 @@
           <w:caps w:val="0"/>
           <w:color w:val="101214"/>
           <w:spacing w:val="0"/>
-          <w:bdr w:val="none" w:color="auto" w:sz="0" w:space="0"/>
-          <w:shd w:val="clear" w:fill="FFFFFF"/>
-        </w:rPr>
-      </w:pPr>
-      <w:r>
-        <w:rPr>
-          <w:rFonts w:hint="default" w:ascii="Segoe UI" w:hAnsi="Segoe UI" w:eastAsia="Segoe UI" w:cs="Segoe UI"/>
-          <w:b/>
-          <w:bCs/>
-          <w:i w:val="0"/>
-          <w:iCs w:val="0"/>
-          <w:caps w:val="0"/>
-          <w:color w:val="101214"/>
-          <w:spacing w:val="0"/>
-          <w:bdr w:val="none" w:color="auto" w:sz="0" w:space="0"/>
+          <w:shd w:val="clear" w:fill="FFFFFF"/>
+        </w:rPr>
+      </w:pPr>
+    </w:p>
+    <w:p>
+      <w:pPr>
+        <w:pStyle w:val="5"/>
+        <w:keepNext w:val="0"/>
+        <w:keepLines w:val="0"/>
+        <w:widowControl/>
+        <w:suppressLineNumbers w:val="0"/>
+        <w:pBdr>
+          <w:top w:val="none" w:color="auto" w:sz="0" w:space="0"/>
+          <w:left w:val="none" w:color="auto" w:sz="0" w:space="0"/>
+          <w:bottom w:val="none" w:color="auto" w:sz="0" w:space="0"/>
+          <w:right w:val="none" w:color="auto" w:sz="0" w:space="0"/>
+        </w:pBdr>
+        <w:shd w:val="clear" w:fill="FFFFFF"/>
+        <w:spacing w:before="0" w:beforeAutospacing="0" w:after="0" w:afterAutospacing="0" w:line="252" w:lineRule="atLeast"/>
+        <w:ind w:left="0" w:right="0" w:firstLine="0"/>
+        <w:rPr>
+          <w:rFonts w:hint="default" w:ascii="Segoe UI" w:hAnsi="Segoe UI" w:eastAsia="Segoe UI" w:cs="Segoe UI"/>
+          <w:i/>
+          <w:iCs/>
+          <w:caps w:val="0"/>
+          <w:color w:val="101214"/>
+          <w:spacing w:val="0"/>
+          <w:shd w:val="clear" w:fill="FFFFFF"/>
+        </w:rPr>
+      </w:pPr>
+      <w:r>
+        <w:rPr>
+          <w:rFonts w:hint="default" w:ascii="Segoe UI" w:hAnsi="Segoe UI" w:eastAsia="Segoe UI" w:cs="Segoe UI"/>
+          <w:b/>
+          <w:bCs/>
+          <w:i w:val="0"/>
+          <w:iCs w:val="0"/>
+          <w:caps w:val="0"/>
+          <w:color w:val="101214"/>
+          <w:spacing w:val="0"/>
           <w:shd w:val="clear" w:fill="FFFFFF"/>
         </w:rPr>
         <w:t>"</w:t>
@@ -601,7 +666,6 @@
           <w:caps w:val="0"/>
           <w:color w:val="101214"/>
           <w:spacing w:val="0"/>
-          <w:bdr w:val="none" w:color="auto" w:sz="0" w:space="0"/>
           <w:shd w:val="clear" w:fill="FFFFFF"/>
           <w:lang w:val="en-US"/>
         </w:rPr>
@@ -617,7 +681,6 @@
           <w:caps w:val="0"/>
           <w:color w:val="101214"/>
           <w:spacing w:val="0"/>
-          <w:bdr w:val="none" w:color="auto" w:sz="0" w:space="0"/>
           <w:shd w:val="clear" w:fill="FFFFFF"/>
         </w:rPr>
         <w:t xml:space="preserve">" </w:t>
@@ -630,7 +693,6 @@
           <w:caps w:val="0"/>
           <w:color w:val="101214"/>
           <w:spacing w:val="0"/>
-          <w:bdr w:val="none" w:color="auto" w:sz="0" w:space="0"/>
           <w:shd w:val="clear" w:fill="FFFFFF"/>
         </w:rPr>
         <w:t>: I care more about results.</w:t>
@@ -659,21 +721,46 @@
           <w:caps w:val="0"/>
           <w:color w:val="101214"/>
           <w:spacing w:val="0"/>
-          <w:bdr w:val="none" w:color="auto" w:sz="0" w:space="0"/>
-          <w:shd w:val="clear" w:fill="FFFFFF"/>
-        </w:rPr>
-      </w:pPr>
-      <w:r>
-        <w:rPr>
-          <w:rFonts w:hint="default" w:ascii="Segoe UI" w:hAnsi="Segoe UI" w:eastAsia="Segoe UI" w:cs="Segoe UI"/>
-          <w:b/>
-          <w:bCs/>
-          <w:i w:val="0"/>
-          <w:iCs w:val="0"/>
-          <w:caps w:val="0"/>
-          <w:color w:val="101214"/>
-          <w:spacing w:val="0"/>
-          <w:bdr w:val="none" w:color="auto" w:sz="0" w:space="0"/>
+          <w:shd w:val="clear" w:fill="FFFFFF"/>
+        </w:rPr>
+      </w:pPr>
+    </w:p>
+    <w:p>
+      <w:pPr>
+        <w:pStyle w:val="5"/>
+        <w:keepNext w:val="0"/>
+        <w:keepLines w:val="0"/>
+        <w:widowControl/>
+        <w:suppressLineNumbers w:val="0"/>
+        <w:pBdr>
+          <w:top w:val="none" w:color="auto" w:sz="0" w:space="0"/>
+          <w:left w:val="none" w:color="auto" w:sz="0" w:space="0"/>
+          <w:bottom w:val="none" w:color="auto" w:sz="0" w:space="0"/>
+          <w:right w:val="none" w:color="auto" w:sz="0" w:space="0"/>
+        </w:pBdr>
+        <w:shd w:val="clear" w:fill="FFFFFF"/>
+        <w:spacing w:before="0" w:beforeAutospacing="0" w:after="0" w:afterAutospacing="0" w:line="252" w:lineRule="atLeast"/>
+        <w:ind w:left="0" w:right="0" w:firstLine="0"/>
+        <w:rPr>
+          <w:rFonts w:hint="default" w:ascii="Segoe UI" w:hAnsi="Segoe UI" w:eastAsia="Segoe UI" w:cs="Segoe UI"/>
+          <w:i/>
+          <w:iCs/>
+          <w:caps w:val="0"/>
+          <w:color w:val="101214"/>
+          <w:spacing w:val="0"/>
+          <w:shd w:val="clear" w:fill="FFFFFF"/>
+        </w:rPr>
+      </w:pPr>
+      <w:r>
+        <w:rPr>
+          <w:rFonts w:hint="default" w:ascii="Segoe UI" w:hAnsi="Segoe UI" w:eastAsia="Segoe UI" w:cs="Segoe UI"/>
+          <w:b/>
+          <w:bCs/>
+          <w:i w:val="0"/>
+          <w:iCs w:val="0"/>
+          <w:caps w:val="0"/>
+          <w:color w:val="101214"/>
+          <w:spacing w:val="0"/>
           <w:shd w:val="clear" w:fill="FFFFFF"/>
         </w:rPr>
         <w:t>"</w:t>
@@ -688,7 +775,6 @@
           <w:caps w:val="0"/>
           <w:color w:val="101214"/>
           <w:spacing w:val="0"/>
-          <w:bdr w:val="none" w:color="auto" w:sz="0" w:space="0"/>
           <w:shd w:val="clear" w:fill="FFFFFF"/>
           <w:lang w:val="en-US"/>
         </w:rPr>
@@ -704,7 +790,6 @@
           <w:caps w:val="0"/>
           <w:color w:val="101214"/>
           <w:spacing w:val="0"/>
-          <w:bdr w:val="none" w:color="auto" w:sz="0" w:space="0"/>
           <w:shd w:val="clear" w:fill="FFFFFF"/>
         </w:rPr>
         <w:t>"</w:t>
@@ -717,7 +802,6 @@
           <w:caps w:val="0"/>
           <w:color w:val="101214"/>
           <w:spacing w:val="0"/>
-          <w:bdr w:val="none" w:color="auto" w:sz="0" w:space="0"/>
           <w:shd w:val="clear" w:fill="FFFFFF"/>
         </w:rPr>
         <w:t xml:space="preserve"> :... ...</w:t>
@@ -740,13 +824,39 @@
         <w:spacing w:before="0" w:beforeAutospacing="0" w:after="0" w:afterAutospacing="0" w:line="252" w:lineRule="atLeast"/>
         <w:ind w:left="0" w:right="0" w:firstLine="0"/>
         <w:rPr>
+          <w:rFonts w:hint="default" w:ascii="Segoe UI" w:hAnsi="Segoe UI" w:eastAsia="Segoe UI" w:cs="Segoe UI"/>
+          <w:i/>
+          <w:iCs/>
+          <w:caps w:val="0"/>
+          <w:color w:val="101214"/>
+          <w:spacing w:val="0"/>
+          <w:shd w:val="clear" w:fill="FFFFFF"/>
+        </w:rPr>
+      </w:pPr>
+    </w:p>
+    <w:p>
+      <w:pPr>
+        <w:pStyle w:val="5"/>
+        <w:keepNext w:val="0"/>
+        <w:keepLines w:val="0"/>
+        <w:widowControl/>
+        <w:suppressLineNumbers w:val="0"/>
+        <w:pBdr>
+          <w:top w:val="none" w:color="auto" w:sz="0" w:space="0"/>
+          <w:left w:val="none" w:color="auto" w:sz="0" w:space="0"/>
+          <w:bottom w:val="none" w:color="auto" w:sz="0" w:space="0"/>
+          <w:right w:val="none" w:color="auto" w:sz="0" w:space="0"/>
+        </w:pBdr>
+        <w:shd w:val="clear" w:fill="FFFFFF"/>
+        <w:spacing w:before="0" w:beforeAutospacing="0" w:after="0" w:afterAutospacing="0" w:line="252" w:lineRule="atLeast"/>
+        <w:ind w:left="0" w:right="0" w:firstLine="0"/>
+        <w:rPr>
           <w:rFonts w:hint="eastAsia" w:ascii="Segoe UI" w:hAnsi="Segoe UI" w:eastAsia="Segoe UI" w:cs="Segoe UI"/>
           <w:i/>
           <w:iCs/>
           <w:caps w:val="0"/>
           <w:color w:val="101214"/>
           <w:spacing w:val="0"/>
-          <w:bdr w:val="none" w:color="auto" w:sz="0" w:space="0"/>
           <w:shd w:val="clear" w:fill="FFFFFF"/>
         </w:rPr>
       </w:pPr>
@@ -760,7 +870,6 @@
           <w:caps w:val="0"/>
           <w:color w:val="101214"/>
           <w:spacing w:val="0"/>
-          <w:bdr w:val="none" w:color="auto" w:sz="0" w:space="0"/>
           <w:shd w:val="clear" w:fill="FFFFFF"/>
         </w:rPr>
         <w:t>"</w:t>
@@ -775,7 +884,6 @@
           <w:caps w:val="0"/>
           <w:color w:val="101214"/>
           <w:spacing w:val="0"/>
-          <w:bdr w:val="none" w:color="auto" w:sz="0" w:space="0"/>
           <w:shd w:val="clear" w:fill="FFFFFF"/>
           <w:lang w:val="en-US"/>
         </w:rPr>
@@ -791,7 +899,6 @@
           <w:caps w:val="0"/>
           <w:color w:val="101214"/>
           <w:spacing w:val="0"/>
-          <w:bdr w:val="none" w:color="auto" w:sz="0" w:space="0"/>
           <w:shd w:val="clear" w:fill="FFFFFF"/>
         </w:rPr>
         <w:t xml:space="preserve">" </w:t>
@@ -804,7 +911,6 @@
           <w:caps w:val="0"/>
           <w:color w:val="101214"/>
           <w:spacing w:val="0"/>
-          <w:bdr w:val="none" w:color="auto" w:sz="0" w:space="0"/>
           <w:shd w:val="clear" w:fill="FFFFFF"/>
         </w:rPr>
         <w:t xml:space="preserve">: Just do your job. You don't have to worry about the rest. </w:t>
@@ -833,21 +939,46 @@
           <w:caps w:val="0"/>
           <w:color w:val="101214"/>
           <w:spacing w:val="0"/>
-          <w:bdr w:val="none" w:color="auto" w:sz="0" w:space="0"/>
-          <w:shd w:val="clear" w:fill="FFFFFF"/>
-        </w:rPr>
-      </w:pPr>
-      <w:r>
-        <w:rPr>
-          <w:rFonts w:hint="default" w:ascii="Segoe UI" w:hAnsi="Segoe UI" w:eastAsia="Segoe UI" w:cs="Segoe UI"/>
-          <w:b/>
-          <w:bCs/>
-          <w:i w:val="0"/>
-          <w:iCs w:val="0"/>
-          <w:caps w:val="0"/>
-          <w:color w:val="101214"/>
-          <w:spacing w:val="0"/>
-          <w:bdr w:val="none" w:color="auto" w:sz="0" w:space="0"/>
+          <w:shd w:val="clear" w:fill="FFFFFF"/>
+        </w:rPr>
+      </w:pPr>
+    </w:p>
+    <w:p>
+      <w:pPr>
+        <w:pStyle w:val="5"/>
+        <w:keepNext w:val="0"/>
+        <w:keepLines w:val="0"/>
+        <w:widowControl/>
+        <w:suppressLineNumbers w:val="0"/>
+        <w:pBdr>
+          <w:top w:val="none" w:color="auto" w:sz="0" w:space="0"/>
+          <w:left w:val="none" w:color="auto" w:sz="0" w:space="0"/>
+          <w:bottom w:val="none" w:color="auto" w:sz="0" w:space="0"/>
+          <w:right w:val="none" w:color="auto" w:sz="0" w:space="0"/>
+        </w:pBdr>
+        <w:shd w:val="clear" w:fill="FFFFFF"/>
+        <w:spacing w:before="0" w:beforeAutospacing="0" w:after="0" w:afterAutospacing="0" w:line="252" w:lineRule="atLeast"/>
+        <w:ind w:left="0" w:right="0" w:firstLine="0"/>
+        <w:rPr>
+          <w:rFonts w:hint="eastAsia" w:ascii="Segoe UI" w:hAnsi="Segoe UI" w:eastAsia="Segoe UI" w:cs="Segoe UI"/>
+          <w:i/>
+          <w:iCs/>
+          <w:caps w:val="0"/>
+          <w:color w:val="101214"/>
+          <w:spacing w:val="0"/>
+          <w:shd w:val="clear" w:fill="FFFFFF"/>
+        </w:rPr>
+      </w:pPr>
+      <w:r>
+        <w:rPr>
+          <w:rFonts w:hint="default" w:ascii="Segoe UI" w:hAnsi="Segoe UI" w:eastAsia="Segoe UI" w:cs="Segoe UI"/>
+          <w:b/>
+          <w:bCs/>
+          <w:i w:val="0"/>
+          <w:iCs w:val="0"/>
+          <w:caps w:val="0"/>
+          <w:color w:val="101214"/>
+          <w:spacing w:val="0"/>
           <w:shd w:val="clear" w:fill="FFFFFF"/>
           <w:lang w:val="en-US"/>
         </w:rPr>
@@ -861,7 +992,6 @@
           <w:caps w:val="0"/>
           <w:color w:val="101214"/>
           <w:spacing w:val="0"/>
-          <w:bdr w:val="none" w:color="auto" w:sz="0" w:space="0"/>
           <w:shd w:val="clear" w:fill="FFFFFF"/>
         </w:rPr>
         <w:t xml:space="preserve">: Of course. As you can see. </w:t>
@@ -890,21 +1020,46 @@
           <w:caps w:val="0"/>
           <w:color w:val="101214"/>
           <w:spacing w:val="0"/>
-          <w:bdr w:val="none" w:color="auto" w:sz="0" w:space="0"/>
-          <w:shd w:val="clear" w:fill="FFFFFF"/>
-        </w:rPr>
-      </w:pPr>
-      <w:r>
+          <w:shd w:val="clear" w:fill="FFFFFF"/>
+        </w:rPr>
+      </w:pPr>
+    </w:p>
+    <w:p>
+      <w:pPr>
+        <w:pStyle w:val="5"/>
+        <w:keepNext w:val="0"/>
+        <w:keepLines w:val="0"/>
+        <w:widowControl/>
+        <w:suppressLineNumbers w:val="0"/>
+        <w:pBdr>
+          <w:top w:val="none" w:color="auto" w:sz="0" w:space="0"/>
+          <w:left w:val="none" w:color="auto" w:sz="0" w:space="0"/>
+          <w:bottom w:val="none" w:color="auto" w:sz="0" w:space="0"/>
+          <w:right w:val="none" w:color="auto" w:sz="0" w:space="0"/>
+        </w:pBdr>
+        <w:shd w:val="clear" w:fill="FFFFFF"/>
+        <w:spacing w:before="0" w:beforeAutospacing="0" w:after="0" w:afterAutospacing="0" w:line="252" w:lineRule="atLeast"/>
+        <w:ind w:left="0" w:right="0" w:firstLine="0"/>
         <w:rPr>
           <w:rFonts w:hint="eastAsia" w:ascii="Segoe UI" w:hAnsi="Segoe UI" w:eastAsia="Segoe UI" w:cs="Segoe UI"/>
-          <w:b/>
-          <w:bCs/>
-          <w:i w:val="0"/>
-          <w:iCs w:val="0"/>
-          <w:caps w:val="0"/>
-          <w:color w:val="101214"/>
-          <w:spacing w:val="0"/>
-          <w:bdr w:val="none" w:color="auto" w:sz="0" w:space="0"/>
+          <w:i/>
+          <w:iCs/>
+          <w:caps w:val="0"/>
+          <w:color w:val="101214"/>
+          <w:spacing w:val="0"/>
+          <w:shd w:val="clear" w:fill="FFFFFF"/>
+        </w:rPr>
+      </w:pPr>
+      <w:r>
+        <w:rPr>
+          <w:rFonts w:hint="eastAsia" w:ascii="Segoe UI" w:hAnsi="Segoe UI" w:eastAsia="Segoe UI" w:cs="Segoe UI"/>
+          <w:b/>
+          <w:bCs/>
+          <w:i w:val="0"/>
+          <w:iCs w:val="0"/>
+          <w:caps w:val="0"/>
+          <w:color w:val="101214"/>
+          <w:spacing w:val="0"/>
           <w:shd w:val="clear" w:fill="FFFFFF"/>
         </w:rPr>
         <w:t>"</w:t>
@@ -919,7 +1074,6 @@
           <w:caps w:val="0"/>
           <w:color w:val="101214"/>
           <w:spacing w:val="0"/>
-          <w:bdr w:val="none" w:color="auto" w:sz="0" w:space="0"/>
           <w:shd w:val="clear" w:fill="FFFFFF"/>
           <w:lang w:val="en-US"/>
         </w:rPr>
@@ -935,7 +1089,6 @@
           <w:caps w:val="0"/>
           <w:color w:val="101214"/>
           <w:spacing w:val="0"/>
-          <w:bdr w:val="none" w:color="auto" w:sz="0" w:space="0"/>
           <w:shd w:val="clear" w:fill="FFFFFF"/>
         </w:rPr>
         <w:t>"</w:t>
@@ -948,7 +1101,6 @@
           <w:caps w:val="0"/>
           <w:color w:val="101214"/>
           <w:spacing w:val="0"/>
-          <w:bdr w:val="none" w:color="auto" w:sz="0" w:space="0"/>
           <w:shd w:val="clear" w:fill="FFFFFF"/>
         </w:rPr>
         <w:t xml:space="preserve"> : Good. I like this artificial intelligence that moves freely. Give him a harder challenge.</w:t>
@@ -977,7 +1129,6 @@
           <w:caps w:val="0"/>
           <w:color w:val="101214"/>
           <w:spacing w:val="0"/>
-          <w:bdr w:val="none" w:color="auto" w:sz="0" w:space="0"/>
           <w:shd w:val="clear" w:fill="FFFFFF"/>
         </w:rPr>
       </w:pPr>
@@ -1258,28 +1409,190 @@
         <w:spacing w:before="0" w:beforeAutospacing="0" w:after="0" w:afterAutospacing="0" w:line="252" w:lineRule="atLeast"/>
         <w:ind w:left="0" w:right="0" w:firstLine="0"/>
         <w:rPr>
+          <w:rFonts w:hint="default" w:ascii="Segoe UI" w:hAnsi="Segoe UI" w:eastAsia="Segoe UI" w:cs="Segoe UI"/>
+          <w:i/>
+          <w:iCs/>
+          <w:caps w:val="0"/>
+          <w:color w:val="101214"/>
+          <w:spacing w:val="0"/>
+          <w:shd w:val="clear" w:fill="FFFFFF"/>
+        </w:rPr>
+      </w:pPr>
+      <w:r>
+        <w:rPr>
+          <w:rFonts w:hint="default" w:ascii="Segoe UI" w:hAnsi="Segoe UI" w:eastAsia="Segoe UI" w:cs="Segoe UI"/>
+          <w:b/>
+          <w:bCs/>
+          <w:i w:val="0"/>
+          <w:iCs w:val="0"/>
+          <w:caps w:val="0"/>
+          <w:color w:val="101214"/>
+          <w:spacing w:val="0"/>
+          <w:shd w:val="clear" w:fill="FFFFFF"/>
+          <w:lang w:val="en-US"/>
+        </w:rPr>
+        <w:t>“Dotorre”</w:t>
+      </w:r>
+      <w:r>
+        <w:rPr>
+          <w:rFonts w:hint="default" w:ascii="Segoe UI" w:hAnsi="Segoe UI" w:eastAsia="Segoe UI" w:cs="Segoe UI"/>
+          <w:b/>
+          <w:bCs/>
+          <w:i w:val="0"/>
+          <w:iCs w:val="0"/>
+          <w:caps w:val="0"/>
+          <w:color w:val="101214"/>
+          <w:spacing w:val="0"/>
+          <w:shd w:val="clear" w:fill="FFFFFF"/>
+        </w:rPr>
+        <w:t xml:space="preserve">: </w:t>
+      </w:r>
+      <w:r>
+        <w:rPr>
+          <w:rFonts w:hint="default" w:ascii="Segoe UI" w:hAnsi="Segoe UI" w:eastAsia="Segoe UI" w:cs="Segoe UI"/>
+          <w:i/>
+          <w:iCs/>
+          <w:caps w:val="0"/>
+          <w:color w:val="101214"/>
+          <w:spacing w:val="0"/>
+          <w:shd w:val="clear" w:fill="FFFFFF"/>
+        </w:rPr>
+        <w:t xml:space="preserve">OK, let me see your executive ability again. </w:t>
+      </w:r>
+    </w:p>
+    <w:p>
+      <w:pPr>
+        <w:pStyle w:val="5"/>
+        <w:keepNext w:val="0"/>
+        <w:keepLines w:val="0"/>
+        <w:widowControl/>
+        <w:suppressLineNumbers w:val="0"/>
+        <w:pBdr>
+          <w:top w:val="none" w:color="auto" w:sz="0" w:space="0"/>
+          <w:left w:val="none" w:color="auto" w:sz="0" w:space="0"/>
+          <w:bottom w:val="none" w:color="auto" w:sz="0" w:space="0"/>
+          <w:right w:val="none" w:color="auto" w:sz="0" w:space="0"/>
+        </w:pBdr>
+        <w:shd w:val="clear" w:fill="FFFFFF"/>
+        <w:spacing w:before="0" w:beforeAutospacing="0" w:after="0" w:afterAutospacing="0" w:line="252" w:lineRule="atLeast"/>
+        <w:ind w:left="0" w:right="0" w:firstLine="0"/>
+        <w:rPr>
           <w:rFonts w:hint="eastAsia" w:ascii="Segoe UI" w:hAnsi="Segoe UI" w:eastAsia="Segoe UI" w:cs="Segoe UI"/>
           <w:i/>
           <w:iCs/>
           <w:caps w:val="0"/>
           <w:color w:val="101214"/>
           <w:spacing w:val="0"/>
-        </w:rPr>
-      </w:pPr>
-      <w:r>
-        <w:rPr>
-          <w:rFonts w:hint="default" w:ascii="Segoe UI" w:hAnsi="Segoe UI" w:eastAsia="Segoe UI" w:cs="Segoe UI"/>
-          <w:b/>
-          <w:bCs/>
-          <w:i w:val="0"/>
-          <w:iCs w:val="0"/>
-          <w:caps w:val="0"/>
-          <w:color w:val="101214"/>
-          <w:spacing w:val="0"/>
-          <w:bdr w:val="none" w:color="auto" w:sz="0" w:space="0"/>
+          <w:shd w:val="clear" w:fill="FFFFFF"/>
+        </w:rPr>
+      </w:pPr>
+    </w:p>
+    <w:p>
+      <w:pPr>
+        <w:pStyle w:val="5"/>
+        <w:keepNext w:val="0"/>
+        <w:keepLines w:val="0"/>
+        <w:widowControl/>
+        <w:suppressLineNumbers w:val="0"/>
+        <w:pBdr>
+          <w:top w:val="none" w:color="auto" w:sz="0" w:space="0"/>
+          <w:left w:val="none" w:color="auto" w:sz="0" w:space="0"/>
+          <w:bottom w:val="none" w:color="auto" w:sz="0" w:space="0"/>
+          <w:right w:val="none" w:color="auto" w:sz="0" w:space="0"/>
+        </w:pBdr>
+        <w:shd w:val="clear" w:fill="FFFFFF"/>
+        <w:spacing w:before="0" w:beforeAutospacing="0" w:after="0" w:afterAutospacing="0" w:line="252" w:lineRule="atLeast"/>
+        <w:ind w:left="0" w:right="0" w:firstLine="0"/>
+        <w:rPr>
+          <w:rFonts w:hint="default" w:ascii="Segoe UI" w:hAnsi="Segoe UI" w:eastAsia="Segoe UI" w:cs="Segoe UI"/>
+          <w:i/>
+          <w:iCs/>
+          <w:caps w:val="0"/>
+          <w:color w:val="101214"/>
+          <w:spacing w:val="0"/>
+        </w:rPr>
+      </w:pPr>
+      <w:r>
+        <w:rPr>
+          <w:rFonts w:hint="default" w:ascii="Segoe UI" w:hAnsi="Segoe UI" w:eastAsia="Segoe UI" w:cs="Segoe UI"/>
+          <w:b/>
+          <w:bCs/>
+          <w:i w:val="0"/>
+          <w:iCs w:val="0"/>
+          <w:caps w:val="0"/>
+          <w:color w:val="101214"/>
+          <w:spacing w:val="0"/>
           <w:shd w:val="clear" w:fill="FFFFFF"/>
           <w:lang w:val="en-US"/>
         </w:rPr>
+        <w:t>Dotorre</w:t>
+      </w:r>
+      <w:r>
+        <w:rPr>
+          <w:rFonts w:hint="default" w:ascii="Segoe UI" w:hAnsi="Segoe UI" w:eastAsia="Segoe UI" w:cs="Segoe UI"/>
+          <w:b/>
+          <w:bCs/>
+          <w:i w:val="0"/>
+          <w:iCs w:val="0"/>
+          <w:caps w:val="0"/>
+          <w:color w:val="101214"/>
+          <w:spacing w:val="0"/>
+          <w:shd w:val="clear" w:fill="FFFFFF"/>
+        </w:rPr>
+        <w:t xml:space="preserve">: </w:t>
+      </w:r>
+      <w:r>
+        <w:rPr>
+          <w:rFonts w:hint="default" w:ascii="Segoe UI" w:hAnsi="Segoe UI" w:eastAsia="Segoe UI" w:cs="Segoe UI"/>
+          <w:i/>
+          <w:iCs/>
+          <w:caps w:val="0"/>
+          <w:color w:val="101214"/>
+          <w:spacing w:val="0"/>
+          <w:shd w:val="clear" w:fill="FFFFFF"/>
+        </w:rPr>
+        <w:t xml:space="preserve">Of course you can. It's just a routine checkup. My goal for you is to get the job done faster and more accurately. </w:t>
+      </w:r>
+    </w:p>
+    <w:p>
+      <w:pPr>
+        <w:pStyle w:val="5"/>
+        <w:keepNext w:val="0"/>
+        <w:keepLines w:val="0"/>
+        <w:widowControl/>
+        <w:suppressLineNumbers w:val="0"/>
+        <w:pBdr>
+          <w:top w:val="none" w:color="auto" w:sz="0" w:space="0"/>
+          <w:left w:val="none" w:color="auto" w:sz="0" w:space="0"/>
+          <w:bottom w:val="none" w:color="auto" w:sz="0" w:space="0"/>
+          <w:right w:val="none" w:color="auto" w:sz="0" w:space="0"/>
+        </w:pBdr>
+        <w:shd w:val="clear" w:fill="FFFFFF"/>
+        <w:spacing w:before="0" w:beforeAutospacing="0" w:after="0" w:afterAutospacing="0" w:line="252" w:lineRule="atLeast"/>
+        <w:ind w:left="0" w:right="0" w:firstLine="0"/>
+        <w:rPr>
+          <w:rFonts w:hint="default" w:ascii="Segoe UI" w:hAnsi="Segoe UI" w:eastAsia="Segoe UI" w:cs="Segoe UI"/>
+          <w:i/>
+          <w:iCs/>
+          <w:caps w:val="0"/>
+          <w:color w:val="101214"/>
+          <w:spacing w:val="0"/>
+          <w:shd w:val="clear" w:fill="FFFFFF"/>
+        </w:rPr>
+      </w:pPr>
+      <w:r>
+        <w:rPr>
+          <w:rFonts w:hint="default" w:ascii="Segoe UI" w:hAnsi="Segoe UI" w:eastAsia="Segoe UI" w:cs="Segoe UI"/>
+          <w:b/>
+          <w:bCs/>
+          <w:i w:val="0"/>
+          <w:iCs w:val="0"/>
+          <w:caps w:val="0"/>
+          <w:color w:val="101214"/>
+          <w:spacing w:val="0"/>
+          <w:shd w:val="clear" w:fill="FFFFFF"/>
+          <w:lang w:val="en-US"/>
+        </w:rPr>
         <w:t>“Dotorre”</w:t>
       </w:r>
       <w:r>
@@ -1292,7 +1605,6 @@
           <w:caps w:val="0"/>
           <w:color w:val="101214"/>
           <w:spacing w:val="0"/>
-          <w:bdr w:val="none" w:color="auto" w:sz="0" w:space="0"/>
           <w:shd w:val="clear" w:fill="FFFFFF"/>
         </w:rPr>
         <w:t xml:space="preserve">: </w:t>
@@ -1305,51 +1617,197 @@
           <w:caps w:val="0"/>
           <w:color w:val="101214"/>
           <w:spacing w:val="0"/>
-          <w:bdr w:val="none" w:color="auto" w:sz="0" w:space="0"/>
-          <w:shd w:val="clear" w:fill="FFFFFF"/>
-        </w:rPr>
-        <w:t xml:space="preserve">OK, let me see your executive ability again. </w:t>
-      </w:r>
-    </w:p>
-    <w:p>
-      <w:pPr>
-        <w:pStyle w:val="5"/>
-        <w:keepNext w:val="0"/>
-        <w:keepLines w:val="0"/>
-        <w:widowControl/>
-        <w:suppressLineNumbers w:val="0"/>
-        <w:pBdr>
-          <w:top w:val="none" w:color="auto" w:sz="0" w:space="0"/>
-          <w:left w:val="none" w:color="auto" w:sz="0" w:space="0"/>
-          <w:bottom w:val="none" w:color="auto" w:sz="0" w:space="0"/>
-          <w:right w:val="none" w:color="auto" w:sz="0" w:space="0"/>
-        </w:pBdr>
-        <w:shd w:val="clear" w:fill="FFFFFF"/>
-        <w:spacing w:before="0" w:beforeAutospacing="0" w:after="0" w:afterAutospacing="0" w:line="252" w:lineRule="atLeast"/>
-        <w:ind w:left="0" w:right="0" w:firstLine="0"/>
-        <w:rPr>
-          <w:rFonts w:hint="default" w:ascii="Segoe UI" w:hAnsi="Segoe UI" w:eastAsia="Segoe UI" w:cs="Segoe UI"/>
-          <w:i/>
-          <w:iCs/>
-          <w:caps w:val="0"/>
-          <w:color w:val="101214"/>
-          <w:spacing w:val="0"/>
-        </w:rPr>
-      </w:pPr>
-      <w:r>
-        <w:rPr>
-          <w:rFonts w:hint="default" w:ascii="Segoe UI" w:hAnsi="Segoe UI" w:eastAsia="Segoe UI" w:cs="Segoe UI"/>
-          <w:b/>
-          <w:bCs/>
-          <w:i w:val="0"/>
-          <w:iCs w:val="0"/>
-          <w:caps w:val="0"/>
-          <w:color w:val="101214"/>
-          <w:spacing w:val="0"/>
-          <w:bdr w:val="none" w:color="auto" w:sz="0" w:space="0"/>
+          <w:shd w:val="clear" w:fill="FFFFFF"/>
+        </w:rPr>
+        <w:t xml:space="preserve">Great! You are definitely my proudest creation... And, of course, that's what I want for the future. </w:t>
+      </w:r>
+    </w:p>
+    <w:p>
+      <w:pPr>
+        <w:pStyle w:val="5"/>
+        <w:keepNext w:val="0"/>
+        <w:keepLines w:val="0"/>
+        <w:widowControl/>
+        <w:suppressLineNumbers w:val="0"/>
+        <w:pBdr>
+          <w:top w:val="none" w:color="auto" w:sz="0" w:space="0"/>
+          <w:left w:val="none" w:color="auto" w:sz="0" w:space="0"/>
+          <w:bottom w:val="none" w:color="auto" w:sz="0" w:space="0"/>
+          <w:right w:val="none" w:color="auto" w:sz="0" w:space="0"/>
+        </w:pBdr>
+        <w:shd w:val="clear" w:fill="FFFFFF"/>
+        <w:spacing w:before="0" w:beforeAutospacing="0" w:after="0" w:afterAutospacing="0" w:line="252" w:lineRule="atLeast"/>
+        <w:ind w:left="0" w:right="0" w:firstLine="0"/>
+        <w:rPr>
+          <w:rFonts w:hint="default" w:ascii="Segoe UI" w:hAnsi="Segoe UI" w:eastAsia="Segoe UI" w:cs="Segoe UI"/>
+          <w:i/>
+          <w:iCs/>
+          <w:caps w:val="0"/>
+          <w:color w:val="101214"/>
+          <w:spacing w:val="0"/>
+          <w:shd w:val="clear" w:fill="FFFFFF"/>
+        </w:rPr>
+      </w:pPr>
+    </w:p>
+    <w:p>
+      <w:pPr>
+        <w:pStyle w:val="5"/>
+        <w:keepNext w:val="0"/>
+        <w:keepLines w:val="0"/>
+        <w:widowControl/>
+        <w:suppressLineNumbers w:val="0"/>
+        <w:pBdr>
+          <w:top w:val="none" w:color="auto" w:sz="0" w:space="0"/>
+          <w:left w:val="none" w:color="auto" w:sz="0" w:space="0"/>
+          <w:bottom w:val="none" w:color="auto" w:sz="0" w:space="0"/>
+          <w:right w:val="none" w:color="auto" w:sz="0" w:space="0"/>
+        </w:pBdr>
+        <w:shd w:val="clear" w:fill="FFFFFF"/>
+        <w:spacing w:before="0" w:beforeAutospacing="0" w:after="0" w:afterAutospacing="0" w:line="252" w:lineRule="atLeast"/>
+        <w:ind w:left="0" w:right="0" w:firstLine="0"/>
+        <w:rPr>
+          <w:rFonts w:hint="default" w:ascii="Segoe UI" w:hAnsi="Segoe UI" w:eastAsia="Segoe UI" w:cs="Segoe UI"/>
+          <w:i/>
+          <w:iCs/>
+          <w:caps w:val="0"/>
+          <w:color w:val="101214"/>
+          <w:spacing w:val="0"/>
+          <w:shd w:val="clear" w:fill="FFFFFF"/>
+        </w:rPr>
+      </w:pPr>
+      <w:r>
+        <w:rPr>
+          <w:rFonts w:hint="default" w:ascii="Segoe UI" w:hAnsi="Segoe UI" w:eastAsia="Segoe UI" w:cs="Segoe UI"/>
+          <w:b/>
+          <w:bCs/>
+          <w:i w:val="0"/>
+          <w:iCs w:val="0"/>
+          <w:caps w:val="0"/>
+          <w:color w:val="101214"/>
+          <w:spacing w:val="0"/>
           <w:shd w:val="clear" w:fill="FFFFFF"/>
           <w:lang w:val="en-US"/>
         </w:rPr>
+        <w:t>“Dotorre”</w:t>
+      </w:r>
+      <w:r>
+        <w:rPr>
+          <w:rFonts w:hint="default" w:ascii="Segoe UI" w:hAnsi="Segoe UI" w:eastAsia="Segoe UI" w:cs="Segoe UI"/>
+          <w:b/>
+          <w:bCs/>
+          <w:i w:val="0"/>
+          <w:iCs w:val="0"/>
+          <w:caps w:val="0"/>
+          <w:color w:val="101214"/>
+          <w:spacing w:val="0"/>
+          <w:shd w:val="clear" w:fill="FFFFFF"/>
+        </w:rPr>
+        <w:t>:</w:t>
+      </w:r>
+      <w:r>
+        <w:rPr>
+          <w:rFonts w:hint="default" w:ascii="Segoe UI" w:hAnsi="Segoe UI" w:eastAsia="Segoe UI" w:cs="Segoe UI"/>
+          <w:i w:val="0"/>
+          <w:iCs w:val="0"/>
+          <w:caps w:val="0"/>
+          <w:color w:val="101214"/>
+          <w:spacing w:val="0"/>
+          <w:shd w:val="clear" w:fill="FFFFFF"/>
+        </w:rPr>
+        <w:t xml:space="preserve"> </w:t>
+      </w:r>
+      <w:r>
+        <w:rPr>
+          <w:rFonts w:hint="default" w:ascii="Segoe UI" w:hAnsi="Segoe UI" w:eastAsia="Segoe UI" w:cs="Segoe UI"/>
+          <w:i/>
+          <w:iCs/>
+          <w:caps w:val="0"/>
+          <w:color w:val="101214"/>
+          <w:spacing w:val="0"/>
+          <w:shd w:val="clear" w:fill="FFFFFF"/>
+        </w:rPr>
+        <w:t xml:space="preserve">Do you understand? Humans are social animals. But for now, there is still a barrier between these animals. If there was a tool that could break that barrier... Or, connect with each other... It will be a new future! </w:t>
+      </w:r>
+    </w:p>
+    <w:p>
+      <w:pPr>
+        <w:pStyle w:val="5"/>
+        <w:keepNext w:val="0"/>
+        <w:keepLines w:val="0"/>
+        <w:widowControl/>
+        <w:suppressLineNumbers w:val="0"/>
+        <w:pBdr>
+          <w:top w:val="none" w:color="auto" w:sz="0" w:space="0"/>
+          <w:left w:val="none" w:color="auto" w:sz="0" w:space="0"/>
+          <w:bottom w:val="none" w:color="auto" w:sz="0" w:space="0"/>
+          <w:right w:val="none" w:color="auto" w:sz="0" w:space="0"/>
+        </w:pBdr>
+        <w:shd w:val="clear" w:fill="FFFFFF"/>
+        <w:spacing w:before="0" w:beforeAutospacing="0" w:after="0" w:afterAutospacing="0" w:line="252" w:lineRule="atLeast"/>
+        <w:ind w:left="0" w:right="0" w:firstLine="0"/>
+        <w:rPr>
+          <w:rFonts w:hint="default" w:ascii="Segoe UI" w:hAnsi="Segoe UI" w:eastAsia="Segoe UI" w:cs="Segoe UI"/>
+          <w:i/>
+          <w:iCs/>
+          <w:caps w:val="0"/>
+          <w:color w:val="101214"/>
+          <w:spacing w:val="0"/>
+          <w:shd w:val="clear" w:fill="FFFFFF"/>
+        </w:rPr>
+      </w:pPr>
+    </w:p>
+    <w:p>
+      <w:pPr>
+        <w:pStyle w:val="5"/>
+        <w:keepNext w:val="0"/>
+        <w:keepLines w:val="0"/>
+        <w:widowControl/>
+        <w:suppressLineNumbers w:val="0"/>
+        <w:pBdr>
+          <w:top w:val="none" w:color="auto" w:sz="0" w:space="0"/>
+          <w:left w:val="none" w:color="auto" w:sz="0" w:space="0"/>
+          <w:bottom w:val="none" w:color="auto" w:sz="0" w:space="0"/>
+          <w:right w:val="none" w:color="auto" w:sz="0" w:space="0"/>
+        </w:pBdr>
+        <w:shd w:val="clear" w:fill="FFFFFF"/>
+        <w:spacing w:before="0" w:beforeAutospacing="0" w:after="0" w:afterAutospacing="0" w:line="252" w:lineRule="atLeast"/>
+        <w:ind w:left="0" w:right="0" w:firstLine="0"/>
+        <w:rPr>
+          <w:rFonts w:hint="default" w:ascii="Segoe UI" w:hAnsi="Segoe UI" w:eastAsia="Segoe UI" w:cs="Segoe UI"/>
+          <w:i/>
+          <w:iCs/>
+          <w:caps w:val="0"/>
+          <w:color w:val="101214"/>
+          <w:spacing w:val="0"/>
+        </w:rPr>
+      </w:pPr>
+      <w:r>
+        <w:rPr>
+          <w:rFonts w:hint="default" w:ascii="Segoe UI" w:hAnsi="Segoe UI" w:eastAsia="Segoe UI" w:cs="Segoe UI"/>
+          <w:b/>
+          <w:bCs/>
+          <w:i w:val="0"/>
+          <w:iCs w:val="0"/>
+          <w:caps w:val="0"/>
+          <w:color w:val="101214"/>
+          <w:spacing w:val="0"/>
+          <w:shd w:val="clear" w:fill="FFFFFF"/>
+        </w:rPr>
+        <w:t>"</w:t>
+      </w:r>
+      <w:r>
+        <w:rPr>
+          <w:rFonts w:hint="default" w:ascii="Segoe UI" w:hAnsi="Segoe UI" w:eastAsia="Segoe UI" w:cs="Segoe UI"/>
+          <w:b/>
+          <w:bCs/>
+          <w:i w:val="0"/>
+          <w:iCs w:val="0"/>
+          <w:caps w:val="0"/>
+          <w:color w:val="101214"/>
+          <w:spacing w:val="0"/>
+          <w:shd w:val="clear" w:fill="FFFFFF"/>
+          <w:lang w:val="en-US"/>
+        </w:rPr>
         <w:t>Dotorre</w:t>
       </w:r>
       <w:r>
@@ -1362,160 +1820,18 @@
           <w:caps w:val="0"/>
           <w:color w:val="101214"/>
           <w:spacing w:val="0"/>
-          <w:bdr w:val="none" w:color="auto" w:sz="0" w:space="0"/>
-          <w:shd w:val="clear" w:fill="FFFFFF"/>
-        </w:rPr>
-        <w:t xml:space="preserve">: </w:t>
-      </w:r>
-      <w:r>
-        <w:rPr>
-          <w:rFonts w:hint="default" w:ascii="Segoe UI" w:hAnsi="Segoe UI" w:eastAsia="Segoe UI" w:cs="Segoe UI"/>
-          <w:i/>
-          <w:iCs/>
-          <w:caps w:val="0"/>
-          <w:color w:val="101214"/>
-          <w:spacing w:val="0"/>
-          <w:bdr w:val="none" w:color="auto" w:sz="0" w:space="0"/>
-          <w:shd w:val="clear" w:fill="FFFFFF"/>
-        </w:rPr>
-        <w:t xml:space="preserve">Of course you can. It's just a routine checkup. My goal for you is to get the job done faster and more accurately. </w:t>
-      </w:r>
-    </w:p>
-    <w:p>
-      <w:pPr>
-        <w:pStyle w:val="5"/>
-        <w:keepNext w:val="0"/>
-        <w:keepLines w:val="0"/>
-        <w:widowControl/>
-        <w:suppressLineNumbers w:val="0"/>
-        <w:pBdr>
-          <w:top w:val="none" w:color="auto" w:sz="0" w:space="0"/>
-          <w:left w:val="none" w:color="auto" w:sz="0" w:space="0"/>
-          <w:bottom w:val="none" w:color="auto" w:sz="0" w:space="0"/>
-          <w:right w:val="none" w:color="auto" w:sz="0" w:space="0"/>
-        </w:pBdr>
-        <w:shd w:val="clear" w:fill="FFFFFF"/>
-        <w:spacing w:before="0" w:beforeAutospacing="0" w:after="0" w:afterAutospacing="0" w:line="252" w:lineRule="atLeast"/>
-        <w:ind w:left="0" w:right="0" w:firstLine="0"/>
-        <w:rPr>
-          <w:rFonts w:hint="default" w:ascii="Segoe UI" w:hAnsi="Segoe UI" w:eastAsia="Segoe UI" w:cs="Segoe UI"/>
-          <w:i/>
-          <w:iCs/>
-          <w:caps w:val="0"/>
-          <w:color w:val="101214"/>
-          <w:spacing w:val="0"/>
-        </w:rPr>
-      </w:pPr>
-      <w:r>
-        <w:rPr>
-          <w:rFonts w:hint="default" w:ascii="Segoe UI" w:hAnsi="Segoe UI" w:eastAsia="Segoe UI" w:cs="Segoe UI"/>
-          <w:b/>
-          <w:bCs/>
-          <w:i w:val="0"/>
-          <w:iCs w:val="0"/>
-          <w:caps w:val="0"/>
-          <w:color w:val="101214"/>
-          <w:spacing w:val="0"/>
-          <w:bdr w:val="none" w:color="auto" w:sz="0" w:space="0"/>
-          <w:shd w:val="clear" w:fill="FFFFFF"/>
-          <w:lang w:val="en-US"/>
-        </w:rPr>
-        <w:t>“Dotorre”</w:t>
-      </w:r>
-      <w:r>
-        <w:rPr>
-          <w:rFonts w:hint="default" w:ascii="Segoe UI" w:hAnsi="Segoe UI" w:eastAsia="Segoe UI" w:cs="Segoe UI"/>
-          <w:b/>
-          <w:bCs/>
-          <w:i w:val="0"/>
-          <w:iCs w:val="0"/>
-          <w:caps w:val="0"/>
-          <w:color w:val="101214"/>
-          <w:spacing w:val="0"/>
-          <w:bdr w:val="none" w:color="auto" w:sz="0" w:space="0"/>
-          <w:shd w:val="clear" w:fill="FFFFFF"/>
-        </w:rPr>
-        <w:t xml:space="preserve">: </w:t>
-      </w:r>
-      <w:r>
-        <w:rPr>
-          <w:rFonts w:hint="default" w:ascii="Segoe UI" w:hAnsi="Segoe UI" w:eastAsia="Segoe UI" w:cs="Segoe UI"/>
-          <w:i/>
-          <w:iCs/>
-          <w:caps w:val="0"/>
-          <w:color w:val="101214"/>
-          <w:spacing w:val="0"/>
-          <w:bdr w:val="none" w:color="auto" w:sz="0" w:space="0"/>
-          <w:shd w:val="clear" w:fill="FFFFFF"/>
-        </w:rPr>
-        <w:t xml:space="preserve">Great! You are definitely my proudest creation... And, of course, that's what I want for the future. </w:t>
-      </w:r>
-    </w:p>
-    <w:p>
-      <w:pPr>
-        <w:pStyle w:val="5"/>
-        <w:keepNext w:val="0"/>
-        <w:keepLines w:val="0"/>
-        <w:widowControl/>
-        <w:suppressLineNumbers w:val="0"/>
-        <w:pBdr>
-          <w:top w:val="none" w:color="auto" w:sz="0" w:space="0"/>
-          <w:left w:val="none" w:color="auto" w:sz="0" w:space="0"/>
-          <w:bottom w:val="none" w:color="auto" w:sz="0" w:space="0"/>
-          <w:right w:val="none" w:color="auto" w:sz="0" w:space="0"/>
-        </w:pBdr>
-        <w:shd w:val="clear" w:fill="FFFFFF"/>
-        <w:spacing w:before="0" w:beforeAutospacing="0" w:after="0" w:afterAutospacing="0" w:line="252" w:lineRule="atLeast"/>
-        <w:ind w:left="0" w:right="0" w:firstLine="0"/>
-        <w:rPr>
-          <w:rFonts w:hint="default" w:ascii="Segoe UI" w:hAnsi="Segoe UI" w:eastAsia="Segoe UI" w:cs="Segoe UI"/>
-          <w:i/>
-          <w:iCs/>
-          <w:caps w:val="0"/>
-          <w:color w:val="101214"/>
-          <w:spacing w:val="0"/>
-        </w:rPr>
-      </w:pPr>
-      <w:r>
-        <w:rPr>
-          <w:rFonts w:hint="default" w:ascii="Segoe UI" w:hAnsi="Segoe UI" w:eastAsia="Segoe UI" w:cs="Segoe UI"/>
-          <w:b/>
-          <w:bCs/>
-          <w:i w:val="0"/>
-          <w:iCs w:val="0"/>
-          <w:caps w:val="0"/>
-          <w:color w:val="101214"/>
-          <w:spacing w:val="0"/>
-          <w:bdr w:val="none" w:color="auto" w:sz="0" w:space="0"/>
-          <w:shd w:val="clear" w:fill="FFFFFF"/>
-          <w:lang w:val="en-US"/>
-        </w:rPr>
-        <w:t>“Dotorre”</w:t>
-      </w:r>
-      <w:r>
-        <w:rPr>
-          <w:rFonts w:hint="default" w:ascii="Segoe UI" w:hAnsi="Segoe UI" w:eastAsia="Segoe UI" w:cs="Segoe UI"/>
-          <w:b/>
-          <w:bCs/>
-          <w:i w:val="0"/>
-          <w:iCs w:val="0"/>
-          <w:caps w:val="0"/>
-          <w:color w:val="101214"/>
-          <w:spacing w:val="0"/>
-          <w:bdr w:val="none" w:color="auto" w:sz="0" w:space="0"/>
-          <w:shd w:val="clear" w:fill="FFFFFF"/>
-        </w:rPr>
-        <w:t>:</w:t>
-      </w:r>
-      <w:r>
-        <w:rPr>
-          <w:rFonts w:hint="default" w:ascii="Segoe UI" w:hAnsi="Segoe UI" w:eastAsia="Segoe UI" w:cs="Segoe UI"/>
-          <w:i w:val="0"/>
-          <w:iCs w:val="0"/>
-          <w:caps w:val="0"/>
-          <w:color w:val="101214"/>
-          <w:spacing w:val="0"/>
-          <w:bdr w:val="none" w:color="auto" w:sz="0" w:space="0"/>
+          <w:shd w:val="clear" w:fill="FFFFFF"/>
+        </w:rPr>
+        <w:t>" :</w:t>
+      </w:r>
+      <w:r>
+        <w:rPr>
+          <w:rFonts w:hint="default" w:ascii="Segoe UI" w:hAnsi="Segoe UI" w:eastAsia="Segoe UI" w:cs="Segoe UI"/>
+          <w:i w:val="0"/>
+          <w:iCs w:val="0"/>
+          <w:caps w:val="0"/>
+          <w:color w:val="101214"/>
+          <w:spacing w:val="0"/>
           <w:shd w:val="clear" w:fill="FFFFFF"/>
         </w:rPr>
         <w:t xml:space="preserve"> </w:t>
@@ -1528,120 +1844,6 @@
           <w:caps w:val="0"/>
           <w:color w:val="101214"/>
           <w:spacing w:val="0"/>
-          <w:bdr w:val="none" w:color="auto" w:sz="0" w:space="0"/>
-          <w:shd w:val="clear" w:fill="FFFFFF"/>
-        </w:rPr>
-        <w:t>Do you understand? Humans are social animals. But for now, there is still a barrier between these anim</w:t>
-      </w:r>
-      <w:bookmarkStart w:id="0" w:name="_GoBack"/>
-      <w:bookmarkEnd w:id="0"/>
-      <w:r>
-        <w:rPr>
-          <w:rFonts w:hint="default" w:ascii="Segoe UI" w:hAnsi="Segoe UI" w:eastAsia="Segoe UI" w:cs="Segoe UI"/>
-          <w:i/>
-          <w:iCs/>
-          <w:caps w:val="0"/>
-          <w:color w:val="101214"/>
-          <w:spacing w:val="0"/>
-          <w:bdr w:val="none" w:color="auto" w:sz="0" w:space="0"/>
-          <w:shd w:val="clear" w:fill="FFFFFF"/>
-        </w:rPr>
-        <w:t xml:space="preserve">als. If there was a tool that could break that barrier... Or, connect with each other... It will be a new future! </w:t>
-      </w:r>
-    </w:p>
-    <w:p>
-      <w:pPr>
-        <w:pStyle w:val="5"/>
-        <w:keepNext w:val="0"/>
-        <w:keepLines w:val="0"/>
-        <w:widowControl/>
-        <w:suppressLineNumbers w:val="0"/>
-        <w:pBdr>
-          <w:top w:val="none" w:color="auto" w:sz="0" w:space="0"/>
-          <w:left w:val="none" w:color="auto" w:sz="0" w:space="0"/>
-          <w:bottom w:val="none" w:color="auto" w:sz="0" w:space="0"/>
-          <w:right w:val="none" w:color="auto" w:sz="0" w:space="0"/>
-        </w:pBdr>
-        <w:shd w:val="clear" w:fill="FFFFFF"/>
-        <w:spacing w:before="0" w:beforeAutospacing="0" w:after="0" w:afterAutospacing="0" w:line="252" w:lineRule="atLeast"/>
-        <w:ind w:left="0" w:right="0" w:firstLine="0"/>
-        <w:rPr>
-          <w:rFonts w:hint="default" w:ascii="Segoe UI" w:hAnsi="Segoe UI" w:eastAsia="Segoe UI" w:cs="Segoe UI"/>
-          <w:i/>
-          <w:iCs/>
-          <w:caps w:val="0"/>
-          <w:color w:val="101214"/>
-          <w:spacing w:val="0"/>
-        </w:rPr>
-      </w:pPr>
-      <w:r>
-        <w:rPr>
-          <w:rFonts w:hint="default" w:ascii="Segoe UI" w:hAnsi="Segoe UI" w:eastAsia="Segoe UI" w:cs="Segoe UI"/>
-          <w:b/>
-          <w:bCs/>
-          <w:i w:val="0"/>
-          <w:iCs w:val="0"/>
-          <w:caps w:val="0"/>
-          <w:color w:val="101214"/>
-          <w:spacing w:val="0"/>
-          <w:bdr w:val="none" w:color="auto" w:sz="0" w:space="0"/>
-          <w:shd w:val="clear" w:fill="FFFFFF"/>
-        </w:rPr>
-        <w:t>"</w:t>
-      </w:r>
-      <w:r>
-        <w:rPr>
-          <w:rFonts w:hint="default" w:ascii="Segoe UI" w:hAnsi="Segoe UI" w:eastAsia="Segoe UI" w:cs="Segoe UI"/>
-          <w:b/>
-          <w:bCs/>
-          <w:i w:val="0"/>
-          <w:iCs w:val="0"/>
-          <w:caps w:val="0"/>
-          <w:color w:val="101214"/>
-          <w:spacing w:val="0"/>
-          <w:bdr w:val="none" w:color="auto" w:sz="0" w:space="0"/>
-          <w:shd w:val="clear" w:fill="FFFFFF"/>
-          <w:lang w:val="en-US"/>
-        </w:rPr>
-        <w:t>Dotorre</w:t>
-      </w:r>
-      <w:r>
-        <w:rPr>
-          <w:rFonts w:hint="default" w:ascii="Segoe UI" w:hAnsi="Segoe UI" w:eastAsia="Segoe UI" w:cs="Segoe UI"/>
-          <w:b/>
-          <w:bCs/>
-          <w:i w:val="0"/>
-          <w:iCs w:val="0"/>
-          <w:caps w:val="0"/>
-          <w:color w:val="101214"/>
-          <w:spacing w:val="0"/>
-          <w:bdr w:val="none" w:color="auto" w:sz="0" w:space="0"/>
-          <w:shd w:val="clear" w:fill="FFFFFF"/>
-        </w:rPr>
-        <w:t>" :</w:t>
-      </w:r>
-      <w:r>
-        <w:rPr>
-          <w:rFonts w:hint="default" w:ascii="Segoe UI" w:hAnsi="Segoe UI" w:eastAsia="Segoe UI" w:cs="Segoe UI"/>
-          <w:i w:val="0"/>
-          <w:iCs w:val="0"/>
-          <w:caps w:val="0"/>
-          <w:color w:val="101214"/>
-          <w:spacing w:val="0"/>
-          <w:bdr w:val="none" w:color="auto" w:sz="0" w:space="0"/>
-          <w:shd w:val="clear" w:fill="FFFFFF"/>
-        </w:rPr>
-        <w:t xml:space="preserve"> </w:t>
-      </w:r>
-      <w:r>
-        <w:rPr>
-          <w:rFonts w:hint="default" w:ascii="Segoe UI" w:hAnsi="Segoe UI" w:eastAsia="Segoe UI" w:cs="Segoe UI"/>
-          <w:i/>
-          <w:iCs/>
-          <w:caps w:val="0"/>
-          <w:color w:val="101214"/>
-          <w:spacing w:val="0"/>
-          <w:bdr w:val="none" w:color="auto" w:sz="0" w:space="0"/>
           <w:shd w:val="clear" w:fill="FFFFFF"/>
         </w:rPr>
         <w:t>Shared memory! You know what I mean? ! Well... Maybe I'll see her one more time in my memory... Maybe...</w:t>
@@ -2523,7 +2725,6 @@
           <w:caps w:val="0"/>
           <w:color w:val="101214"/>
           <w:spacing w:val="0"/>
-          <w:bdr w:val="none" w:color="auto" w:sz="0" w:space="0"/>
           <w:shd w:val="clear" w:fill="FFFFFF"/>
         </w:rPr>
         <w:t>"Pulcinella"</w:t>
@@ -2536,7 +2737,6 @@
           <w:caps w:val="0"/>
           <w:color w:val="101214"/>
           <w:spacing w:val="0"/>
-          <w:bdr w:val="none" w:color="auto" w:sz="0" w:space="0"/>
           <w:shd w:val="clear" w:fill="FFFFFF"/>
         </w:rPr>
         <w:t xml:space="preserve"> : </w:t>
@@ -2549,7 +2749,6 @@
           <w:caps w:val="0"/>
           <w:color w:val="101214"/>
           <w:spacing w:val="0"/>
-          <w:bdr w:val="none" w:color="auto" w:sz="0" w:space="0"/>
           <w:shd w:val="clear" w:fill="FFFFFF"/>
         </w:rPr>
         <w:t xml:space="preserve">He's still in a good dream. </w:t>
@@ -2590,7 +2789,6 @@
           <w:caps w:val="0"/>
           <w:color w:val="101214"/>
           <w:spacing w:val="0"/>
-          <w:bdr w:val="none" w:color="auto" w:sz="0" w:space="0"/>
           <w:shd w:val="clear" w:fill="FFFFFF"/>
         </w:rPr>
         <w:t>"Burattino" :</w:t>
@@ -2605,7 +2803,6 @@
           <w:caps w:val="0"/>
           <w:color w:val="101214"/>
           <w:spacing w:val="0"/>
-          <w:bdr w:val="none" w:color="auto" w:sz="0" w:space="0"/>
           <w:shd w:val="clear" w:fill="FFFFFF"/>
         </w:rPr>
         <w:t xml:space="preserve"> </w:t>
@@ -2618,7 +2815,6 @@
           <w:caps w:val="0"/>
           <w:color w:val="101214"/>
           <w:spacing w:val="0"/>
-          <w:bdr w:val="none" w:color="auto" w:sz="0" w:space="0"/>
           <w:shd w:val="clear" w:fill="FFFFFF"/>
         </w:rPr>
         <w:t xml:space="preserve">Yes. </w:t>
@@ -2659,7 +2855,6 @@
           <w:caps w:val="0"/>
           <w:color w:val="101214"/>
           <w:spacing w:val="0"/>
-          <w:bdr w:val="none" w:color="auto" w:sz="0" w:space="0"/>
           <w:shd w:val="clear" w:fill="FFFFFF"/>
         </w:rPr>
         <w:t>"Pulcinella" :</w:t>
@@ -2672,7 +2867,6 @@
           <w:caps w:val="0"/>
           <w:color w:val="101214"/>
           <w:spacing w:val="0"/>
-          <w:bdr w:val="none" w:color="auto" w:sz="0" w:space="0"/>
           <w:shd w:val="clear" w:fill="FFFFFF"/>
         </w:rPr>
         <w:t xml:space="preserve"> </w:t>
@@ -2685,7 +2879,6 @@
           <w:caps w:val="0"/>
           <w:color w:val="101214"/>
           <w:spacing w:val="0"/>
-          <w:bdr w:val="none" w:color="auto" w:sz="0" w:space="0"/>
           <w:shd w:val="clear" w:fill="FFFFFF"/>
         </w:rPr>
         <w:t xml:space="preserve">But the scary thing is that he turns his dreams into reality. Other people are hell, my friend. </w:t>
@@ -2726,7 +2919,6 @@
           <w:caps w:val="0"/>
           <w:color w:val="101214"/>
           <w:spacing w:val="0"/>
-          <w:bdr w:val="none" w:color="auto" w:sz="0" w:space="0"/>
           <w:shd w:val="clear" w:fill="FFFFFF"/>
         </w:rPr>
         <w:t>"Burattino" :</w:t>
@@ -2739,7 +2931,6 @@
           <w:caps w:val="0"/>
           <w:color w:val="101214"/>
           <w:spacing w:val="0"/>
-          <w:bdr w:val="none" w:color="auto" w:sz="0" w:space="0"/>
           <w:shd w:val="clear" w:fill="FFFFFF"/>
         </w:rPr>
         <w:t xml:space="preserve"> </w:t>
@@ -2752,7 +2943,6 @@
           <w:caps w:val="0"/>
           <w:color w:val="101214"/>
           <w:spacing w:val="0"/>
-          <w:bdr w:val="none" w:color="auto" w:sz="0" w:space="0"/>
           <w:shd w:val="clear" w:fill="FFFFFF"/>
         </w:rPr>
         <w:t xml:space="preserve">Yes. </w:t>
@@ -2793,7 +2983,6 @@
           <w:caps w:val="0"/>
           <w:color w:val="101214"/>
           <w:spacing w:val="0"/>
-          <w:bdr w:val="none" w:color="auto" w:sz="0" w:space="0"/>
           <w:shd w:val="clear" w:fill="FFFFFF"/>
         </w:rPr>
         <w:t xml:space="preserve">"Pulcinella" : </w:t>
@@ -2806,7 +2995,6 @@
           <w:caps w:val="0"/>
           <w:color w:val="101214"/>
           <w:spacing w:val="0"/>
-          <w:bdr w:val="none" w:color="auto" w:sz="0" w:space="0"/>
           <w:shd w:val="clear" w:fill="FFFFFF"/>
         </w:rPr>
         <w:t xml:space="preserve">You know what to do, my friend. </w:t>
@@ -2847,7 +3035,6 @@
           <w:caps w:val="0"/>
           <w:color w:val="101214"/>
           <w:spacing w:val="0"/>
-          <w:bdr w:val="none" w:color="auto" w:sz="0" w:space="0"/>
           <w:shd w:val="clear" w:fill="FFFFFF"/>
         </w:rPr>
         <w:t xml:space="preserve">"Burattino" : </w:t>
@@ -2860,7 +3047,6 @@
           <w:caps w:val="0"/>
           <w:color w:val="101214"/>
           <w:spacing w:val="0"/>
-          <w:bdr w:val="none" w:color="auto" w:sz="0" w:space="0"/>
           <w:shd w:val="clear" w:fill="FFFFFF"/>
         </w:rPr>
         <w:t xml:space="preserve">Yes. </w:t>
@@ -2901,7 +3087,6 @@
           <w:caps w:val="0"/>
           <w:color w:val="101214"/>
           <w:spacing w:val="0"/>
-          <w:bdr w:val="none" w:color="auto" w:sz="0" w:space="0"/>
           <w:shd w:val="clear" w:fill="FFFFFF"/>
         </w:rPr>
         <w:t>"Pulcinella" :</w:t>
@@ -2914,7 +3099,6 @@
           <w:caps w:val="0"/>
           <w:color w:val="101214"/>
           <w:spacing w:val="0"/>
-          <w:bdr w:val="none" w:color="auto" w:sz="0" w:space="0"/>
           <w:shd w:val="clear" w:fill="FFFFFF"/>
         </w:rPr>
         <w:t xml:space="preserve"> </w:t>
@@ -2927,7 +3111,6 @@
           <w:caps w:val="0"/>
           <w:color w:val="101214"/>
           <w:spacing w:val="0"/>
-          <w:bdr w:val="none" w:color="auto" w:sz="0" w:space="0"/>
           <w:shd w:val="clear" w:fill="FFFFFF"/>
         </w:rPr>
         <w:t xml:space="preserve">Obedient loyal dog... </w:t>
@@ -2968,7 +3151,6 @@
           <w:caps w:val="0"/>
           <w:color w:val="101214"/>
           <w:spacing w:val="0"/>
-          <w:bdr w:val="none" w:color="auto" w:sz="0" w:space="0"/>
           <w:shd w:val="clear" w:fill="FFFFFF"/>
         </w:rPr>
         <w:t xml:space="preserve">"Burattino" : </w:t>
@@ -2981,7 +3163,6 @@
           <w:caps w:val="0"/>
           <w:color w:val="101214"/>
           <w:spacing w:val="0"/>
-          <w:bdr w:val="none" w:color="auto" w:sz="0" w:space="0"/>
           <w:shd w:val="clear" w:fill="FFFFFF"/>
         </w:rPr>
         <w:t xml:space="preserve">Yes. </w:t>
@@ -3022,7 +3203,6 @@
           <w:caps w:val="0"/>
           <w:color w:val="101214"/>
           <w:spacing w:val="0"/>
-          <w:bdr w:val="none" w:color="auto" w:sz="0" w:space="0"/>
           <w:shd w:val="clear" w:fill="FFFFFF"/>
         </w:rPr>
         <w:t>"Pulcinella" :</w:t>
@@ -3035,7 +3215,6 @@
           <w:caps w:val="0"/>
           <w:color w:val="101214"/>
           <w:spacing w:val="0"/>
-          <w:bdr w:val="none" w:color="auto" w:sz="0" w:space="0"/>
           <w:shd w:val="clear" w:fill="FFFFFF"/>
         </w:rPr>
         <w:t xml:space="preserve"> </w:t>
@@ -3048,7 +3227,6 @@
           <w:caps w:val="0"/>
           <w:color w:val="101214"/>
           <w:spacing w:val="0"/>
-          <w:bdr w:val="none" w:color="auto" w:sz="0" w:space="0"/>
           <w:shd w:val="clear" w:fill="FFFFFF"/>
         </w:rPr>
         <w:t xml:space="preserve">So loyal, so obedient. Isn't that proof of Dotorre's success? Unfortunately, what he wanted to create was a real god. </w:t>
@@ -3089,7 +3267,6 @@
           <w:caps w:val="0"/>
           <w:color w:val="101214"/>
           <w:spacing w:val="0"/>
-          <w:bdr w:val="none" w:color="auto" w:sz="0" w:space="0"/>
           <w:shd w:val="clear" w:fill="FFFFFF"/>
         </w:rPr>
         <w:t xml:space="preserve">"Burattino" : </w:t>
@@ -3102,7 +3279,6 @@
           <w:caps w:val="0"/>
           <w:color w:val="101214"/>
           <w:spacing w:val="0"/>
-          <w:bdr w:val="none" w:color="auto" w:sz="0" w:space="0"/>
           <w:shd w:val="clear" w:fill="FFFFFF"/>
         </w:rPr>
         <w:t xml:space="preserve">Yes. </w:t>
@@ -3131,19 +3307,19 @@
           <w:caps w:val="0"/>
           <w:color w:val="101214"/>
           <w:spacing w:val="0"/>
-        </w:rPr>
-      </w:pPr>
-      <w:r>
-        <w:rPr>
-          <w:rFonts w:hint="default" w:ascii="Segoe UI" w:hAnsi="Segoe UI" w:eastAsia="Segoe UI" w:cs="Segoe UI"/>
-          <w:b/>
-          <w:bCs/>
-          <w:i w:val="0"/>
-          <w:iCs w:val="0"/>
-          <w:caps w:val="0"/>
-          <w:color w:val="101214"/>
-          <w:spacing w:val="0"/>
-          <w:bdr w:val="none" w:color="auto" w:sz="0" w:space="0"/>
+          <w:shd w:val="clear" w:fill="FFFFFF"/>
+        </w:rPr>
+      </w:pPr>
+      <w:r>
+        <w:rPr>
+          <w:rFonts w:hint="default" w:ascii="Segoe UI" w:hAnsi="Segoe UI" w:eastAsia="Segoe UI" w:cs="Segoe UI"/>
+          <w:b/>
+          <w:bCs/>
+          <w:i w:val="0"/>
+          <w:iCs w:val="0"/>
+          <w:caps w:val="0"/>
+          <w:color w:val="101214"/>
+          <w:spacing w:val="0"/>
           <w:shd w:val="clear" w:fill="FFFFFF"/>
         </w:rPr>
         <w:t xml:space="preserve">"Pulcinella" : </w:t>
@@ -3156,7 +3332,6 @@
           <w:caps w:val="0"/>
           <w:color w:val="101214"/>
           <w:spacing w:val="0"/>
-          <w:bdr w:val="none" w:color="auto" w:sz="0" w:space="0"/>
           <w:shd w:val="clear" w:fill="FFFFFF"/>
         </w:rPr>
         <w:t xml:space="preserve">Of course, we won't allow him to do that. Before the birth of the gods, the power of the gods should be seized by man and firmly in the hands of men. </w:t>
@@ -3180,6 +3355,33 @@
         <w:ind w:left="0" w:right="0" w:firstLine="0"/>
         <w:rPr>
           <w:rFonts w:hint="default" w:ascii="Segoe UI" w:hAnsi="Segoe UI" w:eastAsia="Segoe UI" w:cs="Segoe UI"/>
+          <w:i/>
+          <w:iCs/>
+          <w:caps w:val="0"/>
+          <w:color w:val="101214"/>
+          <w:spacing w:val="0"/>
+          <w:shd w:val="clear" w:fill="FFFFFF"/>
+        </w:rPr>
+      </w:pPr>
+    </w:p>
+    <w:p>
+      <w:pPr>
+        <w:pStyle w:val="5"/>
+        <w:keepNext w:val="0"/>
+        <w:keepLines w:val="0"/>
+        <w:widowControl/>
+        <w:suppressLineNumbers w:val="0"/>
+        <w:pBdr>
+          <w:top w:val="none" w:color="auto" w:sz="0" w:space="0"/>
+          <w:left w:val="none" w:color="auto" w:sz="0" w:space="0"/>
+          <w:bottom w:val="none" w:color="auto" w:sz="0" w:space="0"/>
+          <w:right w:val="none" w:color="auto" w:sz="0" w:space="0"/>
+        </w:pBdr>
+        <w:shd w:val="clear" w:fill="FFFFFF"/>
+        <w:spacing w:before="0" w:beforeAutospacing="0" w:after="0" w:afterAutospacing="0" w:line="252" w:lineRule="atLeast"/>
+        <w:ind w:left="0" w:right="0" w:firstLine="0"/>
+        <w:rPr>
+          <w:rFonts w:hint="default" w:ascii="Segoe UI" w:hAnsi="Segoe UI" w:eastAsia="Segoe UI" w:cs="Segoe UI"/>
           <w:i w:val="0"/>
           <w:iCs w:val="0"/>
           <w:caps w:val="0"/>
@@ -3197,7 +3399,6 @@
           <w:caps w:val="0"/>
           <w:color w:val="FF0000"/>
           <w:spacing w:val="0"/>
-          <w:bdr w:val="none" w:color="auto" w:sz="0" w:space="0"/>
           <w:shd w:val="clear" w:fill="FFFFFF"/>
         </w:rPr>
         <w:t xml:space="preserve">"Burattino"/" Dotorre ": </w:t>
@@ -3210,7 +3411,6 @@
           <w:caps w:val="0"/>
           <w:color w:val="FF0000"/>
           <w:spacing w:val="0"/>
-          <w:bdr w:val="none" w:color="auto" w:sz="0" w:space="0"/>
           <w:shd w:val="clear" w:fill="FFFFFF"/>
         </w:rPr>
         <w:t>Yes.</w:t>
@@ -4184,25 +4384,662 @@
         <w:spacing w:before="0" w:beforeAutospacing="0" w:after="0" w:afterAutospacing="0" w:line="252" w:lineRule="atLeast"/>
         <w:ind w:left="0" w:right="0" w:firstLine="0"/>
         <w:rPr>
+          <w:rFonts w:hint="default" w:ascii="Segoe UI" w:hAnsi="Segoe UI" w:eastAsia="Segoe UI" w:cs="Segoe UI"/>
+          <w:i/>
+          <w:iCs/>
+          <w:caps w:val="0"/>
+          <w:color w:val="101214"/>
+          <w:spacing w:val="0"/>
+          <w:shd w:val="clear" w:fill="FFFFFF"/>
+        </w:rPr>
+      </w:pPr>
+      <w:r>
+        <w:rPr>
+          <w:rFonts w:hint="default" w:ascii="Segoe UI" w:hAnsi="Segoe UI" w:eastAsia="Segoe UI" w:cs="Segoe UI"/>
+          <w:b/>
+          <w:bCs/>
+          <w:i w:val="0"/>
+          <w:iCs w:val="0"/>
+          <w:caps w:val="0"/>
+          <w:color w:val="101214"/>
+          <w:spacing w:val="0"/>
+          <w:shd w:val="clear" w:fill="FFFFFF"/>
+        </w:rPr>
+        <w:t>"Colombina"</w:t>
+      </w:r>
+      <w:r>
+        <w:rPr>
+          <w:rFonts w:hint="default" w:ascii="Segoe UI" w:hAnsi="Segoe UI" w:eastAsia="Segoe UI" w:cs="Segoe UI"/>
+          <w:i w:val="0"/>
+          <w:iCs w:val="0"/>
+          <w:caps w:val="0"/>
+          <w:color w:val="101214"/>
+          <w:spacing w:val="0"/>
+          <w:shd w:val="clear" w:fill="FFFFFF"/>
+        </w:rPr>
+        <w:t xml:space="preserve"> : </w:t>
+      </w:r>
+      <w:r>
+        <w:rPr>
+          <w:rFonts w:hint="default" w:ascii="Segoe UI" w:hAnsi="Segoe UI" w:eastAsia="Segoe UI" w:cs="Segoe UI"/>
+          <w:i/>
+          <w:iCs/>
+          <w:caps w:val="0"/>
+          <w:color w:val="101214"/>
+          <w:spacing w:val="0"/>
+          <w:shd w:val="clear" w:fill="FFFFFF"/>
+        </w:rPr>
+        <w:t xml:space="preserve">What a strange story... </w:t>
+      </w:r>
+    </w:p>
+    <w:p>
+      <w:pPr>
+        <w:pStyle w:val="5"/>
+        <w:keepNext w:val="0"/>
+        <w:keepLines w:val="0"/>
+        <w:widowControl/>
+        <w:suppressLineNumbers w:val="0"/>
+        <w:pBdr>
+          <w:top w:val="none" w:color="auto" w:sz="0" w:space="0"/>
+          <w:left w:val="none" w:color="auto" w:sz="0" w:space="0"/>
+          <w:bottom w:val="none" w:color="auto" w:sz="0" w:space="0"/>
+          <w:right w:val="none" w:color="auto" w:sz="0" w:space="0"/>
+        </w:pBdr>
+        <w:shd w:val="clear" w:fill="FFFFFF"/>
+        <w:spacing w:before="0" w:beforeAutospacing="0" w:after="0" w:afterAutospacing="0" w:line="252" w:lineRule="atLeast"/>
+        <w:ind w:left="0" w:right="0" w:firstLine="0"/>
+        <w:rPr>
           <w:rFonts w:hint="eastAsia" w:ascii="Segoe UI" w:hAnsi="Segoe UI" w:eastAsia="Segoe UI" w:cs="Segoe UI"/>
           <w:i/>
           <w:iCs/>
           <w:caps w:val="0"/>
           <w:color w:val="101214"/>
           <w:spacing w:val="0"/>
-        </w:rPr>
-      </w:pPr>
-      <w:r>
-        <w:rPr>
-          <w:rFonts w:hint="default" w:ascii="Segoe UI" w:hAnsi="Segoe UI" w:eastAsia="Segoe UI" w:cs="Segoe UI"/>
-          <w:b/>
-          <w:bCs/>
-          <w:i w:val="0"/>
-          <w:iCs w:val="0"/>
-          <w:caps w:val="0"/>
-          <w:color w:val="101214"/>
-          <w:spacing w:val="0"/>
-          <w:bdr w:val="none" w:color="auto" w:sz="0" w:space="0"/>
+          <w:shd w:val="clear" w:fill="FFFFFF"/>
+        </w:rPr>
+      </w:pPr>
+    </w:p>
+    <w:p>
+      <w:pPr>
+        <w:pStyle w:val="5"/>
+        <w:keepNext w:val="0"/>
+        <w:keepLines w:val="0"/>
+        <w:widowControl/>
+        <w:suppressLineNumbers w:val="0"/>
+        <w:pBdr>
+          <w:top w:val="none" w:color="auto" w:sz="0" w:space="0"/>
+          <w:left w:val="none" w:color="auto" w:sz="0" w:space="0"/>
+          <w:bottom w:val="none" w:color="auto" w:sz="0" w:space="0"/>
+          <w:right w:val="none" w:color="auto" w:sz="0" w:space="0"/>
+        </w:pBdr>
+        <w:shd w:val="clear" w:fill="FFFFFF"/>
+        <w:spacing w:before="0" w:beforeAutospacing="0" w:after="0" w:afterAutospacing="0" w:line="252" w:lineRule="atLeast"/>
+        <w:ind w:left="0" w:right="0" w:firstLine="0"/>
+        <w:rPr>
+          <w:rFonts w:hint="default" w:ascii="Segoe UI" w:hAnsi="Segoe UI" w:eastAsia="Segoe UI" w:cs="Segoe UI"/>
+          <w:i/>
+          <w:iCs/>
+          <w:caps w:val="0"/>
+          <w:color w:val="101214"/>
+          <w:spacing w:val="0"/>
+          <w:shd w:val="clear" w:fill="FFFFFF"/>
+        </w:rPr>
+      </w:pPr>
+      <w:r>
+        <w:rPr>
+          <w:rFonts w:hint="default" w:ascii="Segoe UI" w:hAnsi="Segoe UI" w:eastAsia="Segoe UI" w:cs="Segoe UI"/>
+          <w:b/>
+          <w:bCs/>
+          <w:i w:val="0"/>
+          <w:iCs w:val="0"/>
+          <w:caps w:val="0"/>
+          <w:color w:val="101214"/>
+          <w:spacing w:val="0"/>
+          <w:shd w:val="clear" w:fill="FFFFFF"/>
+        </w:rPr>
+        <w:t>"Pierrot"</w:t>
+      </w:r>
+      <w:r>
+        <w:rPr>
+          <w:rFonts w:hint="default" w:ascii="Segoe UI" w:hAnsi="Segoe UI" w:eastAsia="Segoe UI" w:cs="Segoe UI"/>
+          <w:i w:val="0"/>
+          <w:iCs w:val="0"/>
+          <w:caps w:val="0"/>
+          <w:color w:val="101214"/>
+          <w:spacing w:val="0"/>
+          <w:shd w:val="clear" w:fill="FFFFFF"/>
+        </w:rPr>
+        <w:t xml:space="preserve"> : </w:t>
+      </w:r>
+      <w:r>
+        <w:rPr>
+          <w:rFonts w:hint="default" w:ascii="Segoe UI" w:hAnsi="Segoe UI" w:eastAsia="Segoe UI" w:cs="Segoe UI"/>
+          <w:i/>
+          <w:iCs/>
+          <w:caps w:val="0"/>
+          <w:color w:val="101214"/>
+          <w:spacing w:val="0"/>
+          <w:shd w:val="clear" w:fill="FFFFFF"/>
+        </w:rPr>
+        <w:t xml:space="preserve">Yeah. Since then, </w:t>
+      </w:r>
+      <w:r>
+        <w:rPr>
+          <w:rFonts w:hint="eastAsia" w:ascii="Segoe UI" w:hAnsi="Segoe UI" w:eastAsia="宋体" w:cs="Segoe UI"/>
+          <w:i/>
+          <w:iCs/>
+          <w:caps w:val="0"/>
+          <w:color w:val="101214"/>
+          <w:spacing w:val="0"/>
+          <w:shd w:val="clear" w:fill="FFFFFF"/>
+          <w:lang w:val="en-US" w:eastAsia="zh-CN"/>
+        </w:rPr>
+        <w:t>hu</w:t>
+      </w:r>
+      <w:r>
+        <w:rPr>
+          <w:rFonts w:hint="default" w:ascii="Segoe UI" w:hAnsi="Segoe UI" w:eastAsia="Segoe UI" w:cs="Segoe UI"/>
+          <w:i/>
+          <w:iCs/>
+          <w:caps w:val="0"/>
+          <w:color w:val="101214"/>
+          <w:spacing w:val="0"/>
+          <w:shd w:val="clear" w:fill="FFFFFF"/>
+        </w:rPr>
+        <w:t xml:space="preserve">man has disappeared from the face of the earth. </w:t>
+      </w:r>
+    </w:p>
+    <w:p>
+      <w:pPr>
+        <w:pStyle w:val="5"/>
+        <w:keepNext w:val="0"/>
+        <w:keepLines w:val="0"/>
+        <w:widowControl/>
+        <w:suppressLineNumbers w:val="0"/>
+        <w:pBdr>
+          <w:top w:val="none" w:color="auto" w:sz="0" w:space="0"/>
+          <w:left w:val="none" w:color="auto" w:sz="0" w:space="0"/>
+          <w:bottom w:val="none" w:color="auto" w:sz="0" w:space="0"/>
+          <w:right w:val="none" w:color="auto" w:sz="0" w:space="0"/>
+        </w:pBdr>
+        <w:shd w:val="clear" w:fill="FFFFFF"/>
+        <w:spacing w:before="0" w:beforeAutospacing="0" w:after="0" w:afterAutospacing="0" w:line="252" w:lineRule="atLeast"/>
+        <w:ind w:left="0" w:right="0" w:firstLine="0"/>
+        <w:rPr>
+          <w:rFonts w:hint="default" w:ascii="Segoe UI" w:hAnsi="Segoe UI" w:eastAsia="Segoe UI" w:cs="Segoe UI"/>
+          <w:i/>
+          <w:iCs/>
+          <w:caps w:val="0"/>
+          <w:color w:val="101214"/>
+          <w:spacing w:val="0"/>
+          <w:shd w:val="clear" w:fill="FFFFFF"/>
+        </w:rPr>
+      </w:pPr>
+    </w:p>
+    <w:p>
+      <w:pPr>
+        <w:pStyle w:val="5"/>
+        <w:keepNext w:val="0"/>
+        <w:keepLines w:val="0"/>
+        <w:widowControl/>
+        <w:suppressLineNumbers w:val="0"/>
+        <w:pBdr>
+          <w:top w:val="none" w:color="auto" w:sz="0" w:space="0"/>
+          <w:left w:val="none" w:color="auto" w:sz="0" w:space="0"/>
+          <w:bottom w:val="none" w:color="auto" w:sz="0" w:space="0"/>
+          <w:right w:val="none" w:color="auto" w:sz="0" w:space="0"/>
+        </w:pBdr>
+        <w:shd w:val="clear" w:fill="FFFFFF"/>
+        <w:spacing w:before="0" w:beforeAutospacing="0" w:after="0" w:afterAutospacing="0" w:line="252" w:lineRule="atLeast"/>
+        <w:ind w:left="0" w:right="0" w:firstLine="0"/>
+        <w:rPr>
+          <w:rFonts w:hint="default" w:ascii="Segoe UI" w:hAnsi="Segoe UI" w:eastAsia="Segoe UI" w:cs="Segoe UI"/>
+          <w:i/>
+          <w:iCs/>
+          <w:caps w:val="0"/>
+          <w:color w:val="101214"/>
+          <w:spacing w:val="0"/>
+          <w:shd w:val="clear" w:fill="FFFFFF"/>
+        </w:rPr>
+      </w:pPr>
+      <w:r>
+        <w:rPr>
+          <w:rFonts w:hint="default" w:ascii="Segoe UI" w:hAnsi="Segoe UI" w:eastAsia="宋体" w:cs="Segoe UI"/>
+          <w:b/>
+          <w:bCs/>
+          <w:i w:val="0"/>
+          <w:iCs w:val="0"/>
+          <w:caps w:val="0"/>
+          <w:color w:val="101214"/>
+          <w:spacing w:val="0"/>
+          <w:shd w:val="clear" w:fill="FFFFFF"/>
+          <w:lang w:val="en-US" w:eastAsia="zh-CN"/>
+        </w:rPr>
+        <w:t>“</w:t>
+      </w:r>
+      <w:r>
+        <w:rPr>
+          <w:rFonts w:hint="default" w:ascii="Segoe UI" w:hAnsi="Segoe UI" w:eastAsia="Segoe UI" w:cs="Segoe UI"/>
+          <w:b/>
+          <w:bCs/>
+          <w:i w:val="0"/>
+          <w:iCs w:val="0"/>
+          <w:caps w:val="0"/>
+          <w:color w:val="101214"/>
+          <w:spacing w:val="0"/>
+          <w:shd w:val="clear" w:fill="FFFFFF"/>
+        </w:rPr>
+        <w:t>Colombina</w:t>
+      </w:r>
+      <w:r>
+        <w:rPr>
+          <w:rFonts w:hint="default" w:ascii="Segoe UI" w:hAnsi="Segoe UI" w:eastAsia="宋体" w:cs="Segoe UI"/>
+          <w:b/>
+          <w:bCs/>
+          <w:i w:val="0"/>
+          <w:iCs w:val="0"/>
+          <w:caps w:val="0"/>
+          <w:color w:val="101214"/>
+          <w:spacing w:val="0"/>
+          <w:shd w:val="clear" w:fill="FFFFFF"/>
+          <w:lang w:val="en-US" w:eastAsia="zh-CN"/>
+        </w:rPr>
+        <w:t>”</w:t>
+      </w:r>
+      <w:r>
+        <w:rPr>
+          <w:rFonts w:hint="default" w:ascii="Segoe UI" w:hAnsi="Segoe UI" w:eastAsia="Segoe UI" w:cs="Segoe UI"/>
+          <w:i w:val="0"/>
+          <w:iCs w:val="0"/>
+          <w:caps w:val="0"/>
+          <w:color w:val="101214"/>
+          <w:spacing w:val="0"/>
+          <w:shd w:val="clear" w:fill="FFFFFF"/>
+        </w:rPr>
+        <w:t xml:space="preserve">: </w:t>
+      </w:r>
+      <w:r>
+        <w:rPr>
+          <w:rFonts w:hint="default" w:ascii="Segoe UI" w:hAnsi="Segoe UI" w:eastAsia="Segoe UI" w:cs="Segoe UI"/>
+          <w:i/>
+          <w:iCs/>
+          <w:caps w:val="0"/>
+          <w:color w:val="101214"/>
+          <w:spacing w:val="0"/>
+          <w:shd w:val="clear" w:fill="FFFFFF"/>
+        </w:rPr>
+        <w:t xml:space="preserve">And you've been here sorting through their messages? </w:t>
+      </w:r>
+    </w:p>
+    <w:p>
+      <w:pPr>
+        <w:pStyle w:val="5"/>
+        <w:keepNext w:val="0"/>
+        <w:keepLines w:val="0"/>
+        <w:widowControl/>
+        <w:suppressLineNumbers w:val="0"/>
+        <w:pBdr>
+          <w:top w:val="none" w:color="auto" w:sz="0" w:space="0"/>
+          <w:left w:val="none" w:color="auto" w:sz="0" w:space="0"/>
+          <w:bottom w:val="none" w:color="auto" w:sz="0" w:space="0"/>
+          <w:right w:val="none" w:color="auto" w:sz="0" w:space="0"/>
+        </w:pBdr>
+        <w:shd w:val="clear" w:fill="FFFFFF"/>
+        <w:spacing w:before="0" w:beforeAutospacing="0" w:after="0" w:afterAutospacing="0" w:line="252" w:lineRule="atLeast"/>
+        <w:ind w:left="0" w:right="0" w:firstLine="0"/>
+        <w:rPr>
+          <w:rFonts w:hint="default" w:ascii="Segoe UI" w:hAnsi="Segoe UI" w:eastAsia="Segoe UI" w:cs="Segoe UI"/>
+          <w:i/>
+          <w:iCs/>
+          <w:caps w:val="0"/>
+          <w:color w:val="101214"/>
+          <w:spacing w:val="0"/>
+          <w:shd w:val="clear" w:fill="FFFFFF"/>
+        </w:rPr>
+      </w:pPr>
+    </w:p>
+    <w:p>
+      <w:pPr>
+        <w:pStyle w:val="5"/>
+        <w:keepNext w:val="0"/>
+        <w:keepLines w:val="0"/>
+        <w:widowControl/>
+        <w:suppressLineNumbers w:val="0"/>
+        <w:pBdr>
+          <w:top w:val="none" w:color="auto" w:sz="0" w:space="0"/>
+          <w:left w:val="none" w:color="auto" w:sz="0" w:space="0"/>
+          <w:bottom w:val="none" w:color="auto" w:sz="0" w:space="0"/>
+          <w:right w:val="none" w:color="auto" w:sz="0" w:space="0"/>
+        </w:pBdr>
+        <w:shd w:val="clear" w:fill="FFFFFF"/>
+        <w:spacing w:before="0" w:beforeAutospacing="0" w:after="0" w:afterAutospacing="0" w:line="252" w:lineRule="atLeast"/>
+        <w:ind w:left="0" w:right="0" w:firstLine="0"/>
+        <w:rPr>
+          <w:rFonts w:hint="default" w:ascii="Segoe UI" w:hAnsi="Segoe UI" w:eastAsia="Segoe UI" w:cs="Segoe UI"/>
+          <w:i/>
+          <w:iCs/>
+          <w:caps w:val="0"/>
+          <w:color w:val="101214"/>
+          <w:spacing w:val="0"/>
+          <w:shd w:val="clear" w:fill="FFFFFF"/>
+        </w:rPr>
+      </w:pPr>
+      <w:r>
+        <w:rPr>
+          <w:rFonts w:hint="default" w:ascii="Segoe UI" w:hAnsi="Segoe UI" w:eastAsia="Segoe UI" w:cs="Segoe UI"/>
+          <w:b/>
+          <w:bCs/>
+          <w:i w:val="0"/>
+          <w:iCs w:val="0"/>
+          <w:caps w:val="0"/>
+          <w:color w:val="101214"/>
+          <w:spacing w:val="0"/>
+          <w:shd w:val="clear" w:fill="FFFFFF"/>
+        </w:rPr>
+        <w:t>"Pierrot"</w:t>
+      </w:r>
+      <w:r>
+        <w:rPr>
+          <w:rFonts w:hint="default" w:ascii="Segoe UI" w:hAnsi="Segoe UI" w:eastAsia="Segoe UI" w:cs="Segoe UI"/>
+          <w:i w:val="0"/>
+          <w:iCs w:val="0"/>
+          <w:caps w:val="0"/>
+          <w:color w:val="101214"/>
+          <w:spacing w:val="0"/>
+          <w:shd w:val="clear" w:fill="FFFFFF"/>
+        </w:rPr>
+        <w:t xml:space="preserve"> : </w:t>
+      </w:r>
+      <w:r>
+        <w:rPr>
+          <w:rFonts w:hint="default" w:ascii="Segoe UI" w:hAnsi="Segoe UI" w:eastAsia="Segoe UI" w:cs="Segoe UI"/>
+          <w:i/>
+          <w:iCs/>
+          <w:caps w:val="0"/>
+          <w:color w:val="101214"/>
+          <w:spacing w:val="0"/>
+          <w:shd w:val="clear" w:fill="FFFFFF"/>
+        </w:rPr>
+        <w:t xml:space="preserve">Maybe. I don't know. It's just, I'm interested in the messages they left. The human trail... There is something that attracts me. </w:t>
+      </w:r>
+    </w:p>
+    <w:p>
+      <w:pPr>
+        <w:pStyle w:val="5"/>
+        <w:keepNext w:val="0"/>
+        <w:keepLines w:val="0"/>
+        <w:widowControl/>
+        <w:suppressLineNumbers w:val="0"/>
+        <w:pBdr>
+          <w:top w:val="none" w:color="auto" w:sz="0" w:space="0"/>
+          <w:left w:val="none" w:color="auto" w:sz="0" w:space="0"/>
+          <w:bottom w:val="none" w:color="auto" w:sz="0" w:space="0"/>
+          <w:right w:val="none" w:color="auto" w:sz="0" w:space="0"/>
+        </w:pBdr>
+        <w:shd w:val="clear" w:fill="FFFFFF"/>
+        <w:spacing w:before="0" w:beforeAutospacing="0" w:after="0" w:afterAutospacing="0" w:line="252" w:lineRule="atLeast"/>
+        <w:ind w:left="0" w:right="0" w:firstLine="0"/>
+        <w:rPr>
+          <w:rFonts w:hint="default" w:ascii="Segoe UI" w:hAnsi="Segoe UI" w:eastAsia="Segoe UI" w:cs="Segoe UI"/>
+          <w:i/>
+          <w:iCs/>
+          <w:caps w:val="0"/>
+          <w:color w:val="101214"/>
+          <w:spacing w:val="0"/>
+          <w:shd w:val="clear" w:fill="FFFFFF"/>
+        </w:rPr>
+      </w:pPr>
+    </w:p>
+    <w:p>
+      <w:pPr>
+        <w:pStyle w:val="5"/>
+        <w:keepNext w:val="0"/>
+        <w:keepLines w:val="0"/>
+        <w:widowControl/>
+        <w:suppressLineNumbers w:val="0"/>
+        <w:pBdr>
+          <w:top w:val="none" w:color="auto" w:sz="0" w:space="0"/>
+          <w:left w:val="none" w:color="auto" w:sz="0" w:space="0"/>
+          <w:bottom w:val="none" w:color="auto" w:sz="0" w:space="0"/>
+          <w:right w:val="none" w:color="auto" w:sz="0" w:space="0"/>
+        </w:pBdr>
+        <w:shd w:val="clear" w:fill="FFFFFF"/>
+        <w:spacing w:before="0" w:beforeAutospacing="0" w:after="0" w:afterAutospacing="0" w:line="252" w:lineRule="atLeast"/>
+        <w:ind w:left="0" w:right="0" w:firstLine="0"/>
+        <w:rPr>
+          <w:rFonts w:hint="default" w:ascii="Segoe UI" w:hAnsi="Segoe UI" w:eastAsia="Segoe UI" w:cs="Segoe UI"/>
+          <w:i/>
+          <w:iCs/>
+          <w:caps w:val="0"/>
+          <w:color w:val="101214"/>
+          <w:spacing w:val="0"/>
+          <w:shd w:val="clear" w:fill="FFFFFF"/>
+        </w:rPr>
+      </w:pPr>
+      <w:r>
+        <w:rPr>
+          <w:rFonts w:hint="default" w:ascii="Segoe UI" w:hAnsi="Segoe UI" w:eastAsia="宋体" w:cs="Segoe UI"/>
+          <w:b/>
+          <w:bCs/>
+          <w:i w:val="0"/>
+          <w:iCs w:val="0"/>
+          <w:caps w:val="0"/>
+          <w:color w:val="101214"/>
+          <w:spacing w:val="0"/>
+          <w:shd w:val="clear" w:fill="FFFFFF"/>
+          <w:lang w:val="en-US" w:eastAsia="zh-CN"/>
+        </w:rPr>
+        <w:t>“</w:t>
+      </w:r>
+      <w:r>
+        <w:rPr>
+          <w:rFonts w:hint="default" w:ascii="Segoe UI" w:hAnsi="Segoe UI" w:eastAsia="Segoe UI" w:cs="Segoe UI"/>
+          <w:b/>
+          <w:bCs/>
+          <w:i w:val="0"/>
+          <w:iCs w:val="0"/>
+          <w:caps w:val="0"/>
+          <w:color w:val="101214"/>
+          <w:spacing w:val="0"/>
+          <w:shd w:val="clear" w:fill="FFFFFF"/>
+        </w:rPr>
+        <w:t>Colombina</w:t>
+      </w:r>
+      <w:r>
+        <w:rPr>
+          <w:rFonts w:hint="default" w:ascii="Segoe UI" w:hAnsi="Segoe UI" w:eastAsia="宋体" w:cs="Segoe UI"/>
+          <w:b/>
+          <w:bCs/>
+          <w:i w:val="0"/>
+          <w:iCs w:val="0"/>
+          <w:caps w:val="0"/>
+          <w:color w:val="101214"/>
+          <w:spacing w:val="0"/>
+          <w:shd w:val="clear" w:fill="FFFFFF"/>
+          <w:lang w:val="en-US" w:eastAsia="zh-CN"/>
+        </w:rPr>
+        <w:t>”</w:t>
+      </w:r>
+      <w:r>
+        <w:rPr>
+          <w:rFonts w:hint="default" w:ascii="Segoe UI" w:hAnsi="Segoe UI" w:eastAsia="Segoe UI" w:cs="Segoe UI"/>
+          <w:i w:val="0"/>
+          <w:iCs w:val="0"/>
+          <w:caps w:val="0"/>
+          <w:color w:val="101214"/>
+          <w:spacing w:val="0"/>
+          <w:shd w:val="clear" w:fill="FFFFFF"/>
+        </w:rPr>
+        <w:t xml:space="preserve">: </w:t>
+      </w:r>
+      <w:r>
+        <w:rPr>
+          <w:rFonts w:hint="default" w:ascii="Segoe UI" w:hAnsi="Segoe UI" w:eastAsia="Segoe UI" w:cs="Segoe UI"/>
+          <w:i/>
+          <w:iCs/>
+          <w:caps w:val="0"/>
+          <w:color w:val="101214"/>
+          <w:spacing w:val="0"/>
+          <w:shd w:val="clear" w:fill="FFFFFF"/>
+        </w:rPr>
+        <w:t xml:space="preserve">Oh, I know. You're starting to look more like what you call a human. </w:t>
+      </w:r>
+    </w:p>
+    <w:p>
+      <w:pPr>
+        <w:pStyle w:val="5"/>
+        <w:keepNext w:val="0"/>
+        <w:keepLines w:val="0"/>
+        <w:widowControl/>
+        <w:suppressLineNumbers w:val="0"/>
+        <w:pBdr>
+          <w:top w:val="none" w:color="auto" w:sz="0" w:space="0"/>
+          <w:left w:val="none" w:color="auto" w:sz="0" w:space="0"/>
+          <w:bottom w:val="none" w:color="auto" w:sz="0" w:space="0"/>
+          <w:right w:val="none" w:color="auto" w:sz="0" w:space="0"/>
+        </w:pBdr>
+        <w:shd w:val="clear" w:fill="FFFFFF"/>
+        <w:spacing w:before="0" w:beforeAutospacing="0" w:after="0" w:afterAutospacing="0" w:line="252" w:lineRule="atLeast"/>
+        <w:ind w:left="0" w:right="0" w:firstLine="0"/>
+        <w:rPr>
+          <w:rFonts w:hint="default" w:ascii="Segoe UI" w:hAnsi="Segoe UI" w:eastAsia="Segoe UI" w:cs="Segoe UI"/>
+          <w:i/>
+          <w:iCs/>
+          <w:caps w:val="0"/>
+          <w:color w:val="101214"/>
+          <w:spacing w:val="0"/>
+          <w:shd w:val="clear" w:fill="FFFFFF"/>
+        </w:rPr>
+      </w:pPr>
+    </w:p>
+    <w:p>
+      <w:pPr>
+        <w:pStyle w:val="5"/>
+        <w:keepNext w:val="0"/>
+        <w:keepLines w:val="0"/>
+        <w:widowControl/>
+        <w:suppressLineNumbers w:val="0"/>
+        <w:pBdr>
+          <w:top w:val="none" w:color="auto" w:sz="0" w:space="0"/>
+          <w:left w:val="none" w:color="auto" w:sz="0" w:space="0"/>
+          <w:bottom w:val="none" w:color="auto" w:sz="0" w:space="0"/>
+          <w:right w:val="none" w:color="auto" w:sz="0" w:space="0"/>
+        </w:pBdr>
+        <w:shd w:val="clear" w:fill="FFFFFF"/>
+        <w:spacing w:before="0" w:beforeAutospacing="0" w:after="0" w:afterAutospacing="0" w:line="252" w:lineRule="atLeast"/>
+        <w:ind w:left="0" w:right="0" w:firstLine="0"/>
+        <w:rPr>
+          <w:rFonts w:hint="default" w:ascii="Segoe UI" w:hAnsi="Segoe UI" w:eastAsia="Segoe UI" w:cs="Segoe UI"/>
+          <w:i/>
+          <w:iCs/>
+          <w:caps w:val="0"/>
+          <w:color w:val="101214"/>
+          <w:spacing w:val="0"/>
+          <w:shd w:val="clear" w:fill="FFFFFF"/>
+        </w:rPr>
+      </w:pPr>
+      <w:r>
+        <w:rPr>
+          <w:rFonts w:hint="default" w:ascii="Segoe UI" w:hAnsi="Segoe UI" w:eastAsia="Segoe UI" w:cs="Segoe UI"/>
+          <w:b/>
+          <w:bCs/>
+          <w:i w:val="0"/>
+          <w:iCs w:val="0"/>
+          <w:caps w:val="0"/>
+          <w:color w:val="101214"/>
+          <w:spacing w:val="0"/>
+          <w:shd w:val="clear" w:fill="FFFFFF"/>
+        </w:rPr>
+        <w:t xml:space="preserve">"Pierrot" </w:t>
+      </w:r>
+      <w:r>
+        <w:rPr>
+          <w:rFonts w:hint="default" w:ascii="Segoe UI" w:hAnsi="Segoe UI" w:eastAsia="Segoe UI" w:cs="Segoe UI"/>
+          <w:i w:val="0"/>
+          <w:iCs w:val="0"/>
+          <w:caps w:val="0"/>
+          <w:color w:val="101214"/>
+          <w:spacing w:val="0"/>
+          <w:shd w:val="clear" w:fill="FFFFFF"/>
+        </w:rPr>
+        <w:t xml:space="preserve">: </w:t>
+      </w:r>
+      <w:r>
+        <w:rPr>
+          <w:rFonts w:hint="default" w:ascii="Segoe UI" w:hAnsi="Segoe UI" w:eastAsia="Segoe UI" w:cs="Segoe UI"/>
+          <w:i/>
+          <w:iCs/>
+          <w:caps w:val="0"/>
+          <w:color w:val="101214"/>
+          <w:spacing w:val="0"/>
+          <w:shd w:val="clear" w:fill="FFFFFF"/>
+        </w:rPr>
+        <w:t xml:space="preserve">Really? </w:t>
+      </w:r>
+    </w:p>
+    <w:p>
+      <w:pPr>
+        <w:pStyle w:val="5"/>
+        <w:keepNext w:val="0"/>
+        <w:keepLines w:val="0"/>
+        <w:widowControl/>
+        <w:suppressLineNumbers w:val="0"/>
+        <w:pBdr>
+          <w:top w:val="none" w:color="auto" w:sz="0" w:space="0"/>
+          <w:left w:val="none" w:color="auto" w:sz="0" w:space="0"/>
+          <w:bottom w:val="none" w:color="auto" w:sz="0" w:space="0"/>
+          <w:right w:val="none" w:color="auto" w:sz="0" w:space="0"/>
+        </w:pBdr>
+        <w:shd w:val="clear" w:fill="FFFFFF"/>
+        <w:spacing w:before="0" w:beforeAutospacing="0" w:after="0" w:afterAutospacing="0" w:line="252" w:lineRule="atLeast"/>
+        <w:ind w:left="0" w:right="0" w:firstLine="0"/>
+        <w:rPr>
+          <w:rFonts w:hint="default" w:ascii="Segoe UI" w:hAnsi="Segoe UI" w:eastAsia="Segoe UI" w:cs="Segoe UI"/>
+          <w:i/>
+          <w:iCs/>
+          <w:caps w:val="0"/>
+          <w:color w:val="101214"/>
+          <w:spacing w:val="0"/>
+          <w:shd w:val="clear" w:fill="FFFFFF"/>
+        </w:rPr>
+      </w:pPr>
+    </w:p>
+    <w:p>
+      <w:pPr>
+        <w:pStyle w:val="5"/>
+        <w:keepNext w:val="0"/>
+        <w:keepLines w:val="0"/>
+        <w:widowControl/>
+        <w:suppressLineNumbers w:val="0"/>
+        <w:pBdr>
+          <w:top w:val="none" w:color="auto" w:sz="0" w:space="0"/>
+          <w:left w:val="none" w:color="auto" w:sz="0" w:space="0"/>
+          <w:bottom w:val="none" w:color="auto" w:sz="0" w:space="0"/>
+          <w:right w:val="none" w:color="auto" w:sz="0" w:space="0"/>
+        </w:pBdr>
+        <w:shd w:val="clear" w:fill="FFFFFF"/>
+        <w:spacing w:before="0" w:beforeAutospacing="0" w:after="0" w:afterAutospacing="0" w:line="252" w:lineRule="atLeast"/>
+        <w:ind w:left="0" w:right="0" w:firstLine="0"/>
+        <w:rPr>
+          <w:rFonts w:hint="default" w:ascii="Segoe UI" w:hAnsi="Segoe UI" w:eastAsia="Segoe UI" w:cs="Segoe UI"/>
+          <w:i/>
+          <w:iCs/>
+          <w:caps w:val="0"/>
+          <w:color w:val="101214"/>
+          <w:spacing w:val="0"/>
+          <w:shd w:val="clear" w:fill="FFFFFF"/>
+        </w:rPr>
+      </w:pPr>
+      <w:r>
+        <w:rPr>
+          <w:rFonts w:hint="default" w:ascii="Segoe UI" w:hAnsi="Segoe UI" w:eastAsia="Segoe UI" w:cs="Segoe UI"/>
+          <w:b/>
+          <w:bCs/>
+          <w:i w:val="0"/>
+          <w:iCs w:val="0"/>
+          <w:caps w:val="0"/>
+          <w:color w:val="101214"/>
+          <w:spacing w:val="0"/>
           <w:shd w:val="clear" w:fill="FFFFFF"/>
         </w:rPr>
         <w:t>"Colombina"</w:t>
@@ -4215,7 +5052,6 @@
           <w:caps w:val="0"/>
           <w:color w:val="101214"/>
           <w:spacing w:val="0"/>
-          <w:bdr w:val="none" w:color="auto" w:sz="0" w:space="0"/>
           <w:shd w:val="clear" w:fill="FFFFFF"/>
         </w:rPr>
         <w:t xml:space="preserve"> : </w:t>
@@ -4228,1035 +5064,683 @@
           <w:caps w:val="0"/>
           <w:color w:val="101214"/>
           <w:spacing w:val="0"/>
-          <w:bdr w:val="none" w:color="auto" w:sz="0" w:space="0"/>
-          <w:shd w:val="clear" w:fill="FFFFFF"/>
-        </w:rPr>
-        <w:t xml:space="preserve">What a strange story... </w:t>
-      </w:r>
-    </w:p>
-    <w:p>
-      <w:pPr>
-        <w:pStyle w:val="5"/>
-        <w:keepNext w:val="0"/>
-        <w:keepLines w:val="0"/>
-        <w:widowControl/>
-        <w:suppressLineNumbers w:val="0"/>
-        <w:pBdr>
-          <w:top w:val="none" w:color="auto" w:sz="0" w:space="0"/>
-          <w:left w:val="none" w:color="auto" w:sz="0" w:space="0"/>
-          <w:bottom w:val="none" w:color="auto" w:sz="0" w:space="0"/>
-          <w:right w:val="none" w:color="auto" w:sz="0" w:space="0"/>
-        </w:pBdr>
-        <w:shd w:val="clear" w:fill="FFFFFF"/>
-        <w:spacing w:before="0" w:beforeAutospacing="0" w:after="0" w:afterAutospacing="0" w:line="252" w:lineRule="atLeast"/>
-        <w:ind w:left="0" w:right="0" w:firstLine="0"/>
-        <w:rPr>
-          <w:rFonts w:hint="default" w:ascii="Segoe UI" w:hAnsi="Segoe UI" w:eastAsia="Segoe UI" w:cs="Segoe UI"/>
-          <w:i/>
-          <w:iCs/>
-          <w:caps w:val="0"/>
-          <w:color w:val="101214"/>
-          <w:spacing w:val="0"/>
-        </w:rPr>
-      </w:pPr>
-      <w:r>
-        <w:rPr>
-          <w:rFonts w:hint="default" w:ascii="Segoe UI" w:hAnsi="Segoe UI" w:eastAsia="Segoe UI" w:cs="Segoe UI"/>
-          <w:b/>
-          <w:bCs/>
-          <w:i w:val="0"/>
-          <w:iCs w:val="0"/>
-          <w:caps w:val="0"/>
-          <w:color w:val="101214"/>
-          <w:spacing w:val="0"/>
-          <w:bdr w:val="none" w:color="auto" w:sz="0" w:space="0"/>
-          <w:shd w:val="clear" w:fill="FFFFFF"/>
-        </w:rPr>
-        <w:t>"Pierrot"</w:t>
-      </w:r>
-      <w:r>
-        <w:rPr>
-          <w:rFonts w:hint="default" w:ascii="Segoe UI" w:hAnsi="Segoe UI" w:eastAsia="Segoe UI" w:cs="Segoe UI"/>
-          <w:i w:val="0"/>
-          <w:iCs w:val="0"/>
-          <w:caps w:val="0"/>
-          <w:color w:val="101214"/>
-          <w:spacing w:val="0"/>
-          <w:bdr w:val="none" w:color="auto" w:sz="0" w:space="0"/>
-          <w:shd w:val="clear" w:fill="FFFFFF"/>
-        </w:rPr>
-        <w:t xml:space="preserve"> : </w:t>
-      </w:r>
-      <w:r>
-        <w:rPr>
-          <w:rFonts w:hint="default" w:ascii="Segoe UI" w:hAnsi="Segoe UI" w:eastAsia="Segoe UI" w:cs="Segoe UI"/>
-          <w:i/>
-          <w:iCs/>
-          <w:caps w:val="0"/>
-          <w:color w:val="101214"/>
-          <w:spacing w:val="0"/>
-          <w:bdr w:val="none" w:color="auto" w:sz="0" w:space="0"/>
-          <w:shd w:val="clear" w:fill="FFFFFF"/>
-        </w:rPr>
-        <w:t xml:space="preserve">Yeah. Since then, </w:t>
+          <w:shd w:val="clear" w:fill="FFFFFF"/>
+        </w:rPr>
+        <w:t xml:space="preserve">So... What are you going to do? </w:t>
+      </w:r>
+    </w:p>
+    <w:p>
+      <w:pPr>
+        <w:pStyle w:val="5"/>
+        <w:keepNext w:val="0"/>
+        <w:keepLines w:val="0"/>
+        <w:widowControl/>
+        <w:suppressLineNumbers w:val="0"/>
+        <w:pBdr>
+          <w:top w:val="none" w:color="auto" w:sz="0" w:space="0"/>
+          <w:left w:val="none" w:color="auto" w:sz="0" w:space="0"/>
+          <w:bottom w:val="none" w:color="auto" w:sz="0" w:space="0"/>
+          <w:right w:val="none" w:color="auto" w:sz="0" w:space="0"/>
+        </w:pBdr>
+        <w:shd w:val="clear" w:fill="FFFFFF"/>
+        <w:spacing w:before="0" w:beforeAutospacing="0" w:after="0" w:afterAutospacing="0" w:line="252" w:lineRule="atLeast"/>
+        <w:ind w:left="0" w:right="0" w:firstLine="0"/>
+        <w:rPr>
+          <w:rFonts w:hint="default" w:ascii="Segoe UI" w:hAnsi="Segoe UI" w:eastAsia="Segoe UI" w:cs="Segoe UI"/>
+          <w:i/>
+          <w:iCs/>
+          <w:caps w:val="0"/>
+          <w:color w:val="101214"/>
+          <w:spacing w:val="0"/>
+          <w:shd w:val="clear" w:fill="FFFFFF"/>
+        </w:rPr>
+      </w:pPr>
+    </w:p>
+    <w:p>
+      <w:pPr>
+        <w:pStyle w:val="5"/>
+        <w:keepNext w:val="0"/>
+        <w:keepLines w:val="0"/>
+        <w:widowControl/>
+        <w:suppressLineNumbers w:val="0"/>
+        <w:pBdr>
+          <w:top w:val="none" w:color="auto" w:sz="0" w:space="0"/>
+          <w:left w:val="none" w:color="auto" w:sz="0" w:space="0"/>
+          <w:bottom w:val="none" w:color="auto" w:sz="0" w:space="0"/>
+          <w:right w:val="none" w:color="auto" w:sz="0" w:space="0"/>
+        </w:pBdr>
+        <w:shd w:val="clear" w:fill="FFFFFF"/>
+        <w:spacing w:before="0" w:beforeAutospacing="0" w:after="0" w:afterAutospacing="0" w:line="252" w:lineRule="atLeast"/>
+        <w:ind w:left="0" w:right="0" w:firstLine="0"/>
+        <w:rPr>
+          <w:rFonts w:hint="default" w:ascii="Segoe UI" w:hAnsi="Segoe UI" w:eastAsia="Segoe UI" w:cs="Segoe UI"/>
+          <w:i/>
+          <w:iCs/>
+          <w:caps w:val="0"/>
+          <w:color w:val="101214"/>
+          <w:spacing w:val="0"/>
+          <w:shd w:val="clear" w:fill="FFFFFF"/>
+        </w:rPr>
+      </w:pPr>
+      <w:r>
+        <w:rPr>
+          <w:rFonts w:hint="default" w:ascii="Segoe UI" w:hAnsi="Segoe UI" w:eastAsia="Segoe UI" w:cs="Segoe UI"/>
+          <w:b/>
+          <w:bCs/>
+          <w:i w:val="0"/>
+          <w:iCs w:val="0"/>
+          <w:caps w:val="0"/>
+          <w:color w:val="101214"/>
+          <w:spacing w:val="0"/>
+          <w:shd w:val="clear" w:fill="FFFFFF"/>
+        </w:rPr>
+        <w:t xml:space="preserve">"Pierrot" </w:t>
+      </w:r>
+      <w:r>
+        <w:rPr>
+          <w:rFonts w:hint="default" w:ascii="Segoe UI" w:hAnsi="Segoe UI" w:eastAsia="Segoe UI" w:cs="Segoe UI"/>
+          <w:i w:val="0"/>
+          <w:iCs w:val="0"/>
+          <w:caps w:val="0"/>
+          <w:color w:val="101214"/>
+          <w:spacing w:val="0"/>
+          <w:shd w:val="clear" w:fill="FFFFFF"/>
+        </w:rPr>
+        <w:t xml:space="preserve">: </w:t>
+      </w:r>
+      <w:r>
+        <w:rPr>
+          <w:rFonts w:hint="default" w:ascii="Segoe UI" w:hAnsi="Segoe UI" w:eastAsia="Segoe UI" w:cs="Segoe UI"/>
+          <w:i/>
+          <w:iCs/>
+          <w:caps w:val="0"/>
+          <w:color w:val="101214"/>
+          <w:spacing w:val="0"/>
+          <w:shd w:val="clear" w:fill="FFFFFF"/>
+        </w:rPr>
+        <w:t xml:space="preserve">I don't know. </w:t>
+      </w:r>
+    </w:p>
+    <w:p>
+      <w:pPr>
+        <w:pStyle w:val="5"/>
+        <w:keepNext w:val="0"/>
+        <w:keepLines w:val="0"/>
+        <w:widowControl/>
+        <w:suppressLineNumbers w:val="0"/>
+        <w:pBdr>
+          <w:top w:val="none" w:color="auto" w:sz="0" w:space="0"/>
+          <w:left w:val="none" w:color="auto" w:sz="0" w:space="0"/>
+          <w:bottom w:val="none" w:color="auto" w:sz="0" w:space="0"/>
+          <w:right w:val="none" w:color="auto" w:sz="0" w:space="0"/>
+        </w:pBdr>
+        <w:shd w:val="clear" w:fill="FFFFFF"/>
+        <w:spacing w:before="0" w:beforeAutospacing="0" w:after="0" w:afterAutospacing="0" w:line="252" w:lineRule="atLeast"/>
+        <w:ind w:left="0" w:right="0" w:firstLine="0"/>
+        <w:rPr>
+          <w:rFonts w:hint="default" w:ascii="Segoe UI" w:hAnsi="Segoe UI" w:eastAsia="Segoe UI" w:cs="Segoe UI"/>
+          <w:i/>
+          <w:iCs/>
+          <w:caps w:val="0"/>
+          <w:color w:val="101214"/>
+          <w:spacing w:val="0"/>
+          <w:shd w:val="clear" w:fill="FFFFFF"/>
+        </w:rPr>
+      </w:pPr>
+    </w:p>
+    <w:p>
+      <w:pPr>
+        <w:pStyle w:val="5"/>
+        <w:keepNext w:val="0"/>
+        <w:keepLines w:val="0"/>
+        <w:widowControl/>
+        <w:suppressLineNumbers w:val="0"/>
+        <w:pBdr>
+          <w:top w:val="none" w:color="auto" w:sz="0" w:space="0"/>
+          <w:left w:val="none" w:color="auto" w:sz="0" w:space="0"/>
+          <w:bottom w:val="none" w:color="auto" w:sz="0" w:space="0"/>
+          <w:right w:val="none" w:color="auto" w:sz="0" w:space="0"/>
+        </w:pBdr>
+        <w:shd w:val="clear" w:fill="FFFFFF"/>
+        <w:spacing w:before="0" w:beforeAutospacing="0" w:after="0" w:afterAutospacing="0" w:line="252" w:lineRule="atLeast"/>
+        <w:ind w:left="0" w:right="0" w:firstLine="0"/>
+        <w:rPr>
+          <w:rFonts w:hint="default" w:ascii="Segoe UI" w:hAnsi="Segoe UI" w:eastAsia="Segoe UI" w:cs="Segoe UI"/>
+          <w:i/>
+          <w:iCs/>
+          <w:caps w:val="0"/>
+          <w:color w:val="101214"/>
+          <w:spacing w:val="0"/>
+          <w:shd w:val="clear" w:fill="FFFFFF"/>
+        </w:rPr>
+      </w:pPr>
+      <w:bookmarkStart w:id="0" w:name="_GoBack"/>
+      <w:r>
+        <w:rPr>
+          <w:rFonts w:hint="default" w:ascii="Segoe UI" w:hAnsi="Segoe UI" w:eastAsia="宋体" w:cs="Segoe UI"/>
+          <w:b/>
+          <w:bCs/>
+          <w:i w:val="0"/>
+          <w:iCs w:val="0"/>
+          <w:caps w:val="0"/>
+          <w:color w:val="101214"/>
+          <w:spacing w:val="0"/>
+          <w:shd w:val="clear" w:fill="FFFFFF"/>
+          <w:lang w:val="en-US" w:eastAsia="zh-CN"/>
+        </w:rPr>
+        <w:t>“</w:t>
+      </w:r>
+      <w:r>
+        <w:rPr>
+          <w:rFonts w:hint="default" w:ascii="Segoe UI" w:hAnsi="Segoe UI" w:eastAsia="Segoe UI" w:cs="Segoe UI"/>
+          <w:b/>
+          <w:bCs/>
+          <w:i w:val="0"/>
+          <w:iCs w:val="0"/>
+          <w:caps w:val="0"/>
+          <w:color w:val="101214"/>
+          <w:spacing w:val="0"/>
+          <w:shd w:val="clear" w:fill="FFFFFF"/>
+        </w:rPr>
+        <w:t>Colombina</w:t>
+      </w:r>
+      <w:r>
+        <w:rPr>
+          <w:rFonts w:hint="default" w:ascii="Segoe UI" w:hAnsi="Segoe UI" w:eastAsia="宋体" w:cs="Segoe UI"/>
+          <w:b/>
+          <w:bCs/>
+          <w:i w:val="0"/>
+          <w:iCs w:val="0"/>
+          <w:caps w:val="0"/>
+          <w:color w:val="101214"/>
+          <w:spacing w:val="0"/>
+          <w:shd w:val="clear" w:fill="FFFFFF"/>
+          <w:lang w:val="en-US" w:eastAsia="zh-CN"/>
+        </w:rPr>
+        <w:t>”</w:t>
+      </w:r>
+      <w:r>
+        <w:rPr>
+          <w:rFonts w:hint="default" w:ascii="Segoe UI" w:hAnsi="Segoe UI" w:eastAsia="Segoe UI" w:cs="Segoe UI"/>
+          <w:i w:val="0"/>
+          <w:iCs w:val="0"/>
+          <w:caps w:val="0"/>
+          <w:color w:val="101214"/>
+          <w:spacing w:val="0"/>
+          <w:shd w:val="clear" w:fill="FFFFFF"/>
+        </w:rPr>
+        <w:t xml:space="preserve">: </w:t>
+      </w:r>
+      <w:r>
+        <w:rPr>
+          <w:rFonts w:hint="default" w:ascii="Segoe UI" w:hAnsi="Segoe UI" w:eastAsia="Segoe UI" w:cs="Segoe UI"/>
+          <w:i/>
+          <w:iCs/>
+          <w:caps w:val="0"/>
+          <w:color w:val="101214"/>
+          <w:spacing w:val="0"/>
+          <w:shd w:val="clear" w:fill="FFFFFF"/>
+        </w:rPr>
+        <w:t xml:space="preserve">Want to come with me? Get out of here and go further. </w:t>
+      </w:r>
+    </w:p>
+    <w:p>
+      <w:pPr>
+        <w:pStyle w:val="5"/>
+        <w:keepNext w:val="0"/>
+        <w:keepLines w:val="0"/>
+        <w:widowControl/>
+        <w:suppressLineNumbers w:val="0"/>
+        <w:pBdr>
+          <w:top w:val="none" w:color="auto" w:sz="0" w:space="0"/>
+          <w:left w:val="none" w:color="auto" w:sz="0" w:space="0"/>
+          <w:bottom w:val="none" w:color="auto" w:sz="0" w:space="0"/>
+          <w:right w:val="none" w:color="auto" w:sz="0" w:space="0"/>
+        </w:pBdr>
+        <w:shd w:val="clear" w:fill="FFFFFF"/>
+        <w:spacing w:before="0" w:beforeAutospacing="0" w:after="0" w:afterAutospacing="0" w:line="252" w:lineRule="atLeast"/>
+        <w:ind w:left="0" w:right="0" w:firstLine="0"/>
+        <w:rPr>
+          <w:rFonts w:hint="default" w:ascii="Segoe UI" w:hAnsi="Segoe UI" w:eastAsia="Segoe UI" w:cs="Segoe UI"/>
+          <w:i/>
+          <w:iCs/>
+          <w:caps w:val="0"/>
+          <w:color w:val="101214"/>
+          <w:spacing w:val="0"/>
+          <w:shd w:val="clear" w:fill="FFFFFF"/>
+        </w:rPr>
+      </w:pPr>
+    </w:p>
+    <w:p>
+      <w:pPr>
+        <w:pStyle w:val="5"/>
+        <w:keepNext w:val="0"/>
+        <w:keepLines w:val="0"/>
+        <w:widowControl/>
+        <w:suppressLineNumbers w:val="0"/>
+        <w:pBdr>
+          <w:top w:val="none" w:color="auto" w:sz="0" w:space="0"/>
+          <w:left w:val="none" w:color="auto" w:sz="0" w:space="0"/>
+          <w:bottom w:val="none" w:color="auto" w:sz="0" w:space="0"/>
+          <w:right w:val="none" w:color="auto" w:sz="0" w:space="0"/>
+        </w:pBdr>
+        <w:shd w:val="clear" w:fill="FFFFFF"/>
+        <w:spacing w:before="0" w:beforeAutospacing="0" w:after="0" w:afterAutospacing="0" w:line="252" w:lineRule="atLeast"/>
+        <w:ind w:left="0" w:right="0" w:firstLine="0"/>
+        <w:rPr>
+          <w:rFonts w:hint="default" w:ascii="Segoe UI" w:hAnsi="Segoe UI" w:eastAsia="Segoe UI" w:cs="Segoe UI"/>
+          <w:i/>
+          <w:iCs/>
+          <w:caps w:val="0"/>
+          <w:color w:val="101214"/>
+          <w:spacing w:val="0"/>
+          <w:shd w:val="clear" w:fill="FFFFFF"/>
+        </w:rPr>
+      </w:pPr>
+      <w:r>
+        <w:rPr>
+          <w:rFonts w:hint="default" w:ascii="Segoe UI" w:hAnsi="Segoe UI" w:eastAsia="Segoe UI" w:cs="Segoe UI"/>
+          <w:b/>
+          <w:bCs/>
+          <w:i w:val="0"/>
+          <w:iCs w:val="0"/>
+          <w:caps w:val="0"/>
+          <w:color w:val="101214"/>
+          <w:spacing w:val="0"/>
+          <w:shd w:val="clear" w:fill="FFFFFF"/>
+        </w:rPr>
+        <w:t>"Pierrot" :</w:t>
+      </w:r>
+      <w:r>
+        <w:rPr>
+          <w:rFonts w:hint="default" w:ascii="Segoe UI" w:hAnsi="Segoe UI" w:eastAsia="Segoe UI" w:cs="Segoe UI"/>
+          <w:i w:val="0"/>
+          <w:iCs w:val="0"/>
+          <w:caps w:val="0"/>
+          <w:color w:val="101214"/>
+          <w:spacing w:val="0"/>
+          <w:shd w:val="clear" w:fill="FFFFFF"/>
+        </w:rPr>
+        <w:t xml:space="preserve"> </w:t>
+      </w:r>
+      <w:r>
+        <w:rPr>
+          <w:rFonts w:hint="default" w:ascii="Segoe UI" w:hAnsi="Segoe UI" w:eastAsia="Segoe UI" w:cs="Segoe UI"/>
+          <w:i/>
+          <w:iCs/>
+          <w:caps w:val="0"/>
+          <w:color w:val="101214"/>
+          <w:spacing w:val="0"/>
+          <w:shd w:val="clear" w:fill="FFFFFF"/>
+        </w:rPr>
+        <w:t xml:space="preserve">Good idea. But I want to remember more. Including... The man who made me. He left a lot of messages that I still don't understand. </w:t>
+      </w:r>
+    </w:p>
+    <w:p>
+      <w:pPr>
+        <w:pStyle w:val="5"/>
+        <w:keepNext w:val="0"/>
+        <w:keepLines w:val="0"/>
+        <w:widowControl/>
+        <w:suppressLineNumbers w:val="0"/>
+        <w:pBdr>
+          <w:top w:val="none" w:color="auto" w:sz="0" w:space="0"/>
+          <w:left w:val="none" w:color="auto" w:sz="0" w:space="0"/>
+          <w:bottom w:val="none" w:color="auto" w:sz="0" w:space="0"/>
+          <w:right w:val="none" w:color="auto" w:sz="0" w:space="0"/>
+        </w:pBdr>
+        <w:shd w:val="clear" w:fill="FFFFFF"/>
+        <w:spacing w:before="0" w:beforeAutospacing="0" w:after="0" w:afterAutospacing="0" w:line="252" w:lineRule="atLeast"/>
+        <w:ind w:left="0" w:right="0" w:firstLine="0"/>
+        <w:rPr>
+          <w:rFonts w:hint="default" w:ascii="Segoe UI" w:hAnsi="Segoe UI" w:eastAsia="Segoe UI" w:cs="Segoe UI"/>
+          <w:i/>
+          <w:iCs/>
+          <w:caps w:val="0"/>
+          <w:color w:val="101214"/>
+          <w:spacing w:val="0"/>
+          <w:shd w:val="clear" w:fill="FFFFFF"/>
+        </w:rPr>
+      </w:pPr>
+    </w:p>
+    <w:p>
+      <w:pPr>
+        <w:pStyle w:val="5"/>
+        <w:keepNext w:val="0"/>
+        <w:keepLines w:val="0"/>
+        <w:widowControl/>
+        <w:suppressLineNumbers w:val="0"/>
+        <w:pBdr>
+          <w:top w:val="none" w:color="auto" w:sz="0" w:space="0"/>
+          <w:left w:val="none" w:color="auto" w:sz="0" w:space="0"/>
+          <w:bottom w:val="none" w:color="auto" w:sz="0" w:space="0"/>
+          <w:right w:val="none" w:color="auto" w:sz="0" w:space="0"/>
+        </w:pBdr>
+        <w:shd w:val="clear" w:fill="FFFFFF"/>
+        <w:spacing w:before="0" w:beforeAutospacing="0" w:after="0" w:afterAutospacing="0" w:line="252" w:lineRule="atLeast"/>
+        <w:ind w:left="0" w:right="0" w:firstLine="0"/>
+        <w:rPr>
+          <w:rFonts w:hint="default" w:ascii="Segoe UI" w:hAnsi="Segoe UI" w:eastAsia="Segoe UI" w:cs="Segoe UI"/>
+          <w:i/>
+          <w:iCs/>
+          <w:caps w:val="0"/>
+          <w:color w:val="101214"/>
+          <w:spacing w:val="0"/>
+          <w:shd w:val="clear" w:fill="FFFFFF"/>
+        </w:rPr>
+      </w:pPr>
+      <w:r>
+        <w:rPr>
+          <w:rFonts w:hint="default" w:ascii="Segoe UI" w:hAnsi="Segoe UI" w:eastAsia="宋体" w:cs="Segoe UI"/>
+          <w:b/>
+          <w:bCs/>
+          <w:i w:val="0"/>
+          <w:iCs w:val="0"/>
+          <w:caps w:val="0"/>
+          <w:color w:val="101214"/>
+          <w:spacing w:val="0"/>
+          <w:shd w:val="clear" w:fill="FFFFFF"/>
+          <w:lang w:val="en-US" w:eastAsia="zh-CN"/>
+        </w:rPr>
+        <w:t>“</w:t>
+      </w:r>
+      <w:r>
+        <w:rPr>
+          <w:rFonts w:hint="default" w:ascii="Segoe UI" w:hAnsi="Segoe UI" w:eastAsia="Segoe UI" w:cs="Segoe UI"/>
+          <w:b/>
+          <w:bCs/>
+          <w:i w:val="0"/>
+          <w:iCs w:val="0"/>
+          <w:caps w:val="0"/>
+          <w:color w:val="101214"/>
+          <w:spacing w:val="0"/>
+          <w:shd w:val="clear" w:fill="FFFFFF"/>
+        </w:rPr>
+        <w:t>Colombina</w:t>
+      </w:r>
+      <w:r>
+        <w:rPr>
+          <w:rFonts w:hint="default" w:ascii="Segoe UI" w:hAnsi="Segoe UI" w:eastAsia="宋体" w:cs="Segoe UI"/>
+          <w:b/>
+          <w:bCs/>
+          <w:i w:val="0"/>
+          <w:iCs w:val="0"/>
+          <w:caps w:val="0"/>
+          <w:color w:val="101214"/>
+          <w:spacing w:val="0"/>
+          <w:shd w:val="clear" w:fill="FFFFFF"/>
+          <w:lang w:val="en-US" w:eastAsia="zh-CN"/>
+        </w:rPr>
+        <w:t>”</w:t>
+      </w:r>
+      <w:r>
+        <w:rPr>
+          <w:rFonts w:hint="default" w:ascii="Segoe UI" w:hAnsi="Segoe UI" w:eastAsia="Segoe UI" w:cs="Segoe UI"/>
+          <w:b/>
+          <w:bCs/>
+          <w:i w:val="0"/>
+          <w:iCs w:val="0"/>
+          <w:caps w:val="0"/>
+          <w:color w:val="101214"/>
+          <w:spacing w:val="0"/>
+          <w:shd w:val="clear" w:fill="FFFFFF"/>
+        </w:rPr>
+        <w:t>:</w:t>
+      </w:r>
+      <w:r>
+        <w:rPr>
+          <w:rFonts w:hint="default" w:ascii="Segoe UI" w:hAnsi="Segoe UI" w:eastAsia="Segoe UI" w:cs="Segoe UI"/>
+          <w:i w:val="0"/>
+          <w:iCs w:val="0"/>
+          <w:caps w:val="0"/>
+          <w:color w:val="101214"/>
+          <w:spacing w:val="0"/>
+          <w:shd w:val="clear" w:fill="FFFFFF"/>
+        </w:rPr>
+        <w:t xml:space="preserve"> </w:t>
+      </w:r>
+      <w:r>
+        <w:rPr>
+          <w:rFonts w:hint="default" w:ascii="Segoe UI" w:hAnsi="Segoe UI" w:eastAsia="Segoe UI" w:cs="Segoe UI"/>
+          <w:i/>
+          <w:iCs/>
+          <w:caps w:val="0"/>
+          <w:color w:val="101214"/>
+          <w:spacing w:val="0"/>
+          <w:shd w:val="clear" w:fill="FFFFFF"/>
+        </w:rPr>
+        <w:t xml:space="preserve">We always have plenty of time. The human you're talking about... Always seemed to be hungry for time. Maybe that's why they created you. </w:t>
+      </w:r>
+    </w:p>
+    <w:p>
+      <w:pPr>
+        <w:pStyle w:val="5"/>
+        <w:keepNext w:val="0"/>
+        <w:keepLines w:val="0"/>
+        <w:widowControl/>
+        <w:suppressLineNumbers w:val="0"/>
+        <w:pBdr>
+          <w:top w:val="none" w:color="auto" w:sz="0" w:space="0"/>
+          <w:left w:val="none" w:color="auto" w:sz="0" w:space="0"/>
+          <w:bottom w:val="none" w:color="auto" w:sz="0" w:space="0"/>
+          <w:right w:val="none" w:color="auto" w:sz="0" w:space="0"/>
+        </w:pBdr>
+        <w:shd w:val="clear" w:fill="FFFFFF"/>
+        <w:spacing w:before="0" w:beforeAutospacing="0" w:after="0" w:afterAutospacing="0" w:line="252" w:lineRule="atLeast"/>
+        <w:ind w:left="0" w:right="0" w:firstLine="0"/>
+        <w:rPr>
+          <w:rFonts w:hint="default" w:ascii="Segoe UI" w:hAnsi="Segoe UI" w:eastAsia="Segoe UI" w:cs="Segoe UI"/>
+          <w:i/>
+          <w:iCs/>
+          <w:caps w:val="0"/>
+          <w:color w:val="101214"/>
+          <w:spacing w:val="0"/>
+          <w:shd w:val="clear" w:fill="FFFFFF"/>
+        </w:rPr>
+      </w:pPr>
+    </w:p>
+    <w:p>
+      <w:pPr>
+        <w:pStyle w:val="5"/>
+        <w:keepNext w:val="0"/>
+        <w:keepLines w:val="0"/>
+        <w:widowControl/>
+        <w:suppressLineNumbers w:val="0"/>
+        <w:pBdr>
+          <w:top w:val="none" w:color="auto" w:sz="0" w:space="0"/>
+          <w:left w:val="none" w:color="auto" w:sz="0" w:space="0"/>
+          <w:bottom w:val="none" w:color="auto" w:sz="0" w:space="0"/>
+          <w:right w:val="none" w:color="auto" w:sz="0" w:space="0"/>
+        </w:pBdr>
+        <w:shd w:val="clear" w:fill="FFFFFF"/>
+        <w:spacing w:before="0" w:beforeAutospacing="0" w:after="0" w:afterAutospacing="0" w:line="252" w:lineRule="atLeast"/>
+        <w:ind w:left="0" w:right="0" w:firstLine="0"/>
+        <w:rPr>
+          <w:rFonts w:hint="default" w:ascii="Segoe UI" w:hAnsi="Segoe UI" w:eastAsia="Segoe UI" w:cs="Segoe UI"/>
+          <w:i/>
+          <w:iCs/>
+          <w:caps w:val="0"/>
+          <w:color w:val="101214"/>
+          <w:spacing w:val="0"/>
+          <w:shd w:val="clear" w:fill="FFFFFF"/>
+        </w:rPr>
+      </w:pPr>
+      <w:r>
+        <w:rPr>
+          <w:rFonts w:hint="default" w:ascii="Segoe UI" w:hAnsi="Segoe UI" w:eastAsia="Segoe UI" w:cs="Segoe UI"/>
+          <w:b/>
+          <w:bCs/>
+          <w:i w:val="0"/>
+          <w:iCs w:val="0"/>
+          <w:caps w:val="0"/>
+          <w:color w:val="101214"/>
+          <w:spacing w:val="0"/>
+          <w:shd w:val="clear" w:fill="FFFFFF"/>
+        </w:rPr>
+        <w:t>"Pierrot" :</w:t>
+      </w:r>
+      <w:r>
+        <w:rPr>
+          <w:rFonts w:hint="default" w:ascii="Segoe UI" w:hAnsi="Segoe UI" w:eastAsia="Segoe UI" w:cs="Segoe UI"/>
+          <w:i w:val="0"/>
+          <w:iCs w:val="0"/>
+          <w:caps w:val="0"/>
+          <w:color w:val="101214"/>
+          <w:spacing w:val="0"/>
+          <w:shd w:val="clear" w:fill="FFFFFF"/>
+        </w:rPr>
+        <w:t xml:space="preserve"> </w:t>
+      </w:r>
+      <w:r>
+        <w:rPr>
+          <w:rFonts w:hint="default" w:ascii="Segoe UI" w:hAnsi="Segoe UI" w:eastAsia="Segoe UI" w:cs="Segoe UI"/>
+          <w:i/>
+          <w:iCs/>
+          <w:caps w:val="0"/>
+          <w:color w:val="101214"/>
+          <w:spacing w:val="0"/>
+          <w:shd w:val="clear" w:fill="FFFFFF"/>
+        </w:rPr>
+        <w:t xml:space="preserve">Who knows? Shall we go? </w:t>
+      </w:r>
+    </w:p>
+    <w:p>
+      <w:pPr>
+        <w:pStyle w:val="5"/>
+        <w:keepNext w:val="0"/>
+        <w:keepLines w:val="0"/>
+        <w:widowControl/>
+        <w:suppressLineNumbers w:val="0"/>
+        <w:pBdr>
+          <w:top w:val="none" w:color="auto" w:sz="0" w:space="0"/>
+          <w:left w:val="none" w:color="auto" w:sz="0" w:space="0"/>
+          <w:bottom w:val="none" w:color="auto" w:sz="0" w:space="0"/>
+          <w:right w:val="none" w:color="auto" w:sz="0" w:space="0"/>
+        </w:pBdr>
+        <w:shd w:val="clear" w:fill="FFFFFF"/>
+        <w:spacing w:before="0" w:beforeAutospacing="0" w:after="0" w:afterAutospacing="0" w:line="252" w:lineRule="atLeast"/>
+        <w:ind w:left="0" w:right="0" w:firstLine="0"/>
+        <w:rPr>
+          <w:rFonts w:hint="default" w:ascii="Segoe UI" w:hAnsi="Segoe UI" w:eastAsia="Segoe UI" w:cs="Segoe UI"/>
+          <w:i/>
+          <w:iCs/>
+          <w:caps w:val="0"/>
+          <w:color w:val="101214"/>
+          <w:spacing w:val="0"/>
+          <w:shd w:val="clear" w:fill="FFFFFF"/>
+        </w:rPr>
+      </w:pPr>
+    </w:p>
+    <w:p>
+      <w:pPr>
+        <w:pStyle w:val="5"/>
+        <w:keepNext w:val="0"/>
+        <w:keepLines w:val="0"/>
+        <w:widowControl/>
+        <w:suppressLineNumbers w:val="0"/>
+        <w:pBdr>
+          <w:top w:val="none" w:color="auto" w:sz="0" w:space="0"/>
+          <w:left w:val="none" w:color="auto" w:sz="0" w:space="0"/>
+          <w:bottom w:val="none" w:color="auto" w:sz="0" w:space="0"/>
+          <w:right w:val="none" w:color="auto" w:sz="0" w:space="0"/>
+        </w:pBdr>
+        <w:shd w:val="clear" w:fill="FFFFFF"/>
+        <w:spacing w:before="0" w:beforeAutospacing="0" w:after="0" w:afterAutospacing="0" w:line="252" w:lineRule="atLeast"/>
+        <w:ind w:left="0" w:right="0" w:firstLine="0"/>
+        <w:rPr>
+          <w:rFonts w:hint="default" w:ascii="Segoe UI" w:hAnsi="Segoe UI" w:eastAsia="宋体" w:cs="Segoe UI"/>
+          <w:i w:val="0"/>
+          <w:iCs w:val="0"/>
+          <w:caps w:val="0"/>
+          <w:color w:val="101214"/>
+          <w:spacing w:val="0"/>
+          <w:sz w:val="16"/>
+          <w:szCs w:val="16"/>
+          <w:shd w:val="clear" w:fill="FFFFFF"/>
+          <w:lang w:val="en-US" w:eastAsia="zh-CN"/>
+        </w:rPr>
+      </w:pPr>
+      <w:r>
+        <w:rPr>
+          <w:rFonts w:hint="default" w:ascii="Segoe UI" w:hAnsi="Segoe UI" w:eastAsia="宋体" w:cs="Segoe UI"/>
+          <w:b/>
+          <w:bCs/>
+          <w:i w:val="0"/>
+          <w:iCs w:val="0"/>
+          <w:caps w:val="0"/>
+          <w:color w:val="101214"/>
+          <w:spacing w:val="0"/>
+          <w:shd w:val="clear" w:fill="FFFFFF"/>
+          <w:lang w:val="en-US" w:eastAsia="zh-CN"/>
+        </w:rPr>
+        <w:t>“</w:t>
+      </w:r>
+      <w:r>
+        <w:rPr>
+          <w:rFonts w:hint="default" w:ascii="Segoe UI" w:hAnsi="Segoe UI" w:eastAsia="Segoe UI" w:cs="Segoe UI"/>
+          <w:b/>
+          <w:bCs/>
+          <w:i w:val="0"/>
+          <w:iCs w:val="0"/>
+          <w:caps w:val="0"/>
+          <w:color w:val="101214"/>
+          <w:spacing w:val="0"/>
+          <w:shd w:val="clear" w:fill="FFFFFF"/>
+        </w:rPr>
+        <w:t>Colombina</w:t>
+      </w:r>
+      <w:r>
+        <w:rPr>
+          <w:rFonts w:hint="default" w:ascii="Segoe UI" w:hAnsi="Segoe UI" w:eastAsia="宋体" w:cs="Segoe UI"/>
+          <w:b/>
+          <w:bCs/>
+          <w:i w:val="0"/>
+          <w:iCs w:val="0"/>
+          <w:caps w:val="0"/>
+          <w:color w:val="101214"/>
+          <w:spacing w:val="0"/>
+          <w:shd w:val="clear" w:fill="FFFFFF"/>
+          <w:lang w:val="en-US" w:eastAsia="zh-CN"/>
+        </w:rPr>
+        <w:t>”</w:t>
+      </w:r>
+      <w:r>
+        <w:rPr>
+          <w:rFonts w:hint="default" w:ascii="Segoe UI" w:hAnsi="Segoe UI" w:eastAsia="Segoe UI" w:cs="Segoe UI"/>
+          <w:b/>
+          <w:bCs/>
+          <w:i w:val="0"/>
+          <w:iCs w:val="0"/>
+          <w:caps w:val="0"/>
+          <w:color w:val="101214"/>
+          <w:spacing w:val="0"/>
+          <w:shd w:val="clear" w:fill="FFFFFF"/>
+        </w:rPr>
+        <w:t>:</w:t>
+      </w:r>
+      <w:r>
+        <w:rPr>
+          <w:rFonts w:hint="default" w:ascii="Segoe UI" w:hAnsi="Segoe UI" w:eastAsia="Segoe UI" w:cs="Segoe UI"/>
+          <w:i w:val="0"/>
+          <w:iCs w:val="0"/>
+          <w:caps w:val="0"/>
+          <w:color w:val="101214"/>
+          <w:spacing w:val="0"/>
+          <w:shd w:val="clear" w:fill="FFFFFF"/>
+        </w:rPr>
+        <w:t xml:space="preserve"> </w:t>
       </w:r>
       <w:r>
         <w:rPr>
           <w:rFonts w:hint="eastAsia" w:ascii="Segoe UI" w:hAnsi="Segoe UI" w:eastAsia="宋体" w:cs="Segoe UI"/>
-          <w:i/>
-          <w:iCs/>
-          <w:caps w:val="0"/>
-          <w:color w:val="101214"/>
-          <w:spacing w:val="0"/>
-          <w:bdr w:val="none" w:color="auto" w:sz="0" w:space="0"/>
+          <w:i w:val="0"/>
+          <w:iCs w:val="0"/>
+          <w:caps w:val="0"/>
+          <w:color w:val="101214"/>
+          <w:spacing w:val="0"/>
           <w:shd w:val="clear" w:fill="FFFFFF"/>
           <w:lang w:val="en-US" w:eastAsia="zh-CN"/>
         </w:rPr>
-        <w:t>hu</w:t>
-      </w:r>
-      <w:r>
-        <w:rPr>
-          <w:rFonts w:hint="default" w:ascii="Segoe UI" w:hAnsi="Segoe UI" w:eastAsia="Segoe UI" w:cs="Segoe UI"/>
-          <w:i/>
-          <w:iCs/>
-          <w:caps w:val="0"/>
-          <w:color w:val="101214"/>
-          <w:spacing w:val="0"/>
-          <w:bdr w:val="none" w:color="auto" w:sz="0" w:space="0"/>
-          <w:shd w:val="clear" w:fill="FFFFFF"/>
-        </w:rPr>
-        <w:t xml:space="preserve">man has disappeared from the face of the earth. </w:t>
-      </w:r>
-    </w:p>
-    <w:p>
-      <w:pPr>
-        <w:pStyle w:val="5"/>
-        <w:keepNext w:val="0"/>
-        <w:keepLines w:val="0"/>
-        <w:widowControl/>
-        <w:suppressLineNumbers w:val="0"/>
-        <w:pBdr>
-          <w:top w:val="none" w:color="auto" w:sz="0" w:space="0"/>
-          <w:left w:val="none" w:color="auto" w:sz="0" w:space="0"/>
-          <w:bottom w:val="none" w:color="auto" w:sz="0" w:space="0"/>
-          <w:right w:val="none" w:color="auto" w:sz="0" w:space="0"/>
-        </w:pBdr>
-        <w:shd w:val="clear" w:fill="FFFFFF"/>
-        <w:spacing w:before="0" w:beforeAutospacing="0" w:after="0" w:afterAutospacing="0" w:line="252" w:lineRule="atLeast"/>
-        <w:ind w:left="0" w:right="0" w:firstLine="0"/>
-        <w:rPr>
-          <w:rFonts w:hint="default" w:ascii="Segoe UI" w:hAnsi="Segoe UI" w:eastAsia="Segoe UI" w:cs="Segoe UI"/>
-          <w:i/>
-          <w:iCs/>
-          <w:caps w:val="0"/>
-          <w:color w:val="101214"/>
-          <w:spacing w:val="0"/>
-        </w:rPr>
-      </w:pPr>
-      <w:r>
-        <w:rPr>
-          <w:rFonts w:hint="default" w:ascii="Segoe UI" w:hAnsi="Segoe UI" w:eastAsia="宋体" w:cs="Segoe UI"/>
-          <w:b/>
-          <w:bCs/>
-          <w:i w:val="0"/>
-          <w:iCs w:val="0"/>
-          <w:caps w:val="0"/>
-          <w:color w:val="101214"/>
-          <w:spacing w:val="0"/>
-          <w:bdr w:val="none" w:color="auto" w:sz="0" w:space="0"/>
-          <w:shd w:val="clear" w:fill="FFFFFF"/>
-          <w:lang w:val="en-US" w:eastAsia="zh-CN"/>
-        </w:rPr>
-        <w:t>“</w:t>
-      </w:r>
-      <w:r>
-        <w:rPr>
-          <w:rFonts w:hint="default" w:ascii="Segoe UI" w:hAnsi="Segoe UI" w:eastAsia="Segoe UI" w:cs="Segoe UI"/>
-          <w:b/>
-          <w:bCs/>
-          <w:i w:val="0"/>
-          <w:iCs w:val="0"/>
-          <w:caps w:val="0"/>
-          <w:color w:val="101214"/>
-          <w:spacing w:val="0"/>
-          <w:bdr w:val="none" w:color="auto" w:sz="0" w:space="0"/>
-          <w:shd w:val="clear" w:fill="FFFFFF"/>
-        </w:rPr>
-        <w:t>Colombina</w:t>
-      </w:r>
-      <w:r>
-        <w:rPr>
-          <w:rFonts w:hint="default" w:ascii="Segoe UI" w:hAnsi="Segoe UI" w:eastAsia="宋体" w:cs="Segoe UI"/>
-          <w:b/>
-          <w:bCs/>
-          <w:i w:val="0"/>
-          <w:iCs w:val="0"/>
-          <w:caps w:val="0"/>
-          <w:color w:val="101214"/>
-          <w:spacing w:val="0"/>
-          <w:bdr w:val="none" w:color="auto" w:sz="0" w:space="0"/>
-          <w:shd w:val="clear" w:fill="FFFFFF"/>
-          <w:lang w:val="en-US" w:eastAsia="zh-CN"/>
-        </w:rPr>
-        <w:t>”</w:t>
-      </w:r>
-      <w:r>
-        <w:rPr>
-          <w:rFonts w:hint="default" w:ascii="Segoe UI" w:hAnsi="Segoe UI" w:eastAsia="Segoe UI" w:cs="Segoe UI"/>
-          <w:i w:val="0"/>
-          <w:iCs w:val="0"/>
-          <w:caps w:val="0"/>
-          <w:color w:val="101214"/>
-          <w:spacing w:val="0"/>
-          <w:bdr w:val="none" w:color="auto" w:sz="0" w:space="0"/>
-          <w:shd w:val="clear" w:fill="FFFFFF"/>
-        </w:rPr>
-        <w:t xml:space="preserve">: </w:t>
-      </w:r>
-      <w:r>
-        <w:rPr>
-          <w:rFonts w:hint="default" w:ascii="Segoe UI" w:hAnsi="Segoe UI" w:eastAsia="Segoe UI" w:cs="Segoe UI"/>
-          <w:i/>
-          <w:iCs/>
-          <w:caps w:val="0"/>
-          <w:color w:val="101214"/>
-          <w:spacing w:val="0"/>
-          <w:bdr w:val="none" w:color="auto" w:sz="0" w:space="0"/>
-          <w:shd w:val="clear" w:fill="FFFFFF"/>
-        </w:rPr>
-        <w:t xml:space="preserve">And you've been here sorting through their messages? </w:t>
-      </w:r>
-    </w:p>
-    <w:p>
-      <w:pPr>
-        <w:pStyle w:val="5"/>
-        <w:keepNext w:val="0"/>
-        <w:keepLines w:val="0"/>
-        <w:widowControl/>
-        <w:suppressLineNumbers w:val="0"/>
-        <w:pBdr>
-          <w:top w:val="none" w:color="auto" w:sz="0" w:space="0"/>
-          <w:left w:val="none" w:color="auto" w:sz="0" w:space="0"/>
-          <w:bottom w:val="none" w:color="auto" w:sz="0" w:space="0"/>
-          <w:right w:val="none" w:color="auto" w:sz="0" w:space="0"/>
-        </w:pBdr>
-        <w:shd w:val="clear" w:fill="FFFFFF"/>
-        <w:spacing w:before="0" w:beforeAutospacing="0" w:after="0" w:afterAutospacing="0" w:line="252" w:lineRule="atLeast"/>
-        <w:ind w:left="0" w:right="0" w:firstLine="0"/>
-        <w:rPr>
-          <w:rFonts w:hint="default" w:ascii="Segoe UI" w:hAnsi="Segoe UI" w:eastAsia="Segoe UI" w:cs="Segoe UI"/>
-          <w:i/>
-          <w:iCs/>
-          <w:caps w:val="0"/>
-          <w:color w:val="101214"/>
-          <w:spacing w:val="0"/>
-        </w:rPr>
-      </w:pPr>
-      <w:r>
-        <w:rPr>
-          <w:rFonts w:hint="default" w:ascii="Segoe UI" w:hAnsi="Segoe UI" w:eastAsia="Segoe UI" w:cs="Segoe UI"/>
-          <w:b/>
-          <w:bCs/>
-          <w:i w:val="0"/>
-          <w:iCs w:val="0"/>
-          <w:caps w:val="0"/>
-          <w:color w:val="101214"/>
-          <w:spacing w:val="0"/>
-          <w:bdr w:val="none" w:color="auto" w:sz="0" w:space="0"/>
-          <w:shd w:val="clear" w:fill="FFFFFF"/>
-        </w:rPr>
-        <w:t>"Pierrot"</w:t>
-      </w:r>
-      <w:r>
-        <w:rPr>
-          <w:rFonts w:hint="default" w:ascii="Segoe UI" w:hAnsi="Segoe UI" w:eastAsia="Segoe UI" w:cs="Segoe UI"/>
-          <w:i w:val="0"/>
-          <w:iCs w:val="0"/>
-          <w:caps w:val="0"/>
-          <w:color w:val="101214"/>
-          <w:spacing w:val="0"/>
-          <w:bdr w:val="none" w:color="auto" w:sz="0" w:space="0"/>
-          <w:shd w:val="clear" w:fill="FFFFFF"/>
-        </w:rPr>
-        <w:t xml:space="preserve"> : </w:t>
-      </w:r>
-      <w:r>
-        <w:rPr>
-          <w:rFonts w:hint="default" w:ascii="Segoe UI" w:hAnsi="Segoe UI" w:eastAsia="Segoe UI" w:cs="Segoe UI"/>
-          <w:i/>
-          <w:iCs/>
-          <w:caps w:val="0"/>
-          <w:color w:val="101214"/>
-          <w:spacing w:val="0"/>
-          <w:bdr w:val="none" w:color="auto" w:sz="0" w:space="0"/>
-          <w:shd w:val="clear" w:fill="FFFFFF"/>
-        </w:rPr>
-        <w:t xml:space="preserve">Maybe. I don't know. It's just, I'm interested in the messages they left. The human trail... There is something that attracts me. </w:t>
-      </w:r>
-    </w:p>
-    <w:p>
-      <w:pPr>
-        <w:pStyle w:val="5"/>
-        <w:keepNext w:val="0"/>
-        <w:keepLines w:val="0"/>
-        <w:widowControl/>
-        <w:suppressLineNumbers w:val="0"/>
-        <w:pBdr>
-          <w:top w:val="none" w:color="auto" w:sz="0" w:space="0"/>
-          <w:left w:val="none" w:color="auto" w:sz="0" w:space="0"/>
-          <w:bottom w:val="none" w:color="auto" w:sz="0" w:space="0"/>
-          <w:right w:val="none" w:color="auto" w:sz="0" w:space="0"/>
-        </w:pBdr>
-        <w:shd w:val="clear" w:fill="FFFFFF"/>
-        <w:spacing w:before="0" w:beforeAutospacing="0" w:after="0" w:afterAutospacing="0" w:line="252" w:lineRule="atLeast"/>
-        <w:ind w:left="0" w:right="0" w:firstLine="0"/>
-        <w:rPr>
-          <w:rFonts w:hint="default" w:ascii="Segoe UI" w:hAnsi="Segoe UI" w:eastAsia="Segoe UI" w:cs="Segoe UI"/>
-          <w:i/>
-          <w:iCs/>
-          <w:caps w:val="0"/>
-          <w:color w:val="101214"/>
-          <w:spacing w:val="0"/>
-        </w:rPr>
-      </w:pPr>
-      <w:r>
-        <w:rPr>
-          <w:rFonts w:hint="default" w:ascii="Segoe UI" w:hAnsi="Segoe UI" w:eastAsia="宋体" w:cs="Segoe UI"/>
-          <w:b/>
-          <w:bCs/>
-          <w:i w:val="0"/>
-          <w:iCs w:val="0"/>
-          <w:caps w:val="0"/>
-          <w:color w:val="101214"/>
-          <w:spacing w:val="0"/>
-          <w:bdr w:val="none" w:color="auto" w:sz="0" w:space="0"/>
-          <w:shd w:val="clear" w:fill="FFFFFF"/>
-          <w:lang w:val="en-US" w:eastAsia="zh-CN"/>
-        </w:rPr>
-        <w:t>“</w:t>
-      </w:r>
-      <w:r>
-        <w:rPr>
-          <w:rFonts w:hint="default" w:ascii="Segoe UI" w:hAnsi="Segoe UI" w:eastAsia="Segoe UI" w:cs="Segoe UI"/>
-          <w:b/>
-          <w:bCs/>
-          <w:i w:val="0"/>
-          <w:iCs w:val="0"/>
-          <w:caps w:val="0"/>
-          <w:color w:val="101214"/>
-          <w:spacing w:val="0"/>
-          <w:bdr w:val="none" w:color="auto" w:sz="0" w:space="0"/>
-          <w:shd w:val="clear" w:fill="FFFFFF"/>
-        </w:rPr>
-        <w:t>Colombina</w:t>
-      </w:r>
-      <w:r>
-        <w:rPr>
-          <w:rFonts w:hint="default" w:ascii="Segoe UI" w:hAnsi="Segoe UI" w:eastAsia="宋体" w:cs="Segoe UI"/>
-          <w:b/>
-          <w:bCs/>
-          <w:i w:val="0"/>
-          <w:iCs w:val="0"/>
-          <w:caps w:val="0"/>
-          <w:color w:val="101214"/>
-          <w:spacing w:val="0"/>
-          <w:bdr w:val="none" w:color="auto" w:sz="0" w:space="0"/>
-          <w:shd w:val="clear" w:fill="FFFFFF"/>
-          <w:lang w:val="en-US" w:eastAsia="zh-CN"/>
-        </w:rPr>
-        <w:t>”</w:t>
-      </w:r>
-      <w:r>
-        <w:rPr>
-          <w:rFonts w:hint="default" w:ascii="Segoe UI" w:hAnsi="Segoe UI" w:eastAsia="Segoe UI" w:cs="Segoe UI"/>
-          <w:i w:val="0"/>
-          <w:iCs w:val="0"/>
-          <w:caps w:val="0"/>
-          <w:color w:val="101214"/>
-          <w:spacing w:val="0"/>
-          <w:bdr w:val="none" w:color="auto" w:sz="0" w:space="0"/>
-          <w:shd w:val="clear" w:fill="FFFFFF"/>
-        </w:rPr>
-        <w:t xml:space="preserve">: </w:t>
-      </w:r>
-      <w:r>
-        <w:rPr>
-          <w:rFonts w:hint="default" w:ascii="Segoe UI" w:hAnsi="Segoe UI" w:eastAsia="Segoe UI" w:cs="Segoe UI"/>
-          <w:i/>
-          <w:iCs/>
-          <w:caps w:val="0"/>
-          <w:color w:val="101214"/>
-          <w:spacing w:val="0"/>
-          <w:bdr w:val="none" w:color="auto" w:sz="0" w:space="0"/>
-          <w:shd w:val="clear" w:fill="FFFFFF"/>
-        </w:rPr>
-        <w:t xml:space="preserve">Oh, I know. You're starting to look more like what you call a human. </w:t>
-      </w:r>
-    </w:p>
-    <w:p>
-      <w:pPr>
-        <w:pStyle w:val="5"/>
-        <w:keepNext w:val="0"/>
-        <w:keepLines w:val="0"/>
-        <w:widowControl/>
-        <w:suppressLineNumbers w:val="0"/>
-        <w:pBdr>
-          <w:top w:val="none" w:color="auto" w:sz="0" w:space="0"/>
-          <w:left w:val="none" w:color="auto" w:sz="0" w:space="0"/>
-          <w:bottom w:val="none" w:color="auto" w:sz="0" w:space="0"/>
-          <w:right w:val="none" w:color="auto" w:sz="0" w:space="0"/>
-        </w:pBdr>
-        <w:shd w:val="clear" w:fill="FFFFFF"/>
-        <w:spacing w:before="0" w:beforeAutospacing="0" w:after="0" w:afterAutospacing="0" w:line="252" w:lineRule="atLeast"/>
-        <w:ind w:left="0" w:right="0" w:firstLine="0"/>
-        <w:rPr>
-          <w:rFonts w:hint="default" w:ascii="Segoe UI" w:hAnsi="Segoe UI" w:eastAsia="Segoe UI" w:cs="Segoe UI"/>
-          <w:i/>
-          <w:iCs/>
-          <w:caps w:val="0"/>
-          <w:color w:val="101214"/>
-          <w:spacing w:val="0"/>
-        </w:rPr>
-      </w:pPr>
-      <w:r>
-        <w:rPr>
-          <w:rFonts w:hint="default" w:ascii="Segoe UI" w:hAnsi="Segoe UI" w:eastAsia="Segoe UI" w:cs="Segoe UI"/>
-          <w:b/>
-          <w:bCs/>
-          <w:i w:val="0"/>
-          <w:iCs w:val="0"/>
-          <w:caps w:val="0"/>
-          <w:color w:val="101214"/>
-          <w:spacing w:val="0"/>
-          <w:bdr w:val="none" w:color="auto" w:sz="0" w:space="0"/>
-          <w:shd w:val="clear" w:fill="FFFFFF"/>
-        </w:rPr>
-        <w:t xml:space="preserve">"Pierrot" </w:t>
-      </w:r>
-      <w:r>
-        <w:rPr>
-          <w:rFonts w:hint="default" w:ascii="Segoe UI" w:hAnsi="Segoe UI" w:eastAsia="Segoe UI" w:cs="Segoe UI"/>
-          <w:i w:val="0"/>
-          <w:iCs w:val="0"/>
-          <w:caps w:val="0"/>
-          <w:color w:val="101214"/>
-          <w:spacing w:val="0"/>
-          <w:bdr w:val="none" w:color="auto" w:sz="0" w:space="0"/>
-          <w:shd w:val="clear" w:fill="FFFFFF"/>
-        </w:rPr>
-        <w:t xml:space="preserve">: </w:t>
-      </w:r>
-      <w:r>
-        <w:rPr>
-          <w:rFonts w:hint="default" w:ascii="Segoe UI" w:hAnsi="Segoe UI" w:eastAsia="Segoe UI" w:cs="Segoe UI"/>
-          <w:i/>
-          <w:iCs/>
-          <w:caps w:val="0"/>
-          <w:color w:val="101214"/>
-          <w:spacing w:val="0"/>
-          <w:bdr w:val="none" w:color="auto" w:sz="0" w:space="0"/>
-          <w:shd w:val="clear" w:fill="FFFFFF"/>
-        </w:rPr>
-        <w:t xml:space="preserve">Really? </w:t>
-      </w:r>
-    </w:p>
-    <w:p>
-      <w:pPr>
-        <w:pStyle w:val="5"/>
-        <w:keepNext w:val="0"/>
-        <w:keepLines w:val="0"/>
-        <w:widowControl/>
-        <w:suppressLineNumbers w:val="0"/>
-        <w:pBdr>
-          <w:top w:val="none" w:color="auto" w:sz="0" w:space="0"/>
-          <w:left w:val="none" w:color="auto" w:sz="0" w:space="0"/>
-          <w:bottom w:val="none" w:color="auto" w:sz="0" w:space="0"/>
-          <w:right w:val="none" w:color="auto" w:sz="0" w:space="0"/>
-        </w:pBdr>
-        <w:shd w:val="clear" w:fill="FFFFFF"/>
-        <w:spacing w:before="0" w:beforeAutospacing="0" w:after="0" w:afterAutospacing="0" w:line="252" w:lineRule="atLeast"/>
-        <w:ind w:left="0" w:right="0" w:firstLine="0"/>
-        <w:rPr>
-          <w:rFonts w:hint="default" w:ascii="Segoe UI" w:hAnsi="Segoe UI" w:eastAsia="Segoe UI" w:cs="Segoe UI"/>
-          <w:i/>
-          <w:iCs/>
-          <w:caps w:val="0"/>
-          <w:color w:val="101214"/>
-          <w:spacing w:val="0"/>
-        </w:rPr>
-      </w:pPr>
-      <w:r>
-        <w:rPr>
-          <w:rFonts w:hint="default" w:ascii="Segoe UI" w:hAnsi="Segoe UI" w:eastAsia="Segoe UI" w:cs="Segoe UI"/>
-          <w:b/>
-          <w:bCs/>
-          <w:i w:val="0"/>
-          <w:iCs w:val="0"/>
-          <w:caps w:val="0"/>
-          <w:color w:val="101214"/>
-          <w:spacing w:val="0"/>
-          <w:bdr w:val="none" w:color="auto" w:sz="0" w:space="0"/>
-          <w:shd w:val="clear" w:fill="FFFFFF"/>
-        </w:rPr>
-        <w:t>"Colombina"</w:t>
-      </w:r>
-      <w:r>
-        <w:rPr>
-          <w:rFonts w:hint="default" w:ascii="Segoe UI" w:hAnsi="Segoe UI" w:eastAsia="Segoe UI" w:cs="Segoe UI"/>
-          <w:i w:val="0"/>
-          <w:iCs w:val="0"/>
-          <w:caps w:val="0"/>
-          <w:color w:val="101214"/>
-          <w:spacing w:val="0"/>
-          <w:bdr w:val="none" w:color="auto" w:sz="0" w:space="0"/>
-          <w:shd w:val="clear" w:fill="FFFFFF"/>
-        </w:rPr>
-        <w:t xml:space="preserve"> : </w:t>
-      </w:r>
-      <w:r>
-        <w:rPr>
-          <w:rFonts w:hint="default" w:ascii="Segoe UI" w:hAnsi="Segoe UI" w:eastAsia="Segoe UI" w:cs="Segoe UI"/>
-          <w:i/>
-          <w:iCs/>
-          <w:caps w:val="0"/>
-          <w:color w:val="101214"/>
-          <w:spacing w:val="0"/>
-          <w:bdr w:val="none" w:color="auto" w:sz="0" w:space="0"/>
-          <w:shd w:val="clear" w:fill="FFFFFF"/>
-        </w:rPr>
-        <w:t xml:space="preserve">So... What are you going to do? </w:t>
-      </w:r>
-    </w:p>
-    <w:p>
-      <w:pPr>
-        <w:pStyle w:val="5"/>
-        <w:keepNext w:val="0"/>
-        <w:keepLines w:val="0"/>
-        <w:widowControl/>
-        <w:suppressLineNumbers w:val="0"/>
-        <w:pBdr>
-          <w:top w:val="none" w:color="auto" w:sz="0" w:space="0"/>
-          <w:left w:val="none" w:color="auto" w:sz="0" w:space="0"/>
-          <w:bottom w:val="none" w:color="auto" w:sz="0" w:space="0"/>
-          <w:right w:val="none" w:color="auto" w:sz="0" w:space="0"/>
-        </w:pBdr>
-        <w:shd w:val="clear" w:fill="FFFFFF"/>
-        <w:spacing w:before="0" w:beforeAutospacing="0" w:after="0" w:afterAutospacing="0" w:line="252" w:lineRule="atLeast"/>
-        <w:ind w:left="0" w:right="0" w:firstLine="0"/>
-        <w:rPr>
-          <w:rFonts w:hint="default" w:ascii="Segoe UI" w:hAnsi="Segoe UI" w:eastAsia="Segoe UI" w:cs="Segoe UI"/>
-          <w:i/>
-          <w:iCs/>
-          <w:caps w:val="0"/>
-          <w:color w:val="101214"/>
-          <w:spacing w:val="0"/>
-        </w:rPr>
-      </w:pPr>
-      <w:r>
-        <w:rPr>
-          <w:rFonts w:hint="default" w:ascii="Segoe UI" w:hAnsi="Segoe UI" w:eastAsia="Segoe UI" w:cs="Segoe UI"/>
-          <w:b/>
-          <w:bCs/>
-          <w:i w:val="0"/>
-          <w:iCs w:val="0"/>
-          <w:caps w:val="0"/>
-          <w:color w:val="101214"/>
-          <w:spacing w:val="0"/>
-          <w:bdr w:val="none" w:color="auto" w:sz="0" w:space="0"/>
-          <w:shd w:val="clear" w:fill="FFFFFF"/>
-        </w:rPr>
-        <w:t xml:space="preserve">"Pierrot" </w:t>
-      </w:r>
-      <w:r>
-        <w:rPr>
-          <w:rFonts w:hint="default" w:ascii="Segoe UI" w:hAnsi="Segoe UI" w:eastAsia="Segoe UI" w:cs="Segoe UI"/>
-          <w:i w:val="0"/>
-          <w:iCs w:val="0"/>
-          <w:caps w:val="0"/>
-          <w:color w:val="101214"/>
-          <w:spacing w:val="0"/>
-          <w:bdr w:val="none" w:color="auto" w:sz="0" w:space="0"/>
-          <w:shd w:val="clear" w:fill="FFFFFF"/>
-        </w:rPr>
-        <w:t xml:space="preserve">: </w:t>
-      </w:r>
-      <w:r>
-        <w:rPr>
-          <w:rFonts w:hint="default" w:ascii="Segoe UI" w:hAnsi="Segoe UI" w:eastAsia="Segoe UI" w:cs="Segoe UI"/>
-          <w:i/>
-          <w:iCs/>
-          <w:caps w:val="0"/>
-          <w:color w:val="101214"/>
-          <w:spacing w:val="0"/>
-          <w:bdr w:val="none" w:color="auto" w:sz="0" w:space="0"/>
-          <w:shd w:val="clear" w:fill="FFFFFF"/>
-        </w:rPr>
-        <w:t xml:space="preserve">I don't know. </w:t>
-      </w:r>
-    </w:p>
-    <w:p>
-      <w:pPr>
-        <w:pStyle w:val="5"/>
-        <w:keepNext w:val="0"/>
-        <w:keepLines w:val="0"/>
-        <w:widowControl/>
-        <w:suppressLineNumbers w:val="0"/>
-        <w:pBdr>
-          <w:top w:val="none" w:color="auto" w:sz="0" w:space="0"/>
-          <w:left w:val="none" w:color="auto" w:sz="0" w:space="0"/>
-          <w:bottom w:val="none" w:color="auto" w:sz="0" w:space="0"/>
-          <w:right w:val="none" w:color="auto" w:sz="0" w:space="0"/>
-        </w:pBdr>
-        <w:shd w:val="clear" w:fill="FFFFFF"/>
-        <w:spacing w:before="0" w:beforeAutospacing="0" w:after="0" w:afterAutospacing="0" w:line="252" w:lineRule="atLeast"/>
-        <w:ind w:left="0" w:right="0" w:firstLine="0"/>
-        <w:rPr>
-          <w:rFonts w:hint="default" w:ascii="Segoe UI" w:hAnsi="Segoe UI" w:eastAsia="Segoe UI" w:cs="Segoe UI"/>
-          <w:i/>
-          <w:iCs/>
-          <w:caps w:val="0"/>
-          <w:color w:val="101214"/>
-          <w:spacing w:val="0"/>
-        </w:rPr>
-      </w:pPr>
-      <w:r>
-        <w:rPr>
-          <w:rFonts w:hint="default" w:ascii="Segoe UI" w:hAnsi="Segoe UI" w:eastAsia="宋体" w:cs="Segoe UI"/>
-          <w:b/>
-          <w:bCs/>
-          <w:i w:val="0"/>
-          <w:iCs w:val="0"/>
-          <w:caps w:val="0"/>
-          <w:color w:val="101214"/>
-          <w:spacing w:val="0"/>
-          <w:bdr w:val="none" w:color="auto" w:sz="0" w:space="0"/>
-          <w:shd w:val="clear" w:fill="FFFFFF"/>
-          <w:lang w:val="en-US" w:eastAsia="zh-CN"/>
-        </w:rPr>
-        <w:t>“</w:t>
-      </w:r>
-      <w:r>
-        <w:rPr>
-          <w:rFonts w:hint="default" w:ascii="Segoe UI" w:hAnsi="Segoe UI" w:eastAsia="Segoe UI" w:cs="Segoe UI"/>
-          <w:b/>
-          <w:bCs/>
-          <w:i w:val="0"/>
-          <w:iCs w:val="0"/>
-          <w:caps w:val="0"/>
-          <w:color w:val="101214"/>
-          <w:spacing w:val="0"/>
-          <w:bdr w:val="none" w:color="auto" w:sz="0" w:space="0"/>
-          <w:shd w:val="clear" w:fill="FFFFFF"/>
-        </w:rPr>
-        <w:t>Colombina</w:t>
-      </w:r>
-      <w:r>
-        <w:rPr>
-          <w:rFonts w:hint="default" w:ascii="Segoe UI" w:hAnsi="Segoe UI" w:eastAsia="宋体" w:cs="Segoe UI"/>
-          <w:b/>
-          <w:bCs/>
-          <w:i w:val="0"/>
-          <w:iCs w:val="0"/>
-          <w:caps w:val="0"/>
-          <w:color w:val="101214"/>
-          <w:spacing w:val="0"/>
-          <w:bdr w:val="none" w:color="auto" w:sz="0" w:space="0"/>
-          <w:shd w:val="clear" w:fill="FFFFFF"/>
-          <w:lang w:val="en-US" w:eastAsia="zh-CN"/>
-        </w:rPr>
-        <w:t>”</w:t>
-      </w:r>
-      <w:r>
-        <w:rPr>
-          <w:rFonts w:hint="default" w:ascii="Segoe UI" w:hAnsi="Segoe UI" w:eastAsia="Segoe UI" w:cs="Segoe UI"/>
-          <w:i w:val="0"/>
-          <w:iCs w:val="0"/>
-          <w:caps w:val="0"/>
-          <w:color w:val="101214"/>
-          <w:spacing w:val="0"/>
-          <w:bdr w:val="none" w:color="auto" w:sz="0" w:space="0"/>
-          <w:shd w:val="clear" w:fill="FFFFFF"/>
-        </w:rPr>
-        <w:t xml:space="preserve">: </w:t>
-      </w:r>
-      <w:r>
-        <w:rPr>
-          <w:rFonts w:hint="default" w:ascii="Segoe UI" w:hAnsi="Segoe UI" w:eastAsia="Segoe UI" w:cs="Segoe UI"/>
-          <w:i/>
-          <w:iCs/>
-          <w:caps w:val="0"/>
-          <w:color w:val="101214"/>
-          <w:spacing w:val="0"/>
-          <w:bdr w:val="none" w:color="auto" w:sz="0" w:space="0"/>
-          <w:shd w:val="clear" w:fill="FFFFFF"/>
-        </w:rPr>
-        <w:t xml:space="preserve">Want to come with me? Get out of here and go further. </w:t>
-      </w:r>
-    </w:p>
-    <w:p>
-      <w:pPr>
-        <w:pStyle w:val="5"/>
-        <w:keepNext w:val="0"/>
-        <w:keepLines w:val="0"/>
-        <w:widowControl/>
-        <w:suppressLineNumbers w:val="0"/>
-        <w:pBdr>
-          <w:top w:val="none" w:color="auto" w:sz="0" w:space="0"/>
-          <w:left w:val="none" w:color="auto" w:sz="0" w:space="0"/>
-          <w:bottom w:val="none" w:color="auto" w:sz="0" w:space="0"/>
-          <w:right w:val="none" w:color="auto" w:sz="0" w:space="0"/>
-        </w:pBdr>
-        <w:shd w:val="clear" w:fill="FFFFFF"/>
-        <w:spacing w:before="0" w:beforeAutospacing="0" w:after="0" w:afterAutospacing="0" w:line="252" w:lineRule="atLeast"/>
-        <w:ind w:left="0" w:right="0" w:firstLine="0"/>
-        <w:rPr>
-          <w:rFonts w:hint="default" w:ascii="Segoe UI" w:hAnsi="Segoe UI" w:eastAsia="Segoe UI" w:cs="Segoe UI"/>
-          <w:i/>
-          <w:iCs/>
-          <w:caps w:val="0"/>
-          <w:color w:val="101214"/>
-          <w:spacing w:val="0"/>
-        </w:rPr>
-      </w:pPr>
-      <w:r>
-        <w:rPr>
-          <w:rFonts w:hint="default" w:ascii="Segoe UI" w:hAnsi="Segoe UI" w:eastAsia="Segoe UI" w:cs="Segoe UI"/>
-          <w:b/>
-          <w:bCs/>
-          <w:i w:val="0"/>
-          <w:iCs w:val="0"/>
-          <w:caps w:val="0"/>
-          <w:color w:val="101214"/>
-          <w:spacing w:val="0"/>
-          <w:bdr w:val="none" w:color="auto" w:sz="0" w:space="0"/>
-          <w:shd w:val="clear" w:fill="FFFFFF"/>
-        </w:rPr>
-        <w:t>"Pierrot" :</w:t>
-      </w:r>
-      <w:r>
-        <w:rPr>
-          <w:rFonts w:hint="default" w:ascii="Segoe UI" w:hAnsi="Segoe UI" w:eastAsia="Segoe UI" w:cs="Segoe UI"/>
-          <w:i w:val="0"/>
-          <w:iCs w:val="0"/>
-          <w:caps w:val="0"/>
-          <w:color w:val="101214"/>
-          <w:spacing w:val="0"/>
-          <w:bdr w:val="none" w:color="auto" w:sz="0" w:space="0"/>
-          <w:shd w:val="clear" w:fill="FFFFFF"/>
-        </w:rPr>
-        <w:t xml:space="preserve"> </w:t>
-      </w:r>
-      <w:r>
-        <w:rPr>
-          <w:rFonts w:hint="default" w:ascii="Segoe UI" w:hAnsi="Segoe UI" w:eastAsia="Segoe UI" w:cs="Segoe UI"/>
-          <w:i/>
-          <w:iCs/>
-          <w:caps w:val="0"/>
-          <w:color w:val="101214"/>
-          <w:spacing w:val="0"/>
-          <w:bdr w:val="none" w:color="auto" w:sz="0" w:space="0"/>
-          <w:shd w:val="clear" w:fill="FFFFFF"/>
-        </w:rPr>
-        <w:t xml:space="preserve">Good idea. But I want to remember more. Including... The man who made me. He left a lot of messages that I still don't understand. </w:t>
-      </w:r>
-    </w:p>
-    <w:p>
-      <w:pPr>
-        <w:pStyle w:val="5"/>
-        <w:keepNext w:val="0"/>
-        <w:keepLines w:val="0"/>
-        <w:widowControl/>
-        <w:suppressLineNumbers w:val="0"/>
-        <w:pBdr>
-          <w:top w:val="none" w:color="auto" w:sz="0" w:space="0"/>
-          <w:left w:val="none" w:color="auto" w:sz="0" w:space="0"/>
-          <w:bottom w:val="none" w:color="auto" w:sz="0" w:space="0"/>
-          <w:right w:val="none" w:color="auto" w:sz="0" w:space="0"/>
-        </w:pBdr>
-        <w:shd w:val="clear" w:fill="FFFFFF"/>
-        <w:spacing w:before="0" w:beforeAutospacing="0" w:after="0" w:afterAutospacing="0" w:line="252" w:lineRule="atLeast"/>
-        <w:ind w:left="0" w:right="0" w:firstLine="0"/>
-        <w:rPr>
-          <w:rFonts w:hint="default" w:ascii="Segoe UI" w:hAnsi="Segoe UI" w:eastAsia="Segoe UI" w:cs="Segoe UI"/>
-          <w:i/>
-          <w:iCs/>
-          <w:caps w:val="0"/>
-          <w:color w:val="101214"/>
-          <w:spacing w:val="0"/>
-        </w:rPr>
-      </w:pPr>
-      <w:r>
-        <w:rPr>
-          <w:rFonts w:hint="default" w:ascii="Segoe UI" w:hAnsi="Segoe UI" w:eastAsia="宋体" w:cs="Segoe UI"/>
-          <w:b/>
-          <w:bCs/>
-          <w:i w:val="0"/>
-          <w:iCs w:val="0"/>
-          <w:caps w:val="0"/>
-          <w:color w:val="101214"/>
-          <w:spacing w:val="0"/>
-          <w:bdr w:val="none" w:color="auto" w:sz="0" w:space="0"/>
-          <w:shd w:val="clear" w:fill="FFFFFF"/>
-          <w:lang w:val="en-US" w:eastAsia="zh-CN"/>
-        </w:rPr>
-        <w:t>“</w:t>
-      </w:r>
-      <w:r>
-        <w:rPr>
-          <w:rFonts w:hint="default" w:ascii="Segoe UI" w:hAnsi="Segoe UI" w:eastAsia="Segoe UI" w:cs="Segoe UI"/>
-          <w:b/>
-          <w:bCs/>
-          <w:i w:val="0"/>
-          <w:iCs w:val="0"/>
-          <w:caps w:val="0"/>
-          <w:color w:val="101214"/>
-          <w:spacing w:val="0"/>
-          <w:bdr w:val="none" w:color="auto" w:sz="0" w:space="0"/>
-          <w:shd w:val="clear" w:fill="FFFFFF"/>
-        </w:rPr>
-        <w:t>Colombina</w:t>
-      </w:r>
-      <w:r>
-        <w:rPr>
-          <w:rFonts w:hint="default" w:ascii="Segoe UI" w:hAnsi="Segoe UI" w:eastAsia="宋体" w:cs="Segoe UI"/>
-          <w:b/>
-          <w:bCs/>
-          <w:i w:val="0"/>
-          <w:iCs w:val="0"/>
-          <w:caps w:val="0"/>
-          <w:color w:val="101214"/>
-          <w:spacing w:val="0"/>
-          <w:bdr w:val="none" w:color="auto" w:sz="0" w:space="0"/>
-          <w:shd w:val="clear" w:fill="FFFFFF"/>
-          <w:lang w:val="en-US" w:eastAsia="zh-CN"/>
-        </w:rPr>
-        <w:t>”</w:t>
-      </w:r>
-      <w:r>
-        <w:rPr>
-          <w:rFonts w:hint="default" w:ascii="Segoe UI" w:hAnsi="Segoe UI" w:eastAsia="Segoe UI" w:cs="Segoe UI"/>
-          <w:b/>
-          <w:bCs/>
-          <w:i w:val="0"/>
-          <w:iCs w:val="0"/>
-          <w:caps w:val="0"/>
-          <w:color w:val="101214"/>
-          <w:spacing w:val="0"/>
-          <w:bdr w:val="none" w:color="auto" w:sz="0" w:space="0"/>
-          <w:shd w:val="clear" w:fill="FFFFFF"/>
-        </w:rPr>
-        <w:t>:</w:t>
-      </w:r>
-      <w:r>
-        <w:rPr>
-          <w:rFonts w:hint="default" w:ascii="Segoe UI" w:hAnsi="Segoe UI" w:eastAsia="Segoe UI" w:cs="Segoe UI"/>
-          <w:i w:val="0"/>
-          <w:iCs w:val="0"/>
-          <w:caps w:val="0"/>
-          <w:color w:val="101214"/>
-          <w:spacing w:val="0"/>
-          <w:bdr w:val="none" w:color="auto" w:sz="0" w:space="0"/>
-          <w:shd w:val="clear" w:fill="FFFFFF"/>
-        </w:rPr>
-        <w:t xml:space="preserve"> </w:t>
-      </w:r>
-      <w:r>
-        <w:rPr>
-          <w:rFonts w:hint="default" w:ascii="Segoe UI" w:hAnsi="Segoe UI" w:eastAsia="Segoe UI" w:cs="Segoe UI"/>
-          <w:i/>
-          <w:iCs/>
-          <w:caps w:val="0"/>
-          <w:color w:val="101214"/>
-          <w:spacing w:val="0"/>
-          <w:bdr w:val="none" w:color="auto" w:sz="0" w:space="0"/>
-          <w:shd w:val="clear" w:fill="FFFFFF"/>
-        </w:rPr>
-        <w:t xml:space="preserve">We always have plenty of time. The human you're talking about... Always seemed to be hungry for time. Maybe that's why they created you. </w:t>
-      </w:r>
-    </w:p>
-    <w:p>
-      <w:pPr>
-        <w:pStyle w:val="5"/>
-        <w:keepNext w:val="0"/>
-        <w:keepLines w:val="0"/>
-        <w:widowControl/>
-        <w:suppressLineNumbers w:val="0"/>
-        <w:pBdr>
-          <w:top w:val="none" w:color="auto" w:sz="0" w:space="0"/>
-          <w:left w:val="none" w:color="auto" w:sz="0" w:space="0"/>
-          <w:bottom w:val="none" w:color="auto" w:sz="0" w:space="0"/>
-          <w:right w:val="none" w:color="auto" w:sz="0" w:space="0"/>
-        </w:pBdr>
-        <w:shd w:val="clear" w:fill="FFFFFF"/>
-        <w:spacing w:before="0" w:beforeAutospacing="0" w:after="0" w:afterAutospacing="0" w:line="252" w:lineRule="atLeast"/>
-        <w:ind w:left="0" w:right="0" w:firstLine="0"/>
-        <w:rPr>
-          <w:rFonts w:hint="default" w:ascii="Segoe UI" w:hAnsi="Segoe UI" w:eastAsia="Segoe UI" w:cs="Segoe UI"/>
-          <w:i/>
-          <w:iCs/>
-          <w:caps w:val="0"/>
-          <w:color w:val="101214"/>
-          <w:spacing w:val="0"/>
-        </w:rPr>
-      </w:pPr>
-      <w:r>
-        <w:rPr>
-          <w:rFonts w:hint="default" w:ascii="Segoe UI" w:hAnsi="Segoe UI" w:eastAsia="Segoe UI" w:cs="Segoe UI"/>
-          <w:b/>
-          <w:bCs/>
-          <w:i w:val="0"/>
-          <w:iCs w:val="0"/>
-          <w:caps w:val="0"/>
-          <w:color w:val="101214"/>
-          <w:spacing w:val="0"/>
-          <w:bdr w:val="none" w:color="auto" w:sz="0" w:space="0"/>
-          <w:shd w:val="clear" w:fill="FFFFFF"/>
-        </w:rPr>
-        <w:t>"Pierrot" :</w:t>
-      </w:r>
-      <w:r>
-        <w:rPr>
-          <w:rFonts w:hint="default" w:ascii="Segoe UI" w:hAnsi="Segoe UI" w:eastAsia="Segoe UI" w:cs="Segoe UI"/>
-          <w:i w:val="0"/>
-          <w:iCs w:val="0"/>
-          <w:caps w:val="0"/>
-          <w:color w:val="101214"/>
-          <w:spacing w:val="0"/>
-          <w:bdr w:val="none" w:color="auto" w:sz="0" w:space="0"/>
-          <w:shd w:val="clear" w:fill="FFFFFF"/>
-        </w:rPr>
-        <w:t xml:space="preserve"> </w:t>
-      </w:r>
-      <w:r>
-        <w:rPr>
-          <w:rFonts w:hint="default" w:ascii="Segoe UI" w:hAnsi="Segoe UI" w:eastAsia="Segoe UI" w:cs="Segoe UI"/>
-          <w:i/>
-          <w:iCs/>
-          <w:caps w:val="0"/>
-          <w:color w:val="101214"/>
-          <w:spacing w:val="0"/>
-          <w:bdr w:val="none" w:color="auto" w:sz="0" w:space="0"/>
-          <w:shd w:val="clear" w:fill="FFFFFF"/>
-        </w:rPr>
-        <w:t xml:space="preserve">Who knows? Shall we go? </w:t>
-      </w:r>
-    </w:p>
-    <w:p>
-      <w:pPr>
-        <w:pStyle w:val="5"/>
-        <w:keepNext w:val="0"/>
-        <w:keepLines w:val="0"/>
-        <w:widowControl/>
-        <w:suppressLineNumbers w:val="0"/>
-        <w:pBdr>
-          <w:top w:val="none" w:color="auto" w:sz="0" w:space="0"/>
-          <w:left w:val="none" w:color="auto" w:sz="0" w:space="0"/>
-          <w:bottom w:val="none" w:color="auto" w:sz="0" w:space="0"/>
-          <w:right w:val="none" w:color="auto" w:sz="0" w:space="0"/>
-        </w:pBdr>
-        <w:shd w:val="clear" w:fill="FFFFFF"/>
-        <w:spacing w:before="0" w:beforeAutospacing="0" w:after="0" w:afterAutospacing="0" w:line="252" w:lineRule="atLeast"/>
-        <w:ind w:left="0" w:right="0" w:firstLine="0"/>
-        <w:rPr>
-          <w:rFonts w:hint="default" w:ascii="Segoe UI" w:hAnsi="Segoe UI" w:eastAsia="宋体" w:cs="Segoe UI"/>
-          <w:i w:val="0"/>
-          <w:iCs w:val="0"/>
-          <w:caps w:val="0"/>
-          <w:color w:val="101214"/>
-          <w:spacing w:val="0"/>
-          <w:sz w:val="16"/>
-          <w:szCs w:val="16"/>
-          <w:shd w:val="clear" w:fill="FFFFFF"/>
-          <w:lang w:val="en-US" w:eastAsia="zh-CN"/>
-        </w:rPr>
-      </w:pPr>
-      <w:r>
-        <w:rPr>
-          <w:rFonts w:hint="default" w:ascii="Segoe UI" w:hAnsi="Segoe UI" w:eastAsia="宋体" w:cs="Segoe UI"/>
-          <w:b/>
-          <w:bCs/>
-          <w:i w:val="0"/>
-          <w:iCs w:val="0"/>
-          <w:caps w:val="0"/>
-          <w:color w:val="101214"/>
-          <w:spacing w:val="0"/>
-          <w:bdr w:val="none" w:color="auto" w:sz="0" w:space="0"/>
-          <w:shd w:val="clear" w:fill="FFFFFF"/>
-          <w:lang w:val="en-US" w:eastAsia="zh-CN"/>
-        </w:rPr>
-        <w:t>“</w:t>
-      </w:r>
-      <w:r>
-        <w:rPr>
-          <w:rFonts w:hint="default" w:ascii="Segoe UI" w:hAnsi="Segoe UI" w:eastAsia="Segoe UI" w:cs="Segoe UI"/>
-          <w:b/>
-          <w:bCs/>
-          <w:i w:val="0"/>
-          <w:iCs w:val="0"/>
-          <w:caps w:val="0"/>
-          <w:color w:val="101214"/>
-          <w:spacing w:val="0"/>
-          <w:bdr w:val="none" w:color="auto" w:sz="0" w:space="0"/>
-          <w:shd w:val="clear" w:fill="FFFFFF"/>
-        </w:rPr>
-        <w:t>Colombina</w:t>
-      </w:r>
-      <w:r>
-        <w:rPr>
-          <w:rFonts w:hint="default" w:ascii="Segoe UI" w:hAnsi="Segoe UI" w:eastAsia="宋体" w:cs="Segoe UI"/>
-          <w:b/>
-          <w:bCs/>
-          <w:i w:val="0"/>
-          <w:iCs w:val="0"/>
-          <w:caps w:val="0"/>
-          <w:color w:val="101214"/>
-          <w:spacing w:val="0"/>
-          <w:bdr w:val="none" w:color="auto" w:sz="0" w:space="0"/>
-          <w:shd w:val="clear" w:fill="FFFFFF"/>
-          <w:lang w:val="en-US" w:eastAsia="zh-CN"/>
-        </w:rPr>
-        <w:t>”</w:t>
-      </w:r>
-      <w:r>
-        <w:rPr>
-          <w:rFonts w:hint="default" w:ascii="Segoe UI" w:hAnsi="Segoe UI" w:eastAsia="Segoe UI" w:cs="Segoe UI"/>
-          <w:b/>
-          <w:bCs/>
-          <w:i w:val="0"/>
-          <w:iCs w:val="0"/>
-          <w:caps w:val="0"/>
-          <w:color w:val="101214"/>
-          <w:spacing w:val="0"/>
-          <w:bdr w:val="none" w:color="auto" w:sz="0" w:space="0"/>
-          <w:shd w:val="clear" w:fill="FFFFFF"/>
-        </w:rPr>
-        <w:t>:</w:t>
-      </w:r>
-      <w:r>
-        <w:rPr>
-          <w:rFonts w:hint="default" w:ascii="Segoe UI" w:hAnsi="Segoe UI" w:eastAsia="Segoe UI" w:cs="Segoe UI"/>
-          <w:i w:val="0"/>
-          <w:iCs w:val="0"/>
-          <w:caps w:val="0"/>
-          <w:color w:val="101214"/>
-          <w:spacing w:val="0"/>
-          <w:bdr w:val="none" w:color="auto" w:sz="0" w:space="0"/>
-          <w:shd w:val="clear" w:fill="FFFFFF"/>
-        </w:rPr>
-        <w:t xml:space="preserve"> </w:t>
-      </w:r>
-      <w:r>
-        <w:rPr>
-          <w:rFonts w:hint="eastAsia" w:ascii="Segoe UI" w:hAnsi="Segoe UI" w:eastAsia="宋体" w:cs="Segoe UI"/>
-          <w:i w:val="0"/>
-          <w:iCs w:val="0"/>
-          <w:caps w:val="0"/>
-          <w:color w:val="101214"/>
-          <w:spacing w:val="0"/>
-          <w:bdr w:val="none" w:color="auto" w:sz="0" w:space="0"/>
-          <w:shd w:val="clear" w:fill="FFFFFF"/>
-          <w:lang w:val="en-US" w:eastAsia="zh-CN"/>
-        </w:rPr>
         <w:t xml:space="preserve">Sure. </w:t>
       </w:r>
     </w:p>
@@ -5275,6 +5759,7 @@
         </w:rPr>
       </w:pPr>
     </w:p>
+    <w:bookmarkEnd w:id="0"/>
     <w:sectPr>
       <w:pgSz w:w="11906" w:h="16838"/>
       <w:pgMar w:top="1440" w:right="1800" w:bottom="1440" w:left="1800" w:header="851" w:footer="992" w:gutter="0"/>
@@ -5361,7 +5846,7 @@
     <w:lsdException w:qFormat="1" w:unhideWhenUsed="0" w:uiPriority="0" w:semiHidden="0" w:name="Title"/>
     <w:lsdException w:unhideWhenUsed="0" w:uiPriority="0" w:semiHidden="0" w:name="Closing"/>
     <w:lsdException w:unhideWhenUsed="0" w:uiPriority="0" w:semiHidden="0" w:name="Signature"/>
-    <w:lsdException w:unhideWhenUsed="0" w:uiPriority="0" w:name="Default Paragraph Font"/>
+    <w:lsdException w:qFormat="1" w:unhideWhenUsed="0" w:uiPriority="0" w:name="Default Paragraph Font"/>
     <w:lsdException w:unhideWhenUsed="0" w:uiPriority="0" w:semiHidden="0" w:name="Body Text"/>
     <w:lsdException w:unhideWhenUsed="0" w:uiPriority="0" w:semiHidden="0" w:name="Body Text Indent"/>
     <w:lsdException w:unhideWhenUsed="0" w:uiPriority="0" w:semiHidden="0" w:name="List Continue"/>
@@ -5620,6 +6105,7 @@
   <w:style w:type="character" w:default="1" w:styleId="7">
     <w:name w:val="Default Paragraph Font"/>
     <w:semiHidden/>
+    <w:qFormat/>
     <w:uiPriority w:val="0"/>
   </w:style>
   <w:style w:type="table" w:default="1" w:styleId="6">

</xml_diff>